<commit_message>
PdfModifierService.py done and tested
</commit_message>
<xml_diff>
--- a/backend/app/test/data/testHandler/document_test.docx
+++ b/backend/app/test/data/testHandler/document_test.docx
@@ -1,112 +1,139 @@
 
 <file path=word/document.xml><?xml version="1.0" encoding="utf-8"?>
-<w:document xmlns:o="urn:schemas-microsoft-com:office:office" xmlns:r="http://schemas.openxmlformats.org/officeDocument/2006/relationships" xmlns:v="urn:schemas-microsoft-com:vml" xmlns:w="http://schemas.openxmlformats.org/wordprocessingml/2006/main" xmlns:w10="urn:schemas-microsoft-com:office:word" xmlns:wp="http://schemas.openxmlformats.org/drawingml/2006/wordprocessingDrawing" xmlns:wps="http://schemas.microsoft.com/office/word/2010/wordprocessingShape" xmlns:wpg="http://schemas.microsoft.com/office/word/2010/wordprocessingGroup" xmlns:mc="http://schemas.openxmlformats.org/markup-compatibility/2006" xmlns:wp14="http://schemas.microsoft.com/office/word/2010/wordprocessingDrawing" xmlns:w14="http://schemas.microsoft.com/office/word/2010/wordml" mc:Ignorable="w14 wp14">
+<w:document xmlns:wpc="http://schemas.microsoft.com/office/word/2010/wordprocessingCanvas" xmlns:cx="http://schemas.microsoft.com/office/drawing/2014/chartex" xmlns:cx1="http://schemas.microsoft.com/office/drawing/2015/9/8/chartex" xmlns:cx2="http://schemas.microsoft.com/office/drawing/2015/10/21/chartex" xmlns:cx3="http://schemas.microsoft.com/office/drawing/2016/5/9/chartex" xmlns:cx4="http://schemas.microsoft.com/office/drawing/2016/5/10/chartex" xmlns:cx5="http://schemas.microsoft.com/office/drawing/2016/5/11/chartex" xmlns:cx6="http://schemas.microsoft.com/office/drawing/2016/5/12/chartex" xmlns:cx7="http://schemas.microsoft.com/office/drawing/2016/5/13/chartex" xmlns:cx8="http://schemas.microsoft.com/office/drawing/2016/5/14/chartex" xmlns:mc="http://schemas.openxmlformats.org/markup-compatibility/2006" xmlns:aink="http://schemas.microsoft.com/office/drawing/2016/ink" xmlns:am3d="http://schemas.microsoft.com/office/drawing/2017/model3d" xmlns:o="urn:schemas-microsoft-com:office:office" xmlns:r="http://schemas.openxmlformats.org/officeDocument/2006/relationships" xmlns:m="http://schemas.openxmlformats.org/officeDocument/2006/math" xmlns:v="urn:schemas-microsoft-com:vml" xmlns:wp14="http://schemas.microsoft.com/office/word/2010/wordprocessingDrawing" xmlns:wp="http://schemas.openxmlformats.org/drawingml/2006/wordprocessingDrawing" xmlns:w10="urn:schemas-microsoft-com:office:word" xmlns:w="http://schemas.openxmlformats.org/wordprocessingml/2006/main" xmlns:w14="http://schemas.microsoft.com/office/word/2010/wordml" xmlns:w15="http://schemas.microsoft.com/office/word/2012/wordml" xmlns:w16cex="http://schemas.microsoft.com/office/word/2018/wordml/cex" xmlns:w16cid="http://schemas.microsoft.com/office/word/2016/wordml/cid" xmlns:w16="http://schemas.microsoft.com/office/word/2018/wordml" xmlns:w16se="http://schemas.microsoft.com/office/word/2015/wordml/symex" xmlns:wpg="http://schemas.microsoft.com/office/word/2010/wordprocessingGroup" xmlns:wpi="http://schemas.microsoft.com/office/word/2010/wordprocessingInk" xmlns:wne="http://schemas.microsoft.com/office/word/2006/wordml" xmlns:wps="http://schemas.microsoft.com/office/word/2010/wordprocessingShape" mc:Ignorable="w14 w15 w16se w16cid w16 w16cex wp14">
   <w:body>
     <w:p>
       <w:pPr>
-        <w:pStyle w:val="Normal"/>
-        <w:bidi w:val="0"/>
-        <w:spacing w:lineRule="atLeast" w:line="285"/>
-        <w:jc w:val="left"/>
-        <w:rPr/>
+        <w:spacing w:line="285" w:lineRule="atLeast"/>
       </w:pPr>
       <w:r>
         <w:rPr>
-          <w:rFonts w:ascii="Droid Sans Mono;monospace;monospace;Droid Sans Fallback" w:hAnsi="Droid Sans Mono;monospace;monospace;Droid Sans Fallback"/>
-          <w:b w:val="false"/>
+          <w:rFonts w:ascii="Droid Sans Mono;monospace;monos" w:hAnsi="Droid Sans Mono;monospace;monos"/>
           <w:color w:val="000000"/>
           <w:sz w:val="21"/>
           <w:highlight w:val="white"/>
         </w:rPr>
-        <w:t>D/Dª Miguel Ángel Medina Ramírez, con DNI n.º 43294881A, estudiante de la titulación de Grado en Ingeniería Informática (GII). El estudiante Miguel Ángel Medina Ramírez con NIF/Pasaporte 44733858P se ha matriculado en el curso académico 2019/20 en el turno de mañana en el Centro Escuela de Ingenierı́a Informática en la Titulación 4008-Grado en Ingenierı́a Informática, plan 40 y especialidad 03 - INTENSIFICACIÓN: COMPUTACIÓN.</w:t>
+        <w:t>D/Dª Miguel Ángel Medina Ramírez, con DNI n.º 777777</w:t>
+      </w:r>
+      <w:r>
+        <w:rPr>
+          <w:rFonts w:ascii="Droid Sans Mono;monospace;monos" w:hAnsi="Droid Sans Mono;monospace;monos"/>
+          <w:color w:val="000000"/>
+          <w:sz w:val="21"/>
+          <w:highlight w:val="white"/>
+        </w:rPr>
+        <w:t>1B</w:t>
+      </w:r>
+      <w:r>
+        <w:rPr>
+          <w:rFonts w:ascii="Droid Sans Mono;monospace;monos" w:hAnsi="Droid Sans Mono;monospace;monos"/>
+          <w:color w:val="000000"/>
+          <w:sz w:val="21"/>
+          <w:highlight w:val="white"/>
+        </w:rPr>
+        <w:t>, estudiante de la titulación de Grado en Ingeniería Informática (GII). El estudiante Miguel Ángel Medina Ramírez con NIF/Pasaporte 55545455H</w:t>
+      </w:r>
+      <w:r>
+        <w:rPr>
+          <w:rFonts w:ascii="Droid Sans Mono;monospace;monos" w:hAnsi="Droid Sans Mono;monospace;monos"/>
+          <w:color w:val="000000"/>
+          <w:sz w:val="21"/>
+          <w:highlight w:val="white"/>
+        </w:rPr>
+        <w:t xml:space="preserve"> se ha matriculado en el curso académico 2019/20 en el </w:t>
+      </w:r>
+      <w:r>
+        <w:rPr>
+          <w:rFonts w:ascii="Droid Sans Mono;monospace;monos" w:hAnsi="Droid Sans Mono;monospace;monos"/>
+          <w:color w:val="000000"/>
+          <w:sz w:val="21"/>
+          <w:highlight w:val="white"/>
+        </w:rPr>
+        <w:t xml:space="preserve">turno de mañana en el Centro Escuela de </w:t>
+      </w:r>
+      <w:proofErr w:type="spellStart"/>
+      <w:r>
+        <w:rPr>
+          <w:rFonts w:ascii="Droid Sans Mono;monospace;monos" w:hAnsi="Droid Sans Mono;monospace;monos"/>
+          <w:color w:val="000000"/>
+          <w:sz w:val="21"/>
+          <w:highlight w:val="white"/>
+        </w:rPr>
+        <w:t>Ingenierı́a</w:t>
+      </w:r>
+      <w:proofErr w:type="spellEnd"/>
+      <w:r>
+        <w:rPr>
+          <w:rFonts w:ascii="Droid Sans Mono;monospace;monos" w:hAnsi="Droid Sans Mono;monospace;monos"/>
+          <w:color w:val="000000"/>
+          <w:sz w:val="21"/>
+          <w:highlight w:val="white"/>
+        </w:rPr>
+        <w:t xml:space="preserve"> Informática en la Titulación 4008-Grado en </w:t>
+      </w:r>
+      <w:proofErr w:type="spellStart"/>
+      <w:r>
+        <w:rPr>
+          <w:rFonts w:ascii="Droid Sans Mono;monospace;monos" w:hAnsi="Droid Sans Mono;monospace;monos"/>
+          <w:color w:val="000000"/>
+          <w:sz w:val="21"/>
+          <w:highlight w:val="white"/>
+        </w:rPr>
+        <w:t>Ingenierı́a</w:t>
+      </w:r>
+      <w:proofErr w:type="spellEnd"/>
+      <w:r>
+        <w:rPr>
+          <w:rFonts w:ascii="Droid Sans Mono;monospace;monos" w:hAnsi="Droid Sans Mono;monospace;monos"/>
+          <w:color w:val="000000"/>
+          <w:sz w:val="21"/>
+          <w:highlight w:val="white"/>
+        </w:rPr>
+        <w:t xml:space="preserve"> Informática, plan 40 y especialidad 03 - INTENSIFICACIÓN: COMPUTACIÓN.</w:t>
       </w:r>
     </w:p>
     <w:p>
       <w:pPr>
-        <w:pStyle w:val="Normal"/>
-        <w:bidi w:val="0"/>
-        <w:spacing w:lineRule="atLeast" w:line="285"/>
-        <w:jc w:val="left"/>
+        <w:spacing w:line="285" w:lineRule="atLeast"/>
         <w:rPr>
-          <w:rFonts w:ascii="Droid Sans Mono;monospace;monospace;Droid Sans Fallback" w:hAnsi="Droid Sans Mono;monospace;monospace;Droid Sans Fallback"/>
-          <w:b w:val="false"/>
-          <w:b w:val="false"/>
+          <w:rFonts w:ascii="Droid Sans Mono;monospace;monos" w:hAnsi="Droid Sans Mono;monospace;monos"/>
           <w:color w:val="000000"/>
           <w:sz w:val="21"/>
           <w:highlight w:val="white"/>
         </w:rPr>
       </w:pPr>
-      <w:r>
-        <w:rPr>
-          <w:rFonts w:ascii="Droid Sans Mono;monospace;monospace;Droid Sans Fallback" w:hAnsi="Droid Sans Mono;monospace;monospace;Droid Sans Fallback"/>
-          <w:b w:val="false"/>
-          <w:color w:val="000000"/>
-          <w:sz w:val="21"/>
-          <w:highlight w:val="white"/>
-        </w:rPr>
-      </w:r>
     </w:p>
     <w:p>
       <w:pPr>
-        <w:pStyle w:val="Normal"/>
-        <w:bidi w:val="0"/>
-        <w:spacing w:lineRule="atLeast" w:line="285"/>
-        <w:jc w:val="left"/>
+        <w:spacing w:line="285" w:lineRule="atLeast"/>
         <w:rPr>
-          <w:rFonts w:ascii="Droid Sans Mono;monospace;monospace;Droid Sans Fallback" w:hAnsi="Droid Sans Mono;monospace;monospace;Droid Sans Fallback"/>
-          <w:b w:val="false"/>
-          <w:b w:val="false"/>
+          <w:rFonts w:ascii="Droid Sans Mono;monospace;monos" w:hAnsi="Droid Sans Mono;monospace;monos"/>
           <w:color w:val="000000"/>
           <w:sz w:val="21"/>
           <w:highlight w:val="white"/>
         </w:rPr>
       </w:pPr>
-      <w:r>
-        <w:rPr>
-          <w:rFonts w:ascii="Droid Sans Mono;monospace;monospace;Droid Sans Fallback" w:hAnsi="Droid Sans Mono;monospace;monospace;Droid Sans Fallback"/>
-          <w:b w:val="false"/>
-          <w:color w:val="000000"/>
-          <w:sz w:val="21"/>
-          <w:highlight w:val="white"/>
-        </w:rPr>
-      </w:r>
     </w:p>
     <w:p>
       <w:pPr>
-        <w:pStyle w:val="Normal"/>
-        <w:bidi w:val="0"/>
-        <w:spacing w:lineRule="atLeast" w:line="285"/>
-        <w:jc w:val="left"/>
+        <w:spacing w:line="285" w:lineRule="atLeast"/>
         <w:rPr>
-          <w:rFonts w:ascii="Droid Sans Mono;monospace;monospace;Droid Sans Fallback" w:hAnsi="Droid Sans Mono;monospace;monospace;Droid Sans Fallback"/>
-          <w:b w:val="false"/>
-          <w:b w:val="false"/>
+          <w:rFonts w:ascii="Droid Sans Mono;monospace;monos" w:hAnsi="Droid Sans Mono;monospace;monos"/>
           <w:color w:val="000000"/>
           <w:sz w:val="21"/>
           <w:highlight w:val="white"/>
         </w:rPr>
       </w:pPr>
-      <w:r>
-        <w:rPr>
-          <w:rFonts w:ascii="Droid Sans Mono;monospace;monospace;Droid Sans Fallback" w:hAnsi="Droid Sans Mono;monospace;monospace;Droid Sans Fallback"/>
-          <w:b w:val="false"/>
-          <w:color w:val="000000"/>
-          <w:sz w:val="21"/>
-          <w:highlight w:val="white"/>
-        </w:rPr>
-      </w:r>
     </w:p>
     <w:tbl>
       <w:tblPr>
         <w:tblW w:w="10460" w:type="dxa"/>
-        <w:jc w:val="left"/>
         <w:tblInd w:w="129" w:type="dxa"/>
         <w:tblCellMar>
-          <w:top w:w="0" w:type="dxa"/>
           <w:left w:w="5" w:type="dxa"/>
-          <w:bottom w:w="0" w:type="dxa"/>
           <w:right w:w="5" w:type="dxa"/>
         </w:tblCellMar>
+        <w:tblLook w:val="04A0" w:firstRow="1" w:lastRow="0" w:firstColumn="1" w:lastColumn="0" w:noHBand="0" w:noVBand="1"/>
       </w:tblPr>
       <w:tblGrid>
         <w:gridCol w:w="764"/>
@@ -117,7 +144,7 @@
       </w:tblGrid>
       <w:tr>
         <w:trPr>
-          <w:trHeight w:val="273" w:hRule="atLeast"/>
+          <w:trHeight w:val="273"/>
         </w:trPr>
         <w:tc>
           <w:tcPr>
@@ -128,47 +155,78 @@
               <w:bottom w:val="single" w:sz="4" w:space="0" w:color="000000"/>
               <w:right w:val="single" w:sz="4" w:space="0" w:color="000000"/>
             </w:tcBorders>
-            <w:shd w:fill="E2EFD9" w:val="clear"/>
-          </w:tcPr>
-          <w:p>
-            <w:pPr>
-              <w:pStyle w:val="TableParagraph"/>
-              <w:spacing w:lineRule="exact" w:line="225"/>
-              <w:ind w:left="252" w:right="245" w:hanging="0"/>
+            <w:shd w:val="clear" w:color="auto" w:fill="E2EFD9"/>
+          </w:tcPr>
+          <w:p>
+            <w:pPr>
+              <w:pStyle w:val="TableParagraph"/>
+              <w:spacing w:line="225" w:lineRule="exact"/>
+              <w:ind w:left="252" w:right="245"/>
               <w:jc w:val="center"/>
               <w:rPr>
                 <w:b/>
+                <w:sz w:val="20"/>
+              </w:rPr>
+            </w:pPr>
+            <w:proofErr w:type="spellStart"/>
+            <w:r>
+              <w:rPr>
                 <w:b/>
                 <w:sz w:val="20"/>
               </w:rPr>
-            </w:pPr>
-            <w:r>
+              <w:t>Nº</w:t>
+            </w:r>
+            <w:proofErr w:type="spellEnd"/>
+          </w:p>
+        </w:tc>
+        <w:tc>
+          <w:tcPr>
+            <w:tcW w:w="4580" w:type="dxa"/>
+            <w:tcBorders>
+              <w:top w:val="single" w:sz="4" w:space="0" w:color="000000"/>
+              <w:left w:val="single" w:sz="4" w:space="0" w:color="000000"/>
+              <w:bottom w:val="single" w:sz="4" w:space="0" w:color="000000"/>
+              <w:right w:val="single" w:sz="4" w:space="0" w:color="000000"/>
+            </w:tcBorders>
+            <w:shd w:val="clear" w:color="auto" w:fill="E2EFD9"/>
+          </w:tcPr>
+          <w:p>
+            <w:pPr>
+              <w:pStyle w:val="TableParagraph"/>
+              <w:spacing w:line="225" w:lineRule="exact"/>
+              <w:ind w:left="1149"/>
               <w:rPr>
                 <w:b/>
                 <w:sz w:val="20"/>
               </w:rPr>
-              <w:t>Nº</w:t>
-            </w:r>
-          </w:p>
-        </w:tc>
-        <w:tc>
-          <w:tcPr>
-            <w:tcW w:w="4580" w:type="dxa"/>
-            <w:tcBorders>
-              <w:top w:val="single" w:sz="4" w:space="0" w:color="000000"/>
-              <w:left w:val="single" w:sz="4" w:space="0" w:color="000000"/>
-              <w:bottom w:val="single" w:sz="4" w:space="0" w:color="000000"/>
-              <w:right w:val="single" w:sz="4" w:space="0" w:color="000000"/>
-            </w:tcBorders>
-            <w:shd w:fill="E2EFD9" w:val="clear"/>
-          </w:tcPr>
-          <w:p>
-            <w:pPr>
-              <w:pStyle w:val="TableParagraph"/>
-              <w:spacing w:lineRule="exact" w:line="225"/>
-              <w:ind w:left="1149" w:right="0" w:hanging="0"/>
+            </w:pPr>
+            <w:r>
               <w:rPr>
                 <w:b/>
+                <w:sz w:val="20"/>
+              </w:rPr>
+              <w:t>NOMBRE Y APELLIDOS</w:t>
+            </w:r>
+          </w:p>
+        </w:tc>
+        <w:tc>
+          <w:tcPr>
+            <w:tcW w:w="1470" w:type="dxa"/>
+            <w:tcBorders>
+              <w:top w:val="single" w:sz="4" w:space="0" w:color="000000"/>
+              <w:left w:val="single" w:sz="4" w:space="0" w:color="000000"/>
+              <w:bottom w:val="single" w:sz="4" w:space="0" w:color="000000"/>
+              <w:right w:val="single" w:sz="4" w:space="0" w:color="000000"/>
+            </w:tcBorders>
+            <w:shd w:val="clear" w:color="auto" w:fill="E2EFD9"/>
+          </w:tcPr>
+          <w:p>
+            <w:pPr>
+              <w:pStyle w:val="TableParagraph"/>
+              <w:spacing w:line="225" w:lineRule="exact"/>
+              <w:ind w:left="539" w:right="538"/>
+              <w:jc w:val="center"/>
+              <w:rPr>
                 <w:b/>
                 <w:sz w:val="20"/>
               </w:rPr>
@@ -178,92 +236,58 @@
                 <w:b/>
                 <w:sz w:val="20"/>
               </w:rPr>
-              <w:t>NOMBRE Y APELLIDOS</w:t>
-            </w:r>
-          </w:p>
-        </w:tc>
-        <w:tc>
-          <w:tcPr>
-            <w:tcW w:w="1470" w:type="dxa"/>
-            <w:tcBorders>
-              <w:top w:val="single" w:sz="4" w:space="0" w:color="000000"/>
-              <w:left w:val="single" w:sz="4" w:space="0" w:color="000000"/>
-              <w:bottom w:val="single" w:sz="4" w:space="0" w:color="000000"/>
-              <w:right w:val="single" w:sz="4" w:space="0" w:color="000000"/>
-            </w:tcBorders>
-            <w:shd w:fill="E2EFD9" w:val="clear"/>
-          </w:tcPr>
-          <w:p>
-            <w:pPr>
-              <w:pStyle w:val="TableParagraph"/>
-              <w:spacing w:lineRule="exact" w:line="225"/>
-              <w:ind w:left="539" w:right="538" w:hanging="0"/>
+              <w:t>DNI</w:t>
+            </w:r>
+          </w:p>
+        </w:tc>
+        <w:tc>
+          <w:tcPr>
+            <w:tcW w:w="1522" w:type="dxa"/>
+            <w:tcBorders>
+              <w:top w:val="single" w:sz="4" w:space="0" w:color="000000"/>
+              <w:left w:val="single" w:sz="4" w:space="0" w:color="000000"/>
+              <w:bottom w:val="single" w:sz="4" w:space="0" w:color="000000"/>
+              <w:right w:val="single" w:sz="4" w:space="0" w:color="000000"/>
+            </w:tcBorders>
+            <w:shd w:val="clear" w:color="auto" w:fill="E2EFD9"/>
+          </w:tcPr>
+          <w:p>
+            <w:pPr>
+              <w:pStyle w:val="TableParagraph"/>
+              <w:spacing w:line="225" w:lineRule="exact"/>
+              <w:ind w:left="341"/>
+              <w:rPr>
+                <w:b/>
+                <w:sz w:val="20"/>
+              </w:rPr>
+            </w:pPr>
+            <w:r>
+              <w:rPr>
+                <w:b/>
+                <w:sz w:val="20"/>
+              </w:rPr>
+              <w:t>ESTADO</w:t>
+            </w:r>
+          </w:p>
+        </w:tc>
+        <w:tc>
+          <w:tcPr>
+            <w:tcW w:w="2124" w:type="dxa"/>
+            <w:tcBorders>
+              <w:top w:val="single" w:sz="4" w:space="0" w:color="000000"/>
+              <w:left w:val="single" w:sz="4" w:space="0" w:color="000000"/>
+              <w:bottom w:val="single" w:sz="4" w:space="0" w:color="000000"/>
+              <w:right w:val="single" w:sz="4" w:space="0" w:color="000000"/>
+            </w:tcBorders>
+            <w:shd w:val="clear" w:color="auto" w:fill="E2EFD9"/>
+          </w:tcPr>
+          <w:p>
+            <w:pPr>
+              <w:pStyle w:val="TableParagraph"/>
+              <w:spacing w:line="225" w:lineRule="exact"/>
+              <w:ind w:left="429" w:right="427"/>
               <w:jc w:val="center"/>
               <w:rPr>
-                <w:b/>
-                <w:b/>
-                <w:sz w:val="20"/>
-              </w:rPr>
-            </w:pPr>
-            <w:r>
-              <w:rPr>
-                <w:b/>
-                <w:sz w:val="20"/>
-              </w:rPr>
-              <w:t>DNI</w:t>
-            </w:r>
-          </w:p>
-        </w:tc>
-        <w:tc>
-          <w:tcPr>
-            <w:tcW w:w="1522" w:type="dxa"/>
-            <w:tcBorders>
-              <w:top w:val="single" w:sz="4" w:space="0" w:color="000000"/>
-              <w:left w:val="single" w:sz="4" w:space="0" w:color="000000"/>
-              <w:bottom w:val="single" w:sz="4" w:space="0" w:color="000000"/>
-              <w:right w:val="single" w:sz="4" w:space="0" w:color="000000"/>
-            </w:tcBorders>
-            <w:shd w:fill="E2EFD9" w:val="clear"/>
-          </w:tcPr>
-          <w:p>
-            <w:pPr>
-              <w:pStyle w:val="TableParagraph"/>
-              <w:spacing w:lineRule="exact" w:line="225"/>
-              <w:ind w:left="341" w:right="0" w:hanging="0"/>
-              <w:rPr>
-                <w:b/>
-                <w:b/>
-                <w:sz w:val="20"/>
-              </w:rPr>
-            </w:pPr>
-            <w:r>
-              <w:rPr>
-                <w:b/>
-                <w:sz w:val="20"/>
-              </w:rPr>
-              <w:t>ESTADO</w:t>
-            </w:r>
-          </w:p>
-        </w:tc>
-        <w:tc>
-          <w:tcPr>
-            <w:tcW w:w="2124" w:type="dxa"/>
-            <w:tcBorders>
-              <w:top w:val="single" w:sz="4" w:space="0" w:color="000000"/>
-              <w:left w:val="single" w:sz="4" w:space="0" w:color="000000"/>
-              <w:bottom w:val="single" w:sz="4" w:space="0" w:color="000000"/>
-              <w:right w:val="single" w:sz="4" w:space="0" w:color="000000"/>
-            </w:tcBorders>
-            <w:shd w:fill="E2EFD9" w:val="clear"/>
-          </w:tcPr>
-          <w:p>
-            <w:pPr>
-              <w:pStyle w:val="TableParagraph"/>
-              <w:spacing w:lineRule="exact" w:line="225"/>
-              <w:ind w:left="429" w:right="427" w:hanging="0"/>
-              <w:jc w:val="center"/>
-              <w:rPr>
-                <w:b/>
                 <w:b/>
                 <w:sz w:val="20"/>
               </w:rPr>
@@ -280,7 +304,7 @@
       </w:tr>
       <w:tr>
         <w:trPr>
-          <w:trHeight w:val="275" w:hRule="atLeast"/>
+          <w:trHeight w:val="275"/>
         </w:trPr>
         <w:tc>
           <w:tcPr>
@@ -291,12 +315,12 @@
               <w:bottom w:val="single" w:sz="4" w:space="0" w:color="000000"/>
               <w:right w:val="single" w:sz="4" w:space="0" w:color="000000"/>
             </w:tcBorders>
-            <w:shd w:fill="auto" w:val="clear"/>
-          </w:tcPr>
-          <w:p>
-            <w:pPr>
-              <w:pStyle w:val="TableParagraph"/>
-              <w:spacing w:lineRule="exact" w:line="229"/>
+            <w:shd w:val="clear" w:color="auto" w:fill="auto"/>
+          </w:tcPr>
+          <w:p>
+            <w:pPr>
+              <w:pStyle w:val="TableParagraph"/>
+              <w:spacing w:line="229" w:lineRule="exact"/>
               <w:rPr>
                 <w:color w:val="323232"/>
                 <w:w w:val="99"/>
@@ -322,12 +346,12 @@
               <w:bottom w:val="single" w:sz="4" w:space="0" w:color="000000"/>
               <w:right w:val="single" w:sz="4" w:space="0" w:color="000000"/>
             </w:tcBorders>
-            <w:shd w:fill="auto" w:val="clear"/>
-          </w:tcPr>
-          <w:p>
-            <w:pPr>
-              <w:pStyle w:val="TableParagraph"/>
-              <w:spacing w:lineRule="exact" w:line="229"/>
+            <w:shd w:val="clear" w:color="auto" w:fill="auto"/>
+          </w:tcPr>
+          <w:p>
+            <w:pPr>
+              <w:pStyle w:val="TableParagraph"/>
+              <w:spacing w:line="229" w:lineRule="exact"/>
               <w:rPr>
                 <w:color w:val="323232"/>
                 <w:sz w:val="20"/>
@@ -351,13 +375,13 @@
               <w:bottom w:val="single" w:sz="4" w:space="0" w:color="000000"/>
               <w:right w:val="single" w:sz="4" w:space="0" w:color="000000"/>
             </w:tcBorders>
-            <w:shd w:fill="auto" w:val="clear"/>
-          </w:tcPr>
-          <w:p>
-            <w:pPr>
-              <w:pStyle w:val="TableParagraph"/>
-              <w:spacing w:lineRule="exact" w:line="229"/>
-              <w:ind w:left="106" w:right="0" w:hanging="0"/>
+            <w:shd w:val="clear" w:color="auto" w:fill="auto"/>
+          </w:tcPr>
+          <w:p>
+            <w:pPr>
+              <w:pStyle w:val="TableParagraph"/>
+              <w:spacing w:line="229" w:lineRule="exact"/>
+              <w:ind w:left="106"/>
               <w:rPr>
                 <w:color w:val="323232"/>
                 <w:sz w:val="20"/>
@@ -381,13 +405,13 @@
               <w:bottom w:val="single" w:sz="4" w:space="0" w:color="000000"/>
               <w:right w:val="single" w:sz="4" w:space="0" w:color="000000"/>
             </w:tcBorders>
-            <w:shd w:fill="auto" w:val="clear"/>
-          </w:tcPr>
-          <w:p>
-            <w:pPr>
-              <w:pStyle w:val="TableParagraph"/>
-              <w:spacing w:lineRule="exact" w:line="229"/>
-              <w:ind w:left="105" w:right="0" w:hanging="0"/>
+            <w:shd w:val="clear" w:color="auto" w:fill="auto"/>
+          </w:tcPr>
+          <w:p>
+            <w:pPr>
+              <w:pStyle w:val="TableParagraph"/>
+              <w:spacing w:line="229" w:lineRule="exact"/>
+              <w:ind w:left="105"/>
               <w:rPr>
                 <w:color w:val="323232"/>
                 <w:sz w:val="20"/>
@@ -411,13 +435,13 @@
               <w:bottom w:val="single" w:sz="4" w:space="0" w:color="000000"/>
               <w:right w:val="single" w:sz="4" w:space="0" w:color="000000"/>
             </w:tcBorders>
-            <w:shd w:fill="auto" w:val="clear"/>
-          </w:tcPr>
-          <w:p>
-            <w:pPr>
-              <w:pStyle w:val="TableParagraph"/>
-              <w:spacing w:lineRule="exact" w:line="229"/>
-              <w:ind w:left="429" w:right="429" w:hanging="0"/>
+            <w:shd w:val="clear" w:color="auto" w:fill="auto"/>
+          </w:tcPr>
+          <w:p>
+            <w:pPr>
+              <w:pStyle w:val="TableParagraph"/>
+              <w:spacing w:line="229" w:lineRule="exact"/>
+              <w:ind w:left="429" w:right="429"/>
               <w:jc w:val="center"/>
               <w:rPr>
                 <w:color w:val="323232"/>
@@ -436,7 +460,7 @@
       </w:tr>
       <w:tr>
         <w:trPr>
-          <w:trHeight w:val="273" w:hRule="atLeast"/>
+          <w:trHeight w:val="273"/>
         </w:trPr>
         <w:tc>
           <w:tcPr>
@@ -447,7 +471,7 @@
               <w:bottom w:val="single" w:sz="4" w:space="0" w:color="000000"/>
               <w:right w:val="single" w:sz="4" w:space="0" w:color="000000"/>
             </w:tcBorders>
-            <w:shd w:fill="auto" w:val="clear"/>
+            <w:shd w:val="clear" w:color="auto" w:fill="auto"/>
           </w:tcPr>
           <w:p>
             <w:pPr>
@@ -477,7 +501,7 @@
               <w:bottom w:val="single" w:sz="4" w:space="0" w:color="000000"/>
               <w:right w:val="single" w:sz="4" w:space="0" w:color="000000"/>
             </w:tcBorders>
-            <w:shd w:fill="auto" w:val="clear"/>
+            <w:shd w:val="clear" w:color="auto" w:fill="auto"/>
           </w:tcPr>
           <w:p>
             <w:pPr>
@@ -505,12 +529,12 @@
               <w:bottom w:val="single" w:sz="4" w:space="0" w:color="000000"/>
               <w:right w:val="single" w:sz="4" w:space="0" w:color="000000"/>
             </w:tcBorders>
-            <w:shd w:fill="auto" w:val="clear"/>
-          </w:tcPr>
-          <w:p>
-            <w:pPr>
-              <w:pStyle w:val="TableParagraph"/>
-              <w:ind w:left="106" w:right="0" w:hanging="0"/>
+            <w:shd w:val="clear" w:color="auto" w:fill="auto"/>
+          </w:tcPr>
+          <w:p>
+            <w:pPr>
+              <w:pStyle w:val="TableParagraph"/>
+              <w:ind w:left="106"/>
               <w:rPr>
                 <w:color w:val="323232"/>
                 <w:sz w:val="20"/>
@@ -534,12 +558,12 @@
               <w:bottom w:val="single" w:sz="4" w:space="0" w:color="000000"/>
               <w:right w:val="single" w:sz="4" w:space="0" w:color="000000"/>
             </w:tcBorders>
-            <w:shd w:fill="auto" w:val="clear"/>
-          </w:tcPr>
-          <w:p>
-            <w:pPr>
-              <w:pStyle w:val="TableParagraph"/>
-              <w:ind w:left="105" w:right="0" w:hanging="0"/>
+            <w:shd w:val="clear" w:color="auto" w:fill="auto"/>
+          </w:tcPr>
+          <w:p>
+            <w:pPr>
+              <w:pStyle w:val="TableParagraph"/>
+              <w:ind w:left="105"/>
               <w:rPr>
                 <w:color w:val="323232"/>
                 <w:sz w:val="20"/>
@@ -563,12 +587,12 @@
               <w:bottom w:val="single" w:sz="4" w:space="0" w:color="000000"/>
               <w:right w:val="single" w:sz="4" w:space="0" w:color="000000"/>
             </w:tcBorders>
-            <w:shd w:fill="auto" w:val="clear"/>
-          </w:tcPr>
-          <w:p>
-            <w:pPr>
-              <w:pStyle w:val="TableParagraph"/>
-              <w:ind w:left="429" w:right="429" w:hanging="0"/>
+            <w:shd w:val="clear" w:color="auto" w:fill="auto"/>
+          </w:tcPr>
+          <w:p>
+            <w:pPr>
+              <w:pStyle w:val="TableParagraph"/>
+              <w:ind w:left="429" w:right="429"/>
               <w:jc w:val="center"/>
               <w:rPr>
                 <w:color w:val="323232"/>
@@ -587,7 +611,7 @@
       </w:tr>
       <w:tr>
         <w:trPr>
-          <w:trHeight w:val="273" w:hRule="atLeast"/>
+          <w:trHeight w:val="273"/>
         </w:trPr>
         <w:tc>
           <w:tcPr>
@@ -598,7 +622,7 @@
               <w:bottom w:val="single" w:sz="4" w:space="0" w:color="000000"/>
               <w:right w:val="single" w:sz="4" w:space="0" w:color="000000"/>
             </w:tcBorders>
-            <w:shd w:fill="auto" w:val="clear"/>
+            <w:shd w:val="clear" w:color="auto" w:fill="auto"/>
           </w:tcPr>
           <w:p>
             <w:pPr>
@@ -628,7 +652,7 @@
               <w:bottom w:val="single" w:sz="4" w:space="0" w:color="000000"/>
               <w:right w:val="single" w:sz="4" w:space="0" w:color="000000"/>
             </w:tcBorders>
-            <w:shd w:fill="auto" w:val="clear"/>
+            <w:shd w:val="clear" w:color="auto" w:fill="auto"/>
           </w:tcPr>
           <w:p>
             <w:pPr>
@@ -656,12 +680,12 @@
               <w:bottom w:val="single" w:sz="4" w:space="0" w:color="000000"/>
               <w:right w:val="single" w:sz="4" w:space="0" w:color="000000"/>
             </w:tcBorders>
-            <w:shd w:fill="auto" w:val="clear"/>
-          </w:tcPr>
-          <w:p>
-            <w:pPr>
-              <w:pStyle w:val="TableParagraph"/>
-              <w:ind w:left="106" w:right="0" w:hanging="0"/>
+            <w:shd w:val="clear" w:color="auto" w:fill="auto"/>
+          </w:tcPr>
+          <w:p>
+            <w:pPr>
+              <w:pStyle w:val="TableParagraph"/>
+              <w:ind w:left="106"/>
               <w:rPr>
                 <w:color w:val="323232"/>
                 <w:sz w:val="20"/>
@@ -685,12 +709,12 @@
               <w:bottom w:val="single" w:sz="4" w:space="0" w:color="000000"/>
               <w:right w:val="single" w:sz="4" w:space="0" w:color="000000"/>
             </w:tcBorders>
-            <w:shd w:fill="auto" w:val="clear"/>
-          </w:tcPr>
-          <w:p>
-            <w:pPr>
-              <w:pStyle w:val="TableParagraph"/>
-              <w:ind w:left="105" w:right="0" w:hanging="0"/>
+            <w:shd w:val="clear" w:color="auto" w:fill="auto"/>
+          </w:tcPr>
+          <w:p>
+            <w:pPr>
+              <w:pStyle w:val="TableParagraph"/>
+              <w:ind w:left="105"/>
               <w:rPr>
                 <w:color w:val="323232"/>
                 <w:sz w:val="20"/>
@@ -714,12 +738,12 @@
               <w:bottom w:val="single" w:sz="4" w:space="0" w:color="000000"/>
               <w:right w:val="single" w:sz="4" w:space="0" w:color="000000"/>
             </w:tcBorders>
-            <w:shd w:fill="auto" w:val="clear"/>
-          </w:tcPr>
-          <w:p>
-            <w:pPr>
-              <w:pStyle w:val="TableParagraph"/>
-              <w:ind w:left="429" w:right="429" w:hanging="0"/>
+            <w:shd w:val="clear" w:color="auto" w:fill="auto"/>
+          </w:tcPr>
+          <w:p>
+            <w:pPr>
+              <w:pStyle w:val="TableParagraph"/>
+              <w:ind w:left="429" w:right="429"/>
               <w:jc w:val="center"/>
               <w:rPr>
                 <w:color w:val="323232"/>
@@ -738,7 +762,7 @@
       </w:tr>
       <w:tr>
         <w:trPr>
-          <w:trHeight w:val="275" w:hRule="atLeast"/>
+          <w:trHeight w:val="275"/>
         </w:trPr>
         <w:tc>
           <w:tcPr>
@@ -749,12 +773,12 @@
               <w:bottom w:val="single" w:sz="4" w:space="0" w:color="000000"/>
               <w:right w:val="single" w:sz="4" w:space="0" w:color="000000"/>
             </w:tcBorders>
-            <w:shd w:fill="auto" w:val="clear"/>
-          </w:tcPr>
-          <w:p>
-            <w:pPr>
-              <w:pStyle w:val="TableParagraph"/>
-              <w:spacing w:lineRule="exact" w:line="229"/>
+            <w:shd w:val="clear" w:color="auto" w:fill="auto"/>
+          </w:tcPr>
+          <w:p>
+            <w:pPr>
+              <w:pStyle w:val="TableParagraph"/>
+              <w:spacing w:line="229" w:lineRule="exact"/>
               <w:rPr>
                 <w:color w:val="323232"/>
                 <w:w w:val="99"/>
@@ -780,12 +804,12 @@
               <w:bottom w:val="single" w:sz="4" w:space="0" w:color="000000"/>
               <w:right w:val="single" w:sz="4" w:space="0" w:color="000000"/>
             </w:tcBorders>
-            <w:shd w:fill="auto" w:val="clear"/>
-          </w:tcPr>
-          <w:p>
-            <w:pPr>
-              <w:pStyle w:val="TableParagraph"/>
-              <w:spacing w:lineRule="exact" w:line="229"/>
+            <w:shd w:val="clear" w:color="auto" w:fill="auto"/>
+          </w:tcPr>
+          <w:p>
+            <w:pPr>
+              <w:pStyle w:val="TableParagraph"/>
+              <w:spacing w:line="229" w:lineRule="exact"/>
               <w:rPr>
                 <w:color w:val="323232"/>
                 <w:sz w:val="20"/>
@@ -809,13 +833,13 @@
               <w:bottom w:val="single" w:sz="4" w:space="0" w:color="000000"/>
               <w:right w:val="single" w:sz="4" w:space="0" w:color="000000"/>
             </w:tcBorders>
-            <w:shd w:fill="auto" w:val="clear"/>
-          </w:tcPr>
-          <w:p>
-            <w:pPr>
-              <w:pStyle w:val="TableParagraph"/>
-              <w:spacing w:lineRule="exact" w:line="229"/>
-              <w:ind w:left="106" w:right="0" w:hanging="0"/>
+            <w:shd w:val="clear" w:color="auto" w:fill="auto"/>
+          </w:tcPr>
+          <w:p>
+            <w:pPr>
+              <w:pStyle w:val="TableParagraph"/>
+              <w:spacing w:line="229" w:lineRule="exact"/>
+              <w:ind w:left="106"/>
               <w:rPr>
                 <w:color w:val="323232"/>
                 <w:sz w:val="20"/>
@@ -839,13 +863,13 @@
               <w:bottom w:val="single" w:sz="4" w:space="0" w:color="000000"/>
               <w:right w:val="single" w:sz="4" w:space="0" w:color="000000"/>
             </w:tcBorders>
-            <w:shd w:fill="auto" w:val="clear"/>
-          </w:tcPr>
-          <w:p>
-            <w:pPr>
-              <w:pStyle w:val="TableParagraph"/>
-              <w:spacing w:lineRule="exact" w:line="229"/>
-              <w:ind w:left="105" w:right="0" w:hanging="0"/>
+            <w:shd w:val="clear" w:color="auto" w:fill="auto"/>
+          </w:tcPr>
+          <w:p>
+            <w:pPr>
+              <w:pStyle w:val="TableParagraph"/>
+              <w:spacing w:line="229" w:lineRule="exact"/>
+              <w:ind w:left="105"/>
               <w:rPr>
                 <w:color w:val="323232"/>
                 <w:sz w:val="20"/>
@@ -869,13 +893,13 @@
               <w:bottom w:val="single" w:sz="4" w:space="0" w:color="000000"/>
               <w:right w:val="single" w:sz="4" w:space="0" w:color="000000"/>
             </w:tcBorders>
-            <w:shd w:fill="auto" w:val="clear"/>
-          </w:tcPr>
-          <w:p>
-            <w:pPr>
-              <w:pStyle w:val="TableParagraph"/>
-              <w:spacing w:lineRule="exact" w:line="229"/>
-              <w:ind w:left="429" w:right="429" w:hanging="0"/>
+            <w:shd w:val="clear" w:color="auto" w:fill="auto"/>
+          </w:tcPr>
+          <w:p>
+            <w:pPr>
+              <w:pStyle w:val="TableParagraph"/>
+              <w:spacing w:line="229" w:lineRule="exact"/>
+              <w:ind w:left="429" w:right="429"/>
               <w:jc w:val="center"/>
               <w:rPr>
                 <w:color w:val="323232"/>
@@ -894,7 +918,7 @@
       </w:tr>
       <w:tr>
         <w:trPr>
-          <w:trHeight w:val="273" w:hRule="atLeast"/>
+          <w:trHeight w:val="273"/>
         </w:trPr>
         <w:tc>
           <w:tcPr>
@@ -905,7 +929,7 @@
               <w:bottom w:val="single" w:sz="4" w:space="0" w:color="000000"/>
               <w:right w:val="single" w:sz="4" w:space="0" w:color="000000"/>
             </w:tcBorders>
-            <w:shd w:fill="auto" w:val="clear"/>
+            <w:shd w:val="clear" w:color="auto" w:fill="auto"/>
           </w:tcPr>
           <w:p>
             <w:pPr>
@@ -935,7 +959,7 @@
               <w:bottom w:val="single" w:sz="4" w:space="0" w:color="000000"/>
               <w:right w:val="single" w:sz="4" w:space="0" w:color="000000"/>
             </w:tcBorders>
-            <w:shd w:fill="auto" w:val="clear"/>
+            <w:shd w:val="clear" w:color="auto" w:fill="auto"/>
           </w:tcPr>
           <w:p>
             <w:pPr>
@@ -963,12 +987,12 @@
               <w:bottom w:val="single" w:sz="4" w:space="0" w:color="000000"/>
               <w:right w:val="single" w:sz="4" w:space="0" w:color="000000"/>
             </w:tcBorders>
-            <w:shd w:fill="auto" w:val="clear"/>
-          </w:tcPr>
-          <w:p>
-            <w:pPr>
-              <w:pStyle w:val="TableParagraph"/>
-              <w:ind w:left="106" w:right="0" w:hanging="0"/>
+            <w:shd w:val="clear" w:color="auto" w:fill="auto"/>
+          </w:tcPr>
+          <w:p>
+            <w:pPr>
+              <w:pStyle w:val="TableParagraph"/>
+              <w:ind w:left="106"/>
               <w:rPr>
                 <w:color w:val="323232"/>
                 <w:sz w:val="20"/>
@@ -992,12 +1016,12 @@
               <w:bottom w:val="single" w:sz="4" w:space="0" w:color="000000"/>
               <w:right w:val="single" w:sz="4" w:space="0" w:color="000000"/>
             </w:tcBorders>
-            <w:shd w:fill="auto" w:val="clear"/>
-          </w:tcPr>
-          <w:p>
-            <w:pPr>
-              <w:pStyle w:val="TableParagraph"/>
-              <w:ind w:left="105" w:right="0" w:hanging="0"/>
+            <w:shd w:val="clear" w:color="auto" w:fill="auto"/>
+          </w:tcPr>
+          <w:p>
+            <w:pPr>
+              <w:pStyle w:val="TableParagraph"/>
+              <w:ind w:left="105"/>
               <w:rPr>
                 <w:color w:val="323232"/>
                 <w:sz w:val="20"/>
@@ -1021,12 +1045,12 @@
               <w:bottom w:val="single" w:sz="4" w:space="0" w:color="000000"/>
               <w:right w:val="single" w:sz="4" w:space="0" w:color="000000"/>
             </w:tcBorders>
-            <w:shd w:fill="auto" w:val="clear"/>
-          </w:tcPr>
-          <w:p>
-            <w:pPr>
-              <w:pStyle w:val="TableParagraph"/>
-              <w:ind w:left="429" w:right="429" w:hanging="0"/>
+            <w:shd w:val="clear" w:color="auto" w:fill="auto"/>
+          </w:tcPr>
+          <w:p>
+            <w:pPr>
+              <w:pStyle w:val="TableParagraph"/>
+              <w:ind w:left="429" w:right="429"/>
               <w:jc w:val="center"/>
               <w:rPr>
                 <w:color w:val="323232"/>
@@ -1045,7 +1069,7 @@
       </w:tr>
       <w:tr>
         <w:trPr>
-          <w:trHeight w:val="273" w:hRule="atLeast"/>
+          <w:trHeight w:val="273"/>
         </w:trPr>
         <w:tc>
           <w:tcPr>
@@ -1056,7 +1080,7 @@
               <w:bottom w:val="single" w:sz="4" w:space="0" w:color="000000"/>
               <w:right w:val="single" w:sz="4" w:space="0" w:color="000000"/>
             </w:tcBorders>
-            <w:shd w:fill="auto" w:val="clear"/>
+            <w:shd w:val="clear" w:color="auto" w:fill="auto"/>
           </w:tcPr>
           <w:p>
             <w:pPr>
@@ -1086,7 +1110,7 @@
               <w:bottom w:val="single" w:sz="4" w:space="0" w:color="000000"/>
               <w:right w:val="single" w:sz="4" w:space="0" w:color="000000"/>
             </w:tcBorders>
-            <w:shd w:fill="auto" w:val="clear"/>
+            <w:shd w:val="clear" w:color="auto" w:fill="auto"/>
           </w:tcPr>
           <w:p>
             <w:pPr>
@@ -1114,12 +1138,12 @@
               <w:bottom w:val="single" w:sz="4" w:space="0" w:color="000000"/>
               <w:right w:val="single" w:sz="4" w:space="0" w:color="000000"/>
             </w:tcBorders>
-            <w:shd w:fill="auto" w:val="clear"/>
-          </w:tcPr>
-          <w:p>
-            <w:pPr>
-              <w:pStyle w:val="TableParagraph"/>
-              <w:ind w:left="106" w:right="0" w:hanging="0"/>
+            <w:shd w:val="clear" w:color="auto" w:fill="auto"/>
+          </w:tcPr>
+          <w:p>
+            <w:pPr>
+              <w:pStyle w:val="TableParagraph"/>
+              <w:ind w:left="106"/>
               <w:rPr>
                 <w:color w:val="323232"/>
                 <w:sz w:val="20"/>
@@ -1143,12 +1167,12 @@
               <w:bottom w:val="single" w:sz="4" w:space="0" w:color="000000"/>
               <w:right w:val="single" w:sz="4" w:space="0" w:color="000000"/>
             </w:tcBorders>
-            <w:shd w:fill="auto" w:val="clear"/>
-          </w:tcPr>
-          <w:p>
-            <w:pPr>
-              <w:pStyle w:val="TableParagraph"/>
-              <w:ind w:left="105" w:right="0" w:hanging="0"/>
+            <w:shd w:val="clear" w:color="auto" w:fill="auto"/>
+          </w:tcPr>
+          <w:p>
+            <w:pPr>
+              <w:pStyle w:val="TableParagraph"/>
+              <w:ind w:left="105"/>
               <w:rPr>
                 <w:color w:val="323232"/>
                 <w:sz w:val="20"/>
@@ -1172,12 +1196,12 @@
               <w:bottom w:val="single" w:sz="4" w:space="0" w:color="000000"/>
               <w:right w:val="single" w:sz="4" w:space="0" w:color="000000"/>
             </w:tcBorders>
-            <w:shd w:fill="auto" w:val="clear"/>
-          </w:tcPr>
-          <w:p>
-            <w:pPr>
-              <w:pStyle w:val="TableParagraph"/>
-              <w:ind w:left="429" w:right="429" w:hanging="0"/>
+            <w:shd w:val="clear" w:color="auto" w:fill="auto"/>
+          </w:tcPr>
+          <w:p>
+            <w:pPr>
+              <w:pStyle w:val="TableParagraph"/>
+              <w:ind w:left="429" w:right="429"/>
               <w:jc w:val="center"/>
               <w:rPr>
                 <w:color w:val="323232"/>
@@ -1196,7 +1220,7 @@
       </w:tr>
       <w:tr>
         <w:trPr>
-          <w:trHeight w:val="275" w:hRule="atLeast"/>
+          <w:trHeight w:val="275"/>
         </w:trPr>
         <w:tc>
           <w:tcPr>
@@ -1207,12 +1231,12 @@
               <w:bottom w:val="single" w:sz="4" w:space="0" w:color="000000"/>
               <w:right w:val="single" w:sz="4" w:space="0" w:color="000000"/>
             </w:tcBorders>
-            <w:shd w:fill="auto" w:val="clear"/>
-          </w:tcPr>
-          <w:p>
-            <w:pPr>
-              <w:pStyle w:val="TableParagraph"/>
-              <w:spacing w:lineRule="exact" w:line="229"/>
+            <w:shd w:val="clear" w:color="auto" w:fill="auto"/>
+          </w:tcPr>
+          <w:p>
+            <w:pPr>
+              <w:pStyle w:val="TableParagraph"/>
+              <w:spacing w:line="229" w:lineRule="exact"/>
               <w:rPr>
                 <w:color w:val="323232"/>
                 <w:w w:val="99"/>
@@ -1238,12 +1262,12 @@
               <w:bottom w:val="single" w:sz="4" w:space="0" w:color="000000"/>
               <w:right w:val="single" w:sz="4" w:space="0" w:color="000000"/>
             </w:tcBorders>
-            <w:shd w:fill="auto" w:val="clear"/>
-          </w:tcPr>
-          <w:p>
-            <w:pPr>
-              <w:pStyle w:val="TableParagraph"/>
-              <w:spacing w:lineRule="exact" w:line="229"/>
+            <w:shd w:val="clear" w:color="auto" w:fill="auto"/>
+          </w:tcPr>
+          <w:p>
+            <w:pPr>
+              <w:pStyle w:val="TableParagraph"/>
+              <w:spacing w:line="229" w:lineRule="exact"/>
               <w:rPr>
                 <w:color w:val="323232"/>
                 <w:sz w:val="20"/>
@@ -1267,13 +1291,13 @@
               <w:bottom w:val="single" w:sz="4" w:space="0" w:color="000000"/>
               <w:right w:val="single" w:sz="4" w:space="0" w:color="000000"/>
             </w:tcBorders>
-            <w:shd w:fill="auto" w:val="clear"/>
-          </w:tcPr>
-          <w:p>
-            <w:pPr>
-              <w:pStyle w:val="TableParagraph"/>
-              <w:spacing w:lineRule="exact" w:line="229"/>
-              <w:ind w:left="106" w:right="0" w:hanging="0"/>
+            <w:shd w:val="clear" w:color="auto" w:fill="auto"/>
+          </w:tcPr>
+          <w:p>
+            <w:pPr>
+              <w:pStyle w:val="TableParagraph"/>
+              <w:spacing w:line="229" w:lineRule="exact"/>
+              <w:ind w:left="106"/>
               <w:rPr>
                 <w:color w:val="323232"/>
                 <w:sz w:val="20"/>
@@ -1297,13 +1321,13 @@
               <w:bottom w:val="single" w:sz="4" w:space="0" w:color="000000"/>
               <w:right w:val="single" w:sz="4" w:space="0" w:color="000000"/>
             </w:tcBorders>
-            <w:shd w:fill="auto" w:val="clear"/>
-          </w:tcPr>
-          <w:p>
-            <w:pPr>
-              <w:pStyle w:val="TableParagraph"/>
-              <w:spacing w:lineRule="exact" w:line="229"/>
-              <w:ind w:left="105" w:right="0" w:hanging="0"/>
+            <w:shd w:val="clear" w:color="auto" w:fill="auto"/>
+          </w:tcPr>
+          <w:p>
+            <w:pPr>
+              <w:pStyle w:val="TableParagraph"/>
+              <w:spacing w:line="229" w:lineRule="exact"/>
+              <w:ind w:left="105"/>
               <w:rPr>
                 <w:color w:val="323232"/>
                 <w:sz w:val="20"/>
@@ -1327,13 +1351,13 @@
               <w:bottom w:val="single" w:sz="4" w:space="0" w:color="000000"/>
               <w:right w:val="single" w:sz="4" w:space="0" w:color="000000"/>
             </w:tcBorders>
-            <w:shd w:fill="auto" w:val="clear"/>
-          </w:tcPr>
-          <w:p>
-            <w:pPr>
-              <w:pStyle w:val="TableParagraph"/>
-              <w:spacing w:lineRule="exact" w:line="229"/>
-              <w:ind w:left="429" w:right="429" w:hanging="0"/>
+            <w:shd w:val="clear" w:color="auto" w:fill="auto"/>
+          </w:tcPr>
+          <w:p>
+            <w:pPr>
+              <w:pStyle w:val="TableParagraph"/>
+              <w:spacing w:line="229" w:lineRule="exact"/>
+              <w:ind w:left="429" w:right="429"/>
               <w:jc w:val="center"/>
               <w:rPr>
                 <w:color w:val="323232"/>
@@ -1352,7 +1376,7 @@
       </w:tr>
       <w:tr>
         <w:trPr>
-          <w:trHeight w:val="273" w:hRule="atLeast"/>
+          <w:trHeight w:val="273"/>
         </w:trPr>
         <w:tc>
           <w:tcPr>
@@ -1363,7 +1387,7 @@
               <w:bottom w:val="single" w:sz="4" w:space="0" w:color="000000"/>
               <w:right w:val="single" w:sz="4" w:space="0" w:color="000000"/>
             </w:tcBorders>
-            <w:shd w:fill="auto" w:val="clear"/>
+            <w:shd w:val="clear" w:color="auto" w:fill="auto"/>
           </w:tcPr>
           <w:p>
             <w:pPr>
@@ -1393,7 +1417,7 @@
               <w:bottom w:val="single" w:sz="4" w:space="0" w:color="000000"/>
               <w:right w:val="single" w:sz="4" w:space="0" w:color="000000"/>
             </w:tcBorders>
-            <w:shd w:fill="auto" w:val="clear"/>
+            <w:shd w:val="clear" w:color="auto" w:fill="auto"/>
           </w:tcPr>
           <w:p>
             <w:pPr>
@@ -1421,12 +1445,12 @@
               <w:bottom w:val="single" w:sz="4" w:space="0" w:color="000000"/>
               <w:right w:val="single" w:sz="4" w:space="0" w:color="000000"/>
             </w:tcBorders>
-            <w:shd w:fill="auto" w:val="clear"/>
-          </w:tcPr>
-          <w:p>
-            <w:pPr>
-              <w:pStyle w:val="TableParagraph"/>
-              <w:ind w:left="106" w:right="0" w:hanging="0"/>
+            <w:shd w:val="clear" w:color="auto" w:fill="auto"/>
+          </w:tcPr>
+          <w:p>
+            <w:pPr>
+              <w:pStyle w:val="TableParagraph"/>
+              <w:ind w:left="106"/>
               <w:rPr>
                 <w:color w:val="323232"/>
                 <w:sz w:val="20"/>
@@ -1450,12 +1474,12 @@
               <w:bottom w:val="single" w:sz="4" w:space="0" w:color="000000"/>
               <w:right w:val="single" w:sz="4" w:space="0" w:color="000000"/>
             </w:tcBorders>
-            <w:shd w:fill="auto" w:val="clear"/>
-          </w:tcPr>
-          <w:p>
-            <w:pPr>
-              <w:pStyle w:val="TableParagraph"/>
-              <w:ind w:left="105" w:right="0" w:hanging="0"/>
+            <w:shd w:val="clear" w:color="auto" w:fill="auto"/>
+          </w:tcPr>
+          <w:p>
+            <w:pPr>
+              <w:pStyle w:val="TableParagraph"/>
+              <w:ind w:left="105"/>
               <w:rPr>
                 <w:color w:val="323232"/>
                 <w:sz w:val="20"/>
@@ -1479,12 +1503,12 @@
               <w:bottom w:val="single" w:sz="4" w:space="0" w:color="000000"/>
               <w:right w:val="single" w:sz="4" w:space="0" w:color="000000"/>
             </w:tcBorders>
-            <w:shd w:fill="auto" w:val="clear"/>
-          </w:tcPr>
-          <w:p>
-            <w:pPr>
-              <w:pStyle w:val="TableParagraph"/>
-              <w:ind w:left="429" w:right="429" w:hanging="0"/>
+            <w:shd w:val="clear" w:color="auto" w:fill="auto"/>
+          </w:tcPr>
+          <w:p>
+            <w:pPr>
+              <w:pStyle w:val="TableParagraph"/>
+              <w:ind w:left="429" w:right="429"/>
               <w:jc w:val="center"/>
               <w:rPr>
                 <w:color w:val="323232"/>
@@ -1503,7 +1527,7 @@
       </w:tr>
       <w:tr>
         <w:trPr>
-          <w:trHeight w:val="273" w:hRule="atLeast"/>
+          <w:trHeight w:val="273"/>
         </w:trPr>
         <w:tc>
           <w:tcPr>
@@ -1514,7 +1538,7 @@
               <w:bottom w:val="single" w:sz="4" w:space="0" w:color="000000"/>
               <w:right w:val="single" w:sz="4" w:space="0" w:color="000000"/>
             </w:tcBorders>
-            <w:shd w:fill="auto" w:val="clear"/>
+            <w:shd w:val="clear" w:color="auto" w:fill="auto"/>
           </w:tcPr>
           <w:p>
             <w:pPr>
@@ -1544,7 +1568,7 @@
               <w:bottom w:val="single" w:sz="4" w:space="0" w:color="000000"/>
               <w:right w:val="single" w:sz="4" w:space="0" w:color="000000"/>
             </w:tcBorders>
-            <w:shd w:fill="auto" w:val="clear"/>
+            <w:shd w:val="clear" w:color="auto" w:fill="auto"/>
           </w:tcPr>
           <w:p>
             <w:pPr>
@@ -1572,12 +1596,12 @@
               <w:bottom w:val="single" w:sz="4" w:space="0" w:color="000000"/>
               <w:right w:val="single" w:sz="4" w:space="0" w:color="000000"/>
             </w:tcBorders>
-            <w:shd w:fill="auto" w:val="clear"/>
-          </w:tcPr>
-          <w:p>
-            <w:pPr>
-              <w:pStyle w:val="TableParagraph"/>
-              <w:ind w:left="106" w:right="0" w:hanging="0"/>
+            <w:shd w:val="clear" w:color="auto" w:fill="auto"/>
+          </w:tcPr>
+          <w:p>
+            <w:pPr>
+              <w:pStyle w:val="TableParagraph"/>
+              <w:ind w:left="106"/>
               <w:rPr>
                 <w:color w:val="323232"/>
                 <w:sz w:val="20"/>
@@ -1601,12 +1625,12 @@
               <w:bottom w:val="single" w:sz="4" w:space="0" w:color="000000"/>
               <w:right w:val="single" w:sz="4" w:space="0" w:color="000000"/>
             </w:tcBorders>
-            <w:shd w:fill="auto" w:val="clear"/>
-          </w:tcPr>
-          <w:p>
-            <w:pPr>
-              <w:pStyle w:val="TableParagraph"/>
-              <w:ind w:left="105" w:right="0" w:hanging="0"/>
+            <w:shd w:val="clear" w:color="auto" w:fill="auto"/>
+          </w:tcPr>
+          <w:p>
+            <w:pPr>
+              <w:pStyle w:val="TableParagraph"/>
+              <w:ind w:left="105"/>
               <w:rPr>
                 <w:color w:val="323232"/>
                 <w:sz w:val="20"/>
@@ -1630,12 +1654,12 @@
               <w:bottom w:val="single" w:sz="4" w:space="0" w:color="000000"/>
               <w:right w:val="single" w:sz="4" w:space="0" w:color="000000"/>
             </w:tcBorders>
-            <w:shd w:fill="auto" w:val="clear"/>
-          </w:tcPr>
-          <w:p>
-            <w:pPr>
-              <w:pStyle w:val="TableParagraph"/>
-              <w:ind w:left="429" w:right="429" w:hanging="0"/>
+            <w:shd w:val="clear" w:color="auto" w:fill="auto"/>
+          </w:tcPr>
+          <w:p>
+            <w:pPr>
+              <w:pStyle w:val="TableParagraph"/>
+              <w:ind w:left="429" w:right="429"/>
               <w:jc w:val="center"/>
               <w:rPr>
                 <w:color w:val="323232"/>
@@ -1654,7 +1678,7 @@
       </w:tr>
       <w:tr>
         <w:trPr>
-          <w:trHeight w:val="275" w:hRule="atLeast"/>
+          <w:trHeight w:val="275"/>
         </w:trPr>
         <w:tc>
           <w:tcPr>
@@ -1665,12 +1689,12 @@
               <w:bottom w:val="single" w:sz="4" w:space="0" w:color="000000"/>
               <w:right w:val="single" w:sz="4" w:space="0" w:color="000000"/>
             </w:tcBorders>
-            <w:shd w:fill="auto" w:val="clear"/>
-          </w:tcPr>
-          <w:p>
-            <w:pPr>
-              <w:pStyle w:val="TableParagraph"/>
-              <w:spacing w:lineRule="exact" w:line="229"/>
+            <w:shd w:val="clear" w:color="auto" w:fill="auto"/>
+          </w:tcPr>
+          <w:p>
+            <w:pPr>
+              <w:pStyle w:val="TableParagraph"/>
+              <w:spacing w:line="229" w:lineRule="exact"/>
               <w:rPr>
                 <w:color w:val="323232"/>
                 <w:sz w:val="20"/>
@@ -1694,23 +1718,30 @@
               <w:bottom w:val="single" w:sz="4" w:space="0" w:color="000000"/>
               <w:right w:val="single" w:sz="4" w:space="0" w:color="000000"/>
             </w:tcBorders>
-            <w:shd w:fill="auto" w:val="clear"/>
-          </w:tcPr>
-          <w:p>
-            <w:pPr>
-              <w:pStyle w:val="TableParagraph"/>
-              <w:spacing w:lineRule="exact" w:line="229"/>
-              <w:rPr>
-                <w:color w:val="323232"/>
-                <w:sz w:val="20"/>
-              </w:rPr>
-            </w:pPr>
-            <w:r>
-              <w:rPr>
-                <w:color w:val="323232"/>
-                <w:sz w:val="20"/>
-              </w:rPr>
-              <w:t>PABLO MARTÍN MORENO</w:t>
+            <w:shd w:val="clear" w:color="auto" w:fill="auto"/>
+          </w:tcPr>
+          <w:p>
+            <w:pPr>
+              <w:pStyle w:val="TableParagraph"/>
+              <w:spacing w:line="229" w:lineRule="exact"/>
+              <w:rPr>
+                <w:color w:val="323232"/>
+                <w:sz w:val="20"/>
+              </w:rPr>
+            </w:pPr>
+            <w:r>
+              <w:rPr>
+                <w:color w:val="323232"/>
+                <w:sz w:val="20"/>
+              </w:rPr>
+              <w:t xml:space="preserve">PABLO MARTÍN </w:t>
+            </w:r>
+            <w:r>
+              <w:rPr>
+                <w:color w:val="323232"/>
+                <w:sz w:val="20"/>
+              </w:rPr>
+              <w:t>MORENO</w:t>
             </w:r>
           </w:p>
         </w:tc>
@@ -1723,13 +1754,13 @@
               <w:bottom w:val="single" w:sz="4" w:space="0" w:color="000000"/>
               <w:right w:val="single" w:sz="4" w:space="0" w:color="000000"/>
             </w:tcBorders>
-            <w:shd w:fill="auto" w:val="clear"/>
-          </w:tcPr>
-          <w:p>
-            <w:pPr>
-              <w:pStyle w:val="TableParagraph"/>
-              <w:spacing w:lineRule="exact" w:line="229"/>
-              <w:ind w:left="106" w:right="0" w:hanging="0"/>
+            <w:shd w:val="clear" w:color="auto" w:fill="auto"/>
+          </w:tcPr>
+          <w:p>
+            <w:pPr>
+              <w:pStyle w:val="TableParagraph"/>
+              <w:spacing w:line="229" w:lineRule="exact"/>
+              <w:ind w:left="106"/>
               <w:rPr>
                 <w:color w:val="323232"/>
                 <w:sz w:val="20"/>
@@ -1753,13 +1784,13 @@
               <w:bottom w:val="single" w:sz="4" w:space="0" w:color="000000"/>
               <w:right w:val="single" w:sz="4" w:space="0" w:color="000000"/>
             </w:tcBorders>
-            <w:shd w:fill="auto" w:val="clear"/>
-          </w:tcPr>
-          <w:p>
-            <w:pPr>
-              <w:pStyle w:val="TableParagraph"/>
-              <w:spacing w:lineRule="exact" w:line="229"/>
-              <w:ind w:left="105" w:right="0" w:hanging="0"/>
+            <w:shd w:val="clear" w:color="auto" w:fill="auto"/>
+          </w:tcPr>
+          <w:p>
+            <w:pPr>
+              <w:pStyle w:val="TableParagraph"/>
+              <w:spacing w:line="229" w:lineRule="exact"/>
+              <w:ind w:left="105"/>
               <w:rPr>
                 <w:color w:val="323232"/>
                 <w:sz w:val="20"/>
@@ -1783,13 +1814,13 @@
               <w:bottom w:val="single" w:sz="4" w:space="0" w:color="000000"/>
               <w:right w:val="single" w:sz="4" w:space="0" w:color="000000"/>
             </w:tcBorders>
-            <w:shd w:fill="auto" w:val="clear"/>
-          </w:tcPr>
-          <w:p>
-            <w:pPr>
-              <w:pStyle w:val="TableParagraph"/>
-              <w:spacing w:lineRule="exact" w:line="229"/>
-              <w:ind w:left="429" w:right="429" w:hanging="0"/>
+            <w:shd w:val="clear" w:color="auto" w:fill="auto"/>
+          </w:tcPr>
+          <w:p>
+            <w:pPr>
+              <w:pStyle w:val="TableParagraph"/>
+              <w:spacing w:line="229" w:lineRule="exact"/>
+              <w:ind w:left="429" w:right="429"/>
               <w:jc w:val="center"/>
               <w:rPr>
                 <w:color w:val="323232"/>
@@ -1808,7 +1839,7 @@
       </w:tr>
       <w:tr>
         <w:trPr>
-          <w:trHeight w:val="273" w:hRule="atLeast"/>
+          <w:trHeight w:val="273"/>
         </w:trPr>
         <w:tc>
           <w:tcPr>
@@ -1819,7 +1850,7 @@
               <w:bottom w:val="single" w:sz="4" w:space="0" w:color="000000"/>
               <w:right w:val="single" w:sz="4" w:space="0" w:color="000000"/>
             </w:tcBorders>
-            <w:shd w:fill="auto" w:val="clear"/>
+            <w:shd w:val="clear" w:color="auto" w:fill="auto"/>
           </w:tcPr>
           <w:p>
             <w:pPr>
@@ -1847,7 +1878,7 @@
               <w:bottom w:val="single" w:sz="4" w:space="0" w:color="000000"/>
               <w:right w:val="single" w:sz="4" w:space="0" w:color="000000"/>
             </w:tcBorders>
-            <w:shd w:fill="auto" w:val="clear"/>
+            <w:shd w:val="clear" w:color="auto" w:fill="auto"/>
           </w:tcPr>
           <w:p>
             <w:pPr>
@@ -1875,12 +1906,12 @@
               <w:bottom w:val="single" w:sz="4" w:space="0" w:color="000000"/>
               <w:right w:val="single" w:sz="4" w:space="0" w:color="000000"/>
             </w:tcBorders>
-            <w:shd w:fill="auto" w:val="clear"/>
-          </w:tcPr>
-          <w:p>
-            <w:pPr>
-              <w:pStyle w:val="TableParagraph"/>
-              <w:ind w:left="106" w:right="0" w:hanging="0"/>
+            <w:shd w:val="clear" w:color="auto" w:fill="auto"/>
+          </w:tcPr>
+          <w:p>
+            <w:pPr>
+              <w:pStyle w:val="TableParagraph"/>
+              <w:ind w:left="106"/>
               <w:rPr>
                 <w:color w:val="323232"/>
                 <w:sz w:val="20"/>
@@ -1904,12 +1935,12 @@
               <w:bottom w:val="single" w:sz="4" w:space="0" w:color="000000"/>
               <w:right w:val="single" w:sz="4" w:space="0" w:color="000000"/>
             </w:tcBorders>
-            <w:shd w:fill="auto" w:val="clear"/>
-          </w:tcPr>
-          <w:p>
-            <w:pPr>
-              <w:pStyle w:val="TableParagraph"/>
-              <w:ind w:left="105" w:right="0" w:hanging="0"/>
+            <w:shd w:val="clear" w:color="auto" w:fill="auto"/>
+          </w:tcPr>
+          <w:p>
+            <w:pPr>
+              <w:pStyle w:val="TableParagraph"/>
+              <w:ind w:left="105"/>
               <w:rPr>
                 <w:color w:val="323232"/>
                 <w:sz w:val="20"/>
@@ -1933,12 +1964,12 @@
               <w:bottom w:val="single" w:sz="4" w:space="0" w:color="000000"/>
               <w:right w:val="single" w:sz="4" w:space="0" w:color="000000"/>
             </w:tcBorders>
-            <w:shd w:fill="auto" w:val="clear"/>
-          </w:tcPr>
-          <w:p>
-            <w:pPr>
-              <w:pStyle w:val="TableParagraph"/>
-              <w:ind w:left="429" w:right="429" w:hanging="0"/>
+            <w:shd w:val="clear" w:color="auto" w:fill="auto"/>
+          </w:tcPr>
+          <w:p>
+            <w:pPr>
+              <w:pStyle w:val="TableParagraph"/>
+              <w:ind w:left="429" w:right="429"/>
               <w:jc w:val="center"/>
               <w:rPr>
                 <w:color w:val="323232"/>
@@ -1957,7 +1988,7 @@
       </w:tr>
       <w:tr>
         <w:trPr>
-          <w:trHeight w:val="273" w:hRule="atLeast"/>
+          <w:trHeight w:val="273"/>
         </w:trPr>
         <w:tc>
           <w:tcPr>
@@ -1968,7 +1999,7 @@
               <w:bottom w:val="single" w:sz="4" w:space="0" w:color="000000"/>
               <w:right w:val="single" w:sz="4" w:space="0" w:color="000000"/>
             </w:tcBorders>
-            <w:shd w:fill="auto" w:val="clear"/>
+            <w:shd w:val="clear" w:color="auto" w:fill="auto"/>
           </w:tcPr>
           <w:p>
             <w:pPr>
@@ -1996,7 +2027,7 @@
               <w:bottom w:val="single" w:sz="4" w:space="0" w:color="000000"/>
               <w:right w:val="single" w:sz="4" w:space="0" w:color="000000"/>
             </w:tcBorders>
-            <w:shd w:fill="auto" w:val="clear"/>
+            <w:shd w:val="clear" w:color="auto" w:fill="auto"/>
           </w:tcPr>
           <w:p>
             <w:pPr>
@@ -2024,12 +2055,12 @@
               <w:bottom w:val="single" w:sz="4" w:space="0" w:color="000000"/>
               <w:right w:val="single" w:sz="4" w:space="0" w:color="000000"/>
             </w:tcBorders>
-            <w:shd w:fill="auto" w:val="clear"/>
-          </w:tcPr>
-          <w:p>
-            <w:pPr>
-              <w:pStyle w:val="TableParagraph"/>
-              <w:ind w:left="106" w:right="0" w:hanging="0"/>
+            <w:shd w:val="clear" w:color="auto" w:fill="auto"/>
+          </w:tcPr>
+          <w:p>
+            <w:pPr>
+              <w:pStyle w:val="TableParagraph"/>
+              <w:ind w:left="106"/>
               <w:rPr>
                 <w:color w:val="323232"/>
                 <w:sz w:val="20"/>
@@ -2053,12 +2084,12 @@
               <w:bottom w:val="single" w:sz="4" w:space="0" w:color="000000"/>
               <w:right w:val="single" w:sz="4" w:space="0" w:color="000000"/>
             </w:tcBorders>
-            <w:shd w:fill="auto" w:val="clear"/>
-          </w:tcPr>
-          <w:p>
-            <w:pPr>
-              <w:pStyle w:val="TableParagraph"/>
-              <w:ind w:left="105" w:right="0" w:hanging="0"/>
+            <w:shd w:val="clear" w:color="auto" w:fill="auto"/>
+          </w:tcPr>
+          <w:p>
+            <w:pPr>
+              <w:pStyle w:val="TableParagraph"/>
+              <w:ind w:left="105"/>
               <w:rPr>
                 <w:color w:val="323232"/>
                 <w:sz w:val="20"/>
@@ -2082,12 +2113,12 @@
               <w:bottom w:val="single" w:sz="4" w:space="0" w:color="000000"/>
               <w:right w:val="single" w:sz="4" w:space="0" w:color="000000"/>
             </w:tcBorders>
-            <w:shd w:fill="auto" w:val="clear"/>
-          </w:tcPr>
-          <w:p>
-            <w:pPr>
-              <w:pStyle w:val="TableParagraph"/>
-              <w:ind w:left="429" w:right="429" w:hanging="0"/>
+            <w:shd w:val="clear" w:color="auto" w:fill="auto"/>
+          </w:tcPr>
+          <w:p>
+            <w:pPr>
+              <w:pStyle w:val="TableParagraph"/>
+              <w:ind w:left="429" w:right="429"/>
               <w:jc w:val="center"/>
               <w:rPr>
                 <w:color w:val="323232"/>
@@ -2106,7 +2137,7 @@
       </w:tr>
       <w:tr>
         <w:trPr>
-          <w:trHeight w:val="275" w:hRule="atLeast"/>
+          <w:trHeight w:val="275"/>
         </w:trPr>
         <w:tc>
           <w:tcPr>
@@ -2117,12 +2148,12 @@
               <w:bottom w:val="single" w:sz="4" w:space="0" w:color="000000"/>
               <w:right w:val="single" w:sz="4" w:space="0" w:color="000000"/>
             </w:tcBorders>
-            <w:shd w:fill="auto" w:val="clear"/>
-          </w:tcPr>
-          <w:p>
-            <w:pPr>
-              <w:pStyle w:val="TableParagraph"/>
-              <w:spacing w:lineRule="exact" w:line="229"/>
+            <w:shd w:val="clear" w:color="auto" w:fill="auto"/>
+          </w:tcPr>
+          <w:p>
+            <w:pPr>
+              <w:pStyle w:val="TableParagraph"/>
+              <w:spacing w:line="229" w:lineRule="exact"/>
               <w:rPr>
                 <w:color w:val="323232"/>
                 <w:sz w:val="20"/>
@@ -2146,12 +2177,12 @@
               <w:bottom w:val="single" w:sz="4" w:space="0" w:color="000000"/>
               <w:right w:val="single" w:sz="4" w:space="0" w:color="000000"/>
             </w:tcBorders>
-            <w:shd w:fill="auto" w:val="clear"/>
-          </w:tcPr>
-          <w:p>
-            <w:pPr>
-              <w:pStyle w:val="TableParagraph"/>
-              <w:spacing w:lineRule="exact" w:line="229"/>
+            <w:shd w:val="clear" w:color="auto" w:fill="auto"/>
+          </w:tcPr>
+          <w:p>
+            <w:pPr>
+              <w:pStyle w:val="TableParagraph"/>
+              <w:spacing w:line="229" w:lineRule="exact"/>
               <w:rPr>
                 <w:color w:val="323232"/>
                 <w:sz w:val="20"/>
@@ -2175,13 +2206,13 @@
               <w:bottom w:val="single" w:sz="4" w:space="0" w:color="000000"/>
               <w:right w:val="single" w:sz="4" w:space="0" w:color="000000"/>
             </w:tcBorders>
-            <w:shd w:fill="auto" w:val="clear"/>
-          </w:tcPr>
-          <w:p>
-            <w:pPr>
-              <w:pStyle w:val="TableParagraph"/>
-              <w:spacing w:lineRule="exact" w:line="229"/>
-              <w:ind w:left="106" w:right="0" w:hanging="0"/>
+            <w:shd w:val="clear" w:color="auto" w:fill="auto"/>
+          </w:tcPr>
+          <w:p>
+            <w:pPr>
+              <w:pStyle w:val="TableParagraph"/>
+              <w:spacing w:line="229" w:lineRule="exact"/>
+              <w:ind w:left="106"/>
               <w:rPr>
                 <w:color w:val="323232"/>
                 <w:sz w:val="20"/>
@@ -2205,13 +2236,13 @@
               <w:bottom w:val="single" w:sz="4" w:space="0" w:color="000000"/>
               <w:right w:val="single" w:sz="4" w:space="0" w:color="000000"/>
             </w:tcBorders>
-            <w:shd w:fill="auto" w:val="clear"/>
-          </w:tcPr>
-          <w:p>
-            <w:pPr>
-              <w:pStyle w:val="TableParagraph"/>
-              <w:spacing w:lineRule="exact" w:line="229"/>
-              <w:ind w:left="105" w:right="0" w:hanging="0"/>
+            <w:shd w:val="clear" w:color="auto" w:fill="auto"/>
+          </w:tcPr>
+          <w:p>
+            <w:pPr>
+              <w:pStyle w:val="TableParagraph"/>
+              <w:spacing w:line="229" w:lineRule="exact"/>
+              <w:ind w:left="105"/>
               <w:rPr>
                 <w:color w:val="323232"/>
                 <w:sz w:val="20"/>
@@ -2235,13 +2266,13 @@
               <w:bottom w:val="single" w:sz="4" w:space="0" w:color="000000"/>
               <w:right w:val="single" w:sz="4" w:space="0" w:color="000000"/>
             </w:tcBorders>
-            <w:shd w:fill="auto" w:val="clear"/>
-          </w:tcPr>
-          <w:p>
-            <w:pPr>
-              <w:pStyle w:val="TableParagraph"/>
-              <w:spacing w:lineRule="exact" w:line="229"/>
-              <w:ind w:left="429" w:right="429" w:hanging="0"/>
+            <w:shd w:val="clear" w:color="auto" w:fill="auto"/>
+          </w:tcPr>
+          <w:p>
+            <w:pPr>
+              <w:pStyle w:val="TableParagraph"/>
+              <w:spacing w:line="229" w:lineRule="exact"/>
+              <w:ind w:left="429" w:right="429"/>
               <w:jc w:val="center"/>
               <w:rPr>
                 <w:color w:val="323232"/>
@@ -2260,7 +2291,7 @@
       </w:tr>
       <w:tr>
         <w:trPr>
-          <w:trHeight w:val="273" w:hRule="atLeast"/>
+          <w:trHeight w:val="273"/>
         </w:trPr>
         <w:tc>
           <w:tcPr>
@@ -2271,7 +2302,7 @@
               <w:bottom w:val="single" w:sz="4" w:space="0" w:color="000000"/>
               <w:right w:val="single" w:sz="4" w:space="0" w:color="000000"/>
             </w:tcBorders>
-            <w:shd w:fill="auto" w:val="clear"/>
+            <w:shd w:val="clear" w:color="auto" w:fill="auto"/>
           </w:tcPr>
           <w:p>
             <w:pPr>
@@ -2299,7 +2330,7 @@
               <w:bottom w:val="single" w:sz="4" w:space="0" w:color="000000"/>
               <w:right w:val="single" w:sz="4" w:space="0" w:color="000000"/>
             </w:tcBorders>
-            <w:shd w:fill="auto" w:val="clear"/>
+            <w:shd w:val="clear" w:color="auto" w:fill="auto"/>
           </w:tcPr>
           <w:p>
             <w:pPr>
@@ -2327,12 +2358,12 @@
               <w:bottom w:val="single" w:sz="4" w:space="0" w:color="000000"/>
               <w:right w:val="single" w:sz="4" w:space="0" w:color="000000"/>
             </w:tcBorders>
-            <w:shd w:fill="auto" w:val="clear"/>
-          </w:tcPr>
-          <w:p>
-            <w:pPr>
-              <w:pStyle w:val="TableParagraph"/>
-              <w:ind w:left="106" w:right="0" w:hanging="0"/>
+            <w:shd w:val="clear" w:color="auto" w:fill="auto"/>
+          </w:tcPr>
+          <w:p>
+            <w:pPr>
+              <w:pStyle w:val="TableParagraph"/>
+              <w:ind w:left="106"/>
               <w:rPr>
                 <w:color w:val="323232"/>
                 <w:sz w:val="20"/>
@@ -2356,12 +2387,12 @@
               <w:bottom w:val="single" w:sz="4" w:space="0" w:color="000000"/>
               <w:right w:val="single" w:sz="4" w:space="0" w:color="000000"/>
             </w:tcBorders>
-            <w:shd w:fill="auto" w:val="clear"/>
-          </w:tcPr>
-          <w:p>
-            <w:pPr>
-              <w:pStyle w:val="TableParagraph"/>
-              <w:ind w:left="105" w:right="0" w:hanging="0"/>
+            <w:shd w:val="clear" w:color="auto" w:fill="auto"/>
+          </w:tcPr>
+          <w:p>
+            <w:pPr>
+              <w:pStyle w:val="TableParagraph"/>
+              <w:ind w:left="105"/>
               <w:rPr>
                 <w:color w:val="323232"/>
                 <w:sz w:val="20"/>
@@ -2385,12 +2416,12 @@
               <w:bottom w:val="single" w:sz="4" w:space="0" w:color="000000"/>
               <w:right w:val="single" w:sz="4" w:space="0" w:color="000000"/>
             </w:tcBorders>
-            <w:shd w:fill="auto" w:val="clear"/>
-          </w:tcPr>
-          <w:p>
-            <w:pPr>
-              <w:pStyle w:val="TableParagraph"/>
-              <w:ind w:left="429" w:right="429" w:hanging="0"/>
+            <w:shd w:val="clear" w:color="auto" w:fill="auto"/>
+          </w:tcPr>
+          <w:p>
+            <w:pPr>
+              <w:pStyle w:val="TableParagraph"/>
+              <w:ind w:left="429" w:right="429"/>
               <w:jc w:val="center"/>
               <w:rPr>
                 <w:color w:val="323232"/>
@@ -2409,7 +2440,7 @@
       </w:tr>
       <w:tr>
         <w:trPr>
-          <w:trHeight w:val="273" w:hRule="atLeast"/>
+          <w:trHeight w:val="273"/>
         </w:trPr>
         <w:tc>
           <w:tcPr>
@@ -2420,7 +2451,7 @@
               <w:bottom w:val="single" w:sz="4" w:space="0" w:color="000000"/>
               <w:right w:val="single" w:sz="4" w:space="0" w:color="000000"/>
             </w:tcBorders>
-            <w:shd w:fill="auto" w:val="clear"/>
+            <w:shd w:val="clear" w:color="auto" w:fill="auto"/>
           </w:tcPr>
           <w:p>
             <w:pPr>
@@ -2448,7 +2479,7 @@
               <w:bottom w:val="single" w:sz="4" w:space="0" w:color="000000"/>
               <w:right w:val="single" w:sz="4" w:space="0" w:color="000000"/>
             </w:tcBorders>
-            <w:shd w:fill="auto" w:val="clear"/>
+            <w:shd w:val="clear" w:color="auto" w:fill="auto"/>
           </w:tcPr>
           <w:p>
             <w:pPr>
@@ -2476,12 +2507,12 @@
               <w:bottom w:val="single" w:sz="4" w:space="0" w:color="000000"/>
               <w:right w:val="single" w:sz="4" w:space="0" w:color="000000"/>
             </w:tcBorders>
-            <w:shd w:fill="auto" w:val="clear"/>
-          </w:tcPr>
-          <w:p>
-            <w:pPr>
-              <w:pStyle w:val="TableParagraph"/>
-              <w:ind w:left="106" w:right="0" w:hanging="0"/>
+            <w:shd w:val="clear" w:color="auto" w:fill="auto"/>
+          </w:tcPr>
+          <w:p>
+            <w:pPr>
+              <w:pStyle w:val="TableParagraph"/>
+              <w:ind w:left="106"/>
               <w:rPr>
                 <w:color w:val="323232"/>
                 <w:sz w:val="20"/>
@@ -2505,12 +2536,12 @@
               <w:bottom w:val="single" w:sz="4" w:space="0" w:color="000000"/>
               <w:right w:val="single" w:sz="4" w:space="0" w:color="000000"/>
             </w:tcBorders>
-            <w:shd w:fill="auto" w:val="clear"/>
-          </w:tcPr>
-          <w:p>
-            <w:pPr>
-              <w:pStyle w:val="TableParagraph"/>
-              <w:ind w:left="105" w:right="0" w:hanging="0"/>
+            <w:shd w:val="clear" w:color="auto" w:fill="auto"/>
+          </w:tcPr>
+          <w:p>
+            <w:pPr>
+              <w:pStyle w:val="TableParagraph"/>
+              <w:ind w:left="105"/>
               <w:rPr>
                 <w:color w:val="323232"/>
                 <w:sz w:val="20"/>
@@ -2534,12 +2565,12 @@
               <w:bottom w:val="single" w:sz="4" w:space="0" w:color="000000"/>
               <w:right w:val="single" w:sz="4" w:space="0" w:color="000000"/>
             </w:tcBorders>
-            <w:shd w:fill="auto" w:val="clear"/>
-          </w:tcPr>
-          <w:p>
-            <w:pPr>
-              <w:pStyle w:val="TableParagraph"/>
-              <w:ind w:left="429" w:right="429" w:hanging="0"/>
+            <w:shd w:val="clear" w:color="auto" w:fill="auto"/>
+          </w:tcPr>
+          <w:p>
+            <w:pPr>
+              <w:pStyle w:val="TableParagraph"/>
+              <w:ind w:left="429" w:right="429"/>
               <w:jc w:val="center"/>
               <w:rPr>
                 <w:color w:val="323232"/>
@@ -2558,7 +2589,7 @@
       </w:tr>
       <w:tr>
         <w:trPr>
-          <w:trHeight w:val="275" w:hRule="atLeast"/>
+          <w:trHeight w:val="275"/>
         </w:trPr>
         <w:tc>
           <w:tcPr>
@@ -2569,12 +2600,12 @@
               <w:bottom w:val="single" w:sz="4" w:space="0" w:color="000000"/>
               <w:right w:val="single" w:sz="4" w:space="0" w:color="000000"/>
             </w:tcBorders>
-            <w:shd w:fill="auto" w:val="clear"/>
-          </w:tcPr>
-          <w:p>
-            <w:pPr>
-              <w:pStyle w:val="TableParagraph"/>
-              <w:spacing w:lineRule="exact" w:line="229"/>
+            <w:shd w:val="clear" w:color="auto" w:fill="auto"/>
+          </w:tcPr>
+          <w:p>
+            <w:pPr>
+              <w:pStyle w:val="TableParagraph"/>
+              <w:spacing w:line="229" w:lineRule="exact"/>
               <w:rPr>
                 <w:color w:val="323232"/>
                 <w:sz w:val="20"/>
@@ -2598,12 +2629,12 @@
               <w:bottom w:val="single" w:sz="4" w:space="0" w:color="000000"/>
               <w:right w:val="single" w:sz="4" w:space="0" w:color="000000"/>
             </w:tcBorders>
-            <w:shd w:fill="auto" w:val="clear"/>
-          </w:tcPr>
-          <w:p>
-            <w:pPr>
-              <w:pStyle w:val="TableParagraph"/>
-              <w:spacing w:lineRule="exact" w:line="229"/>
+            <w:shd w:val="clear" w:color="auto" w:fill="auto"/>
+          </w:tcPr>
+          <w:p>
+            <w:pPr>
+              <w:pStyle w:val="TableParagraph"/>
+              <w:spacing w:line="229" w:lineRule="exact"/>
               <w:rPr>
                 <w:color w:val="323232"/>
                 <w:sz w:val="20"/>
@@ -2627,13 +2658,13 @@
               <w:bottom w:val="single" w:sz="4" w:space="0" w:color="000000"/>
               <w:right w:val="single" w:sz="4" w:space="0" w:color="000000"/>
             </w:tcBorders>
-            <w:shd w:fill="auto" w:val="clear"/>
-          </w:tcPr>
-          <w:p>
-            <w:pPr>
-              <w:pStyle w:val="TableParagraph"/>
-              <w:spacing w:lineRule="exact" w:line="229"/>
-              <w:ind w:left="106" w:right="0" w:hanging="0"/>
+            <w:shd w:val="clear" w:color="auto" w:fill="auto"/>
+          </w:tcPr>
+          <w:p>
+            <w:pPr>
+              <w:pStyle w:val="TableParagraph"/>
+              <w:spacing w:line="229" w:lineRule="exact"/>
+              <w:ind w:left="106"/>
               <w:rPr>
                 <w:color w:val="323232"/>
                 <w:sz w:val="20"/>
@@ -2657,13 +2688,13 @@
               <w:bottom w:val="single" w:sz="4" w:space="0" w:color="000000"/>
               <w:right w:val="single" w:sz="4" w:space="0" w:color="000000"/>
             </w:tcBorders>
-            <w:shd w:fill="auto" w:val="clear"/>
-          </w:tcPr>
-          <w:p>
-            <w:pPr>
-              <w:pStyle w:val="TableParagraph"/>
-              <w:spacing w:lineRule="exact" w:line="229"/>
-              <w:ind w:left="105" w:right="0" w:hanging="0"/>
+            <w:shd w:val="clear" w:color="auto" w:fill="auto"/>
+          </w:tcPr>
+          <w:p>
+            <w:pPr>
+              <w:pStyle w:val="TableParagraph"/>
+              <w:spacing w:line="229" w:lineRule="exact"/>
+              <w:ind w:left="105"/>
               <w:rPr>
                 <w:color w:val="323232"/>
                 <w:sz w:val="20"/>
@@ -2687,13 +2718,13 @@
               <w:bottom w:val="single" w:sz="4" w:space="0" w:color="000000"/>
               <w:right w:val="single" w:sz="4" w:space="0" w:color="000000"/>
             </w:tcBorders>
-            <w:shd w:fill="auto" w:val="clear"/>
-          </w:tcPr>
-          <w:p>
-            <w:pPr>
-              <w:pStyle w:val="TableParagraph"/>
-              <w:spacing w:lineRule="exact" w:line="229"/>
-              <w:ind w:left="429" w:right="429" w:hanging="0"/>
+            <w:shd w:val="clear" w:color="auto" w:fill="auto"/>
+          </w:tcPr>
+          <w:p>
+            <w:pPr>
+              <w:pStyle w:val="TableParagraph"/>
+              <w:spacing w:line="229" w:lineRule="exact"/>
+              <w:ind w:left="429" w:right="429"/>
               <w:jc w:val="center"/>
               <w:rPr>
                 <w:color w:val="323232"/>
@@ -2712,7 +2743,7 @@
       </w:tr>
       <w:tr>
         <w:trPr>
-          <w:trHeight w:val="273" w:hRule="atLeast"/>
+          <w:trHeight w:val="273"/>
         </w:trPr>
         <w:tc>
           <w:tcPr>
@@ -2723,7 +2754,7 @@
               <w:bottom w:val="single" w:sz="4" w:space="0" w:color="000000"/>
               <w:right w:val="single" w:sz="4" w:space="0" w:color="000000"/>
             </w:tcBorders>
-            <w:shd w:fill="auto" w:val="clear"/>
+            <w:shd w:val="clear" w:color="auto" w:fill="auto"/>
           </w:tcPr>
           <w:p>
             <w:pPr>
@@ -2751,7 +2782,7 @@
               <w:bottom w:val="single" w:sz="4" w:space="0" w:color="000000"/>
               <w:right w:val="single" w:sz="4" w:space="0" w:color="000000"/>
             </w:tcBorders>
-            <w:shd w:fill="auto" w:val="clear"/>
+            <w:shd w:val="clear" w:color="auto" w:fill="auto"/>
           </w:tcPr>
           <w:p>
             <w:pPr>
@@ -2779,12 +2810,12 @@
               <w:bottom w:val="single" w:sz="4" w:space="0" w:color="000000"/>
               <w:right w:val="single" w:sz="4" w:space="0" w:color="000000"/>
             </w:tcBorders>
-            <w:shd w:fill="auto" w:val="clear"/>
-          </w:tcPr>
-          <w:p>
-            <w:pPr>
-              <w:pStyle w:val="TableParagraph"/>
-              <w:ind w:left="106" w:right="0" w:hanging="0"/>
+            <w:shd w:val="clear" w:color="auto" w:fill="auto"/>
+          </w:tcPr>
+          <w:p>
+            <w:pPr>
+              <w:pStyle w:val="TableParagraph"/>
+              <w:ind w:left="106"/>
               <w:rPr>
                 <w:color w:val="323232"/>
                 <w:sz w:val="20"/>
@@ -2808,12 +2839,12 @@
               <w:bottom w:val="single" w:sz="4" w:space="0" w:color="000000"/>
               <w:right w:val="single" w:sz="4" w:space="0" w:color="000000"/>
             </w:tcBorders>
-            <w:shd w:fill="auto" w:val="clear"/>
-          </w:tcPr>
-          <w:p>
-            <w:pPr>
-              <w:pStyle w:val="TableParagraph"/>
-              <w:ind w:left="105" w:right="0" w:hanging="0"/>
+            <w:shd w:val="clear" w:color="auto" w:fill="auto"/>
+          </w:tcPr>
+          <w:p>
+            <w:pPr>
+              <w:pStyle w:val="TableParagraph"/>
+              <w:ind w:left="105"/>
               <w:rPr>
                 <w:color w:val="323232"/>
                 <w:sz w:val="20"/>
@@ -2837,12 +2868,12 @@
               <w:bottom w:val="single" w:sz="4" w:space="0" w:color="000000"/>
               <w:right w:val="single" w:sz="4" w:space="0" w:color="000000"/>
             </w:tcBorders>
-            <w:shd w:fill="auto" w:val="clear"/>
-          </w:tcPr>
-          <w:p>
-            <w:pPr>
-              <w:pStyle w:val="TableParagraph"/>
-              <w:ind w:left="429" w:right="429" w:hanging="0"/>
+            <w:shd w:val="clear" w:color="auto" w:fill="auto"/>
+          </w:tcPr>
+          <w:p>
+            <w:pPr>
+              <w:pStyle w:val="TableParagraph"/>
+              <w:ind w:left="429" w:right="429"/>
               <w:jc w:val="center"/>
               <w:rPr>
                 <w:color w:val="323232"/>
@@ -2861,7 +2892,7 @@
       </w:tr>
       <w:tr>
         <w:trPr>
-          <w:trHeight w:val="273" w:hRule="atLeast"/>
+          <w:trHeight w:val="273"/>
         </w:trPr>
         <w:tc>
           <w:tcPr>
@@ -2872,7 +2903,7 @@
               <w:bottom w:val="single" w:sz="4" w:space="0" w:color="000000"/>
               <w:right w:val="single" w:sz="4" w:space="0" w:color="000000"/>
             </w:tcBorders>
-            <w:shd w:fill="auto" w:val="clear"/>
+            <w:shd w:val="clear" w:color="auto" w:fill="auto"/>
           </w:tcPr>
           <w:p>
             <w:pPr>
@@ -2900,23 +2931,32 @@
               <w:bottom w:val="single" w:sz="4" w:space="0" w:color="000000"/>
               <w:right w:val="single" w:sz="4" w:space="0" w:color="000000"/>
             </w:tcBorders>
-            <w:shd w:fill="auto" w:val="clear"/>
-          </w:tcPr>
-          <w:p>
-            <w:pPr>
-              <w:pStyle w:val="TableParagraph"/>
-              <w:rPr>
-                <w:color w:val="323232"/>
-                <w:sz w:val="20"/>
-              </w:rPr>
-            </w:pPr>
-            <w:r>
-              <w:rPr>
-                <w:color w:val="323232"/>
-                <w:sz w:val="20"/>
-              </w:rPr>
-              <w:t>IRIS PEREZ PEREZ</w:t>
-            </w:r>
+            <w:shd w:val="clear" w:color="auto" w:fill="auto"/>
+          </w:tcPr>
+          <w:p>
+            <w:pPr>
+              <w:pStyle w:val="TableParagraph"/>
+              <w:rPr>
+                <w:color w:val="323232"/>
+                <w:sz w:val="20"/>
+              </w:rPr>
+            </w:pPr>
+            <w:r>
+              <w:rPr>
+                <w:color w:val="323232"/>
+                <w:sz w:val="20"/>
+              </w:rPr>
+              <w:t xml:space="preserve">IRIS PEREZ </w:t>
+            </w:r>
+            <w:proofErr w:type="spellStart"/>
+            <w:r>
+              <w:rPr>
+                <w:color w:val="323232"/>
+                <w:sz w:val="20"/>
+              </w:rPr>
+              <w:t>PEREZ</w:t>
+            </w:r>
+            <w:proofErr w:type="spellEnd"/>
           </w:p>
         </w:tc>
         <w:tc>
@@ -2928,12 +2968,12 @@
               <w:bottom w:val="single" w:sz="4" w:space="0" w:color="000000"/>
               <w:right w:val="single" w:sz="4" w:space="0" w:color="000000"/>
             </w:tcBorders>
-            <w:shd w:fill="auto" w:val="clear"/>
-          </w:tcPr>
-          <w:p>
-            <w:pPr>
-              <w:pStyle w:val="TableParagraph"/>
-              <w:ind w:left="106" w:right="0" w:hanging="0"/>
+            <w:shd w:val="clear" w:color="auto" w:fill="auto"/>
+          </w:tcPr>
+          <w:p>
+            <w:pPr>
+              <w:pStyle w:val="TableParagraph"/>
+              <w:ind w:left="106"/>
               <w:rPr>
                 <w:color w:val="323232"/>
                 <w:sz w:val="20"/>
@@ -2957,12 +2997,12 @@
               <w:bottom w:val="single" w:sz="4" w:space="0" w:color="000000"/>
               <w:right w:val="single" w:sz="4" w:space="0" w:color="000000"/>
             </w:tcBorders>
-            <w:shd w:fill="auto" w:val="clear"/>
-          </w:tcPr>
-          <w:p>
-            <w:pPr>
-              <w:pStyle w:val="TableParagraph"/>
-              <w:ind w:left="105" w:right="0" w:hanging="0"/>
+            <w:shd w:val="clear" w:color="auto" w:fill="auto"/>
+          </w:tcPr>
+          <w:p>
+            <w:pPr>
+              <w:pStyle w:val="TableParagraph"/>
+              <w:ind w:left="105"/>
               <w:rPr>
                 <w:color w:val="323232"/>
                 <w:sz w:val="20"/>
@@ -2986,12 +3026,12 @@
               <w:bottom w:val="single" w:sz="4" w:space="0" w:color="000000"/>
               <w:right w:val="single" w:sz="4" w:space="0" w:color="000000"/>
             </w:tcBorders>
-            <w:shd w:fill="auto" w:val="clear"/>
-          </w:tcPr>
-          <w:p>
-            <w:pPr>
-              <w:pStyle w:val="TableParagraph"/>
-              <w:ind w:left="429" w:right="429" w:hanging="0"/>
+            <w:shd w:val="clear" w:color="auto" w:fill="auto"/>
+          </w:tcPr>
+          <w:p>
+            <w:pPr>
+              <w:pStyle w:val="TableParagraph"/>
+              <w:ind w:left="429" w:right="429"/>
               <w:jc w:val="center"/>
               <w:rPr>
                 <w:color w:val="323232"/>
@@ -3010,7 +3050,7 @@
       </w:tr>
       <w:tr>
         <w:trPr>
-          <w:trHeight w:val="275" w:hRule="atLeast"/>
+          <w:trHeight w:val="275"/>
         </w:trPr>
         <w:tc>
           <w:tcPr>
@@ -3021,12 +3061,12 @@
               <w:bottom w:val="single" w:sz="4" w:space="0" w:color="000000"/>
               <w:right w:val="single" w:sz="4" w:space="0" w:color="000000"/>
             </w:tcBorders>
-            <w:shd w:fill="auto" w:val="clear"/>
-          </w:tcPr>
-          <w:p>
-            <w:pPr>
-              <w:pStyle w:val="TableParagraph"/>
-              <w:spacing w:lineRule="exact" w:line="229"/>
+            <w:shd w:val="clear" w:color="auto" w:fill="auto"/>
+          </w:tcPr>
+          <w:p>
+            <w:pPr>
+              <w:pStyle w:val="TableParagraph"/>
+              <w:spacing w:line="229" w:lineRule="exact"/>
               <w:rPr>
                 <w:color w:val="323232"/>
                 <w:sz w:val="20"/>
@@ -3050,12 +3090,12 @@
               <w:bottom w:val="single" w:sz="4" w:space="0" w:color="000000"/>
               <w:right w:val="single" w:sz="4" w:space="0" w:color="000000"/>
             </w:tcBorders>
-            <w:shd w:fill="auto" w:val="clear"/>
-          </w:tcPr>
-          <w:p>
-            <w:pPr>
-              <w:pStyle w:val="TableParagraph"/>
-              <w:spacing w:lineRule="exact" w:line="229"/>
+            <w:shd w:val="clear" w:color="auto" w:fill="auto"/>
+          </w:tcPr>
+          <w:p>
+            <w:pPr>
+              <w:pStyle w:val="TableParagraph"/>
+              <w:spacing w:line="229" w:lineRule="exact"/>
               <w:rPr>
                 <w:color w:val="323232"/>
                 <w:sz w:val="20"/>
@@ -3079,13 +3119,13 @@
               <w:bottom w:val="single" w:sz="4" w:space="0" w:color="000000"/>
               <w:right w:val="single" w:sz="4" w:space="0" w:color="000000"/>
             </w:tcBorders>
-            <w:shd w:fill="auto" w:val="clear"/>
-          </w:tcPr>
-          <w:p>
-            <w:pPr>
-              <w:pStyle w:val="TableParagraph"/>
-              <w:spacing w:lineRule="exact" w:line="229"/>
-              <w:ind w:left="106" w:right="0" w:hanging="0"/>
+            <w:shd w:val="clear" w:color="auto" w:fill="auto"/>
+          </w:tcPr>
+          <w:p>
+            <w:pPr>
+              <w:pStyle w:val="TableParagraph"/>
+              <w:spacing w:line="229" w:lineRule="exact"/>
+              <w:ind w:left="106"/>
               <w:rPr>
                 <w:color w:val="323232"/>
                 <w:sz w:val="20"/>
@@ -3109,13 +3149,13 @@
               <w:bottom w:val="single" w:sz="4" w:space="0" w:color="000000"/>
               <w:right w:val="single" w:sz="4" w:space="0" w:color="000000"/>
             </w:tcBorders>
-            <w:shd w:fill="auto" w:val="clear"/>
-          </w:tcPr>
-          <w:p>
-            <w:pPr>
-              <w:pStyle w:val="TableParagraph"/>
-              <w:spacing w:lineRule="exact" w:line="229"/>
-              <w:ind w:left="105" w:right="0" w:hanging="0"/>
+            <w:shd w:val="clear" w:color="auto" w:fill="auto"/>
+          </w:tcPr>
+          <w:p>
+            <w:pPr>
+              <w:pStyle w:val="TableParagraph"/>
+              <w:spacing w:line="229" w:lineRule="exact"/>
+              <w:ind w:left="105"/>
               <w:rPr>
                 <w:color w:val="323232"/>
                 <w:sz w:val="20"/>
@@ -3139,13 +3179,13 @@
               <w:bottom w:val="single" w:sz="4" w:space="0" w:color="000000"/>
               <w:right w:val="single" w:sz="4" w:space="0" w:color="000000"/>
             </w:tcBorders>
-            <w:shd w:fill="auto" w:val="clear"/>
-          </w:tcPr>
-          <w:p>
-            <w:pPr>
-              <w:pStyle w:val="TableParagraph"/>
-              <w:spacing w:lineRule="exact" w:line="229"/>
-              <w:ind w:left="429" w:right="429" w:hanging="0"/>
+            <w:shd w:val="clear" w:color="auto" w:fill="auto"/>
+          </w:tcPr>
+          <w:p>
+            <w:pPr>
+              <w:pStyle w:val="TableParagraph"/>
+              <w:spacing w:line="229" w:lineRule="exact"/>
+              <w:ind w:left="429" w:right="429"/>
               <w:jc w:val="center"/>
               <w:rPr>
                 <w:color w:val="323232"/>
@@ -3164,7 +3204,7 @@
       </w:tr>
       <w:tr>
         <w:trPr>
-          <w:trHeight w:val="273" w:hRule="atLeast"/>
+          <w:trHeight w:val="273"/>
         </w:trPr>
         <w:tc>
           <w:tcPr>
@@ -3175,7 +3215,7 @@
               <w:bottom w:val="single" w:sz="4" w:space="0" w:color="000000"/>
               <w:right w:val="single" w:sz="4" w:space="0" w:color="000000"/>
             </w:tcBorders>
-            <w:shd w:fill="auto" w:val="clear"/>
+            <w:shd w:val="clear" w:color="auto" w:fill="auto"/>
           </w:tcPr>
           <w:p>
             <w:pPr>
@@ -3203,7 +3243,7 @@
               <w:bottom w:val="single" w:sz="4" w:space="0" w:color="000000"/>
               <w:right w:val="single" w:sz="4" w:space="0" w:color="000000"/>
             </w:tcBorders>
-            <w:shd w:fill="auto" w:val="clear"/>
+            <w:shd w:val="clear" w:color="auto" w:fill="auto"/>
           </w:tcPr>
           <w:p>
             <w:pPr>
@@ -3231,12 +3271,12 @@
               <w:bottom w:val="single" w:sz="4" w:space="0" w:color="000000"/>
               <w:right w:val="single" w:sz="4" w:space="0" w:color="000000"/>
             </w:tcBorders>
-            <w:shd w:fill="auto" w:val="clear"/>
-          </w:tcPr>
-          <w:p>
-            <w:pPr>
-              <w:pStyle w:val="TableParagraph"/>
-              <w:ind w:left="106" w:right="0" w:hanging="0"/>
+            <w:shd w:val="clear" w:color="auto" w:fill="auto"/>
+          </w:tcPr>
+          <w:p>
+            <w:pPr>
+              <w:pStyle w:val="TableParagraph"/>
+              <w:ind w:left="106"/>
               <w:rPr>
                 <w:color w:val="323232"/>
                 <w:sz w:val="20"/>
@@ -3260,12 +3300,12 @@
               <w:bottom w:val="single" w:sz="4" w:space="0" w:color="000000"/>
               <w:right w:val="single" w:sz="4" w:space="0" w:color="000000"/>
             </w:tcBorders>
-            <w:shd w:fill="auto" w:val="clear"/>
-          </w:tcPr>
-          <w:p>
-            <w:pPr>
-              <w:pStyle w:val="TableParagraph"/>
-              <w:ind w:left="105" w:right="0" w:hanging="0"/>
+            <w:shd w:val="clear" w:color="auto" w:fill="auto"/>
+          </w:tcPr>
+          <w:p>
+            <w:pPr>
+              <w:pStyle w:val="TableParagraph"/>
+              <w:ind w:left="105"/>
               <w:rPr>
                 <w:color w:val="323232"/>
                 <w:sz w:val="20"/>
@@ -3289,12 +3329,12 @@
               <w:bottom w:val="single" w:sz="4" w:space="0" w:color="000000"/>
               <w:right w:val="single" w:sz="4" w:space="0" w:color="000000"/>
             </w:tcBorders>
-            <w:shd w:fill="auto" w:val="clear"/>
-          </w:tcPr>
-          <w:p>
-            <w:pPr>
-              <w:pStyle w:val="TableParagraph"/>
-              <w:ind w:left="429" w:right="429" w:hanging="0"/>
+            <w:shd w:val="clear" w:color="auto" w:fill="auto"/>
+          </w:tcPr>
+          <w:p>
+            <w:pPr>
+              <w:pStyle w:val="TableParagraph"/>
+              <w:ind w:left="429" w:right="429"/>
               <w:jc w:val="center"/>
               <w:rPr>
                 <w:color w:val="323232"/>
@@ -3313,7 +3353,7 @@
       </w:tr>
       <w:tr>
         <w:trPr>
-          <w:trHeight w:val="273" w:hRule="atLeast"/>
+          <w:trHeight w:val="273"/>
         </w:trPr>
         <w:tc>
           <w:tcPr>
@@ -3324,7 +3364,7 @@
               <w:bottom w:val="single" w:sz="4" w:space="0" w:color="000000"/>
               <w:right w:val="single" w:sz="4" w:space="0" w:color="000000"/>
             </w:tcBorders>
-            <w:shd w:fill="auto" w:val="clear"/>
+            <w:shd w:val="clear" w:color="auto" w:fill="auto"/>
           </w:tcPr>
           <w:p>
             <w:pPr>
@@ -3352,7 +3392,7 @@
               <w:bottom w:val="single" w:sz="4" w:space="0" w:color="000000"/>
               <w:right w:val="single" w:sz="4" w:space="0" w:color="000000"/>
             </w:tcBorders>
-            <w:shd w:fill="auto" w:val="clear"/>
+            <w:shd w:val="clear" w:color="auto" w:fill="auto"/>
           </w:tcPr>
           <w:p>
             <w:pPr>
@@ -3380,12 +3420,12 @@
               <w:bottom w:val="single" w:sz="4" w:space="0" w:color="000000"/>
               <w:right w:val="single" w:sz="4" w:space="0" w:color="000000"/>
             </w:tcBorders>
-            <w:shd w:fill="auto" w:val="clear"/>
-          </w:tcPr>
-          <w:p>
-            <w:pPr>
-              <w:pStyle w:val="TableParagraph"/>
-              <w:ind w:left="106" w:right="0" w:hanging="0"/>
+            <w:shd w:val="clear" w:color="auto" w:fill="auto"/>
+          </w:tcPr>
+          <w:p>
+            <w:pPr>
+              <w:pStyle w:val="TableParagraph"/>
+              <w:ind w:left="106"/>
               <w:rPr>
                 <w:color w:val="323232"/>
                 <w:sz w:val="20"/>
@@ -3409,12 +3449,12 @@
               <w:bottom w:val="single" w:sz="4" w:space="0" w:color="000000"/>
               <w:right w:val="single" w:sz="4" w:space="0" w:color="000000"/>
             </w:tcBorders>
-            <w:shd w:fill="auto" w:val="clear"/>
-          </w:tcPr>
-          <w:p>
-            <w:pPr>
-              <w:pStyle w:val="TableParagraph"/>
-              <w:ind w:left="105" w:right="0" w:hanging="0"/>
+            <w:shd w:val="clear" w:color="auto" w:fill="auto"/>
+          </w:tcPr>
+          <w:p>
+            <w:pPr>
+              <w:pStyle w:val="TableParagraph"/>
+              <w:ind w:left="105"/>
               <w:rPr>
                 <w:color w:val="323232"/>
                 <w:sz w:val="20"/>
@@ -3438,12 +3478,12 @@
               <w:bottom w:val="single" w:sz="4" w:space="0" w:color="000000"/>
               <w:right w:val="single" w:sz="4" w:space="0" w:color="000000"/>
             </w:tcBorders>
-            <w:shd w:fill="auto" w:val="clear"/>
-          </w:tcPr>
-          <w:p>
-            <w:pPr>
-              <w:pStyle w:val="TableParagraph"/>
-              <w:ind w:left="429" w:right="429" w:hanging="0"/>
+            <w:shd w:val="clear" w:color="auto" w:fill="auto"/>
+          </w:tcPr>
+          <w:p>
+            <w:pPr>
+              <w:pStyle w:val="TableParagraph"/>
+              <w:ind w:left="429" w:right="429"/>
               <w:jc w:val="center"/>
               <w:rPr>
                 <w:color w:val="323232"/>
@@ -3462,7 +3502,7 @@
       </w:tr>
       <w:tr>
         <w:trPr>
-          <w:trHeight w:val="275" w:hRule="atLeast"/>
+          <w:trHeight w:val="275"/>
         </w:trPr>
         <w:tc>
           <w:tcPr>
@@ -3473,12 +3513,12 @@
               <w:bottom w:val="single" w:sz="4" w:space="0" w:color="000000"/>
               <w:right w:val="single" w:sz="4" w:space="0" w:color="000000"/>
             </w:tcBorders>
-            <w:shd w:fill="auto" w:val="clear"/>
-          </w:tcPr>
-          <w:p>
-            <w:pPr>
-              <w:pStyle w:val="TableParagraph"/>
-              <w:spacing w:lineRule="exact" w:line="229"/>
+            <w:shd w:val="clear" w:color="auto" w:fill="auto"/>
+          </w:tcPr>
+          <w:p>
+            <w:pPr>
+              <w:pStyle w:val="TableParagraph"/>
+              <w:spacing w:line="229" w:lineRule="exact"/>
               <w:rPr>
                 <w:color w:val="323232"/>
                 <w:sz w:val="20"/>
@@ -3502,12 +3542,12 @@
               <w:bottom w:val="single" w:sz="4" w:space="0" w:color="000000"/>
               <w:right w:val="single" w:sz="4" w:space="0" w:color="000000"/>
             </w:tcBorders>
-            <w:shd w:fill="auto" w:val="clear"/>
-          </w:tcPr>
-          <w:p>
-            <w:pPr>
-              <w:pStyle w:val="TableParagraph"/>
-              <w:spacing w:lineRule="exact" w:line="229"/>
+            <w:shd w:val="clear" w:color="auto" w:fill="auto"/>
+          </w:tcPr>
+          <w:p>
+            <w:pPr>
+              <w:pStyle w:val="TableParagraph"/>
+              <w:spacing w:line="229" w:lineRule="exact"/>
               <w:rPr>
                 <w:color w:val="323232"/>
                 <w:sz w:val="20"/>
@@ -3531,13 +3571,13 @@
               <w:bottom w:val="single" w:sz="4" w:space="0" w:color="000000"/>
               <w:right w:val="single" w:sz="4" w:space="0" w:color="000000"/>
             </w:tcBorders>
-            <w:shd w:fill="auto" w:val="clear"/>
-          </w:tcPr>
-          <w:p>
-            <w:pPr>
-              <w:pStyle w:val="TableParagraph"/>
-              <w:spacing w:lineRule="exact" w:line="229"/>
-              <w:ind w:left="106" w:right="0" w:hanging="0"/>
+            <w:shd w:val="clear" w:color="auto" w:fill="auto"/>
+          </w:tcPr>
+          <w:p>
+            <w:pPr>
+              <w:pStyle w:val="TableParagraph"/>
+              <w:spacing w:line="229" w:lineRule="exact"/>
+              <w:ind w:left="106"/>
               <w:rPr>
                 <w:color w:val="323232"/>
                 <w:sz w:val="20"/>
@@ -3561,13 +3601,13 @@
               <w:bottom w:val="single" w:sz="4" w:space="0" w:color="000000"/>
               <w:right w:val="single" w:sz="4" w:space="0" w:color="000000"/>
             </w:tcBorders>
-            <w:shd w:fill="auto" w:val="clear"/>
-          </w:tcPr>
-          <w:p>
-            <w:pPr>
-              <w:pStyle w:val="TableParagraph"/>
-              <w:spacing w:lineRule="exact" w:line="229"/>
-              <w:ind w:left="105" w:right="0" w:hanging="0"/>
+            <w:shd w:val="clear" w:color="auto" w:fill="auto"/>
+          </w:tcPr>
+          <w:p>
+            <w:pPr>
+              <w:pStyle w:val="TableParagraph"/>
+              <w:spacing w:line="229" w:lineRule="exact"/>
+              <w:ind w:left="105"/>
               <w:rPr>
                 <w:color w:val="323232"/>
                 <w:sz w:val="20"/>
@@ -3591,13 +3631,13 @@
               <w:bottom w:val="single" w:sz="4" w:space="0" w:color="000000"/>
               <w:right w:val="single" w:sz="4" w:space="0" w:color="000000"/>
             </w:tcBorders>
-            <w:shd w:fill="auto" w:val="clear"/>
-          </w:tcPr>
-          <w:p>
-            <w:pPr>
-              <w:pStyle w:val="TableParagraph"/>
-              <w:spacing w:lineRule="exact" w:line="229"/>
-              <w:ind w:left="429" w:right="429" w:hanging="0"/>
+            <w:shd w:val="clear" w:color="auto" w:fill="auto"/>
+          </w:tcPr>
+          <w:p>
+            <w:pPr>
+              <w:pStyle w:val="TableParagraph"/>
+              <w:spacing w:line="229" w:lineRule="exact"/>
+              <w:ind w:left="429" w:right="429"/>
               <w:jc w:val="center"/>
               <w:rPr>
                 <w:color w:val="323232"/>
@@ -3616,7 +3656,7 @@
       </w:tr>
       <w:tr>
         <w:trPr>
-          <w:trHeight w:val="273" w:hRule="atLeast"/>
+          <w:trHeight w:val="273"/>
         </w:trPr>
         <w:tc>
           <w:tcPr>
@@ -3627,7 +3667,7 @@
               <w:bottom w:val="single" w:sz="4" w:space="0" w:color="000000"/>
               <w:right w:val="single" w:sz="4" w:space="0" w:color="000000"/>
             </w:tcBorders>
-            <w:shd w:fill="auto" w:val="clear"/>
+            <w:shd w:val="clear" w:color="auto" w:fill="auto"/>
           </w:tcPr>
           <w:p>
             <w:pPr>
@@ -3655,7 +3695,7 @@
               <w:bottom w:val="single" w:sz="4" w:space="0" w:color="000000"/>
               <w:right w:val="single" w:sz="4" w:space="0" w:color="000000"/>
             </w:tcBorders>
-            <w:shd w:fill="auto" w:val="clear"/>
+            <w:shd w:val="clear" w:color="auto" w:fill="auto"/>
           </w:tcPr>
           <w:p>
             <w:pPr>
@@ -3683,12 +3723,12 @@
               <w:bottom w:val="single" w:sz="4" w:space="0" w:color="000000"/>
               <w:right w:val="single" w:sz="4" w:space="0" w:color="000000"/>
             </w:tcBorders>
-            <w:shd w:fill="auto" w:val="clear"/>
-          </w:tcPr>
-          <w:p>
-            <w:pPr>
-              <w:pStyle w:val="TableParagraph"/>
-              <w:ind w:left="106" w:right="0" w:hanging="0"/>
+            <w:shd w:val="clear" w:color="auto" w:fill="auto"/>
+          </w:tcPr>
+          <w:p>
+            <w:pPr>
+              <w:pStyle w:val="TableParagraph"/>
+              <w:ind w:left="106"/>
               <w:rPr>
                 <w:color w:val="323232"/>
                 <w:sz w:val="20"/>
@@ -3712,12 +3752,12 @@
               <w:bottom w:val="single" w:sz="4" w:space="0" w:color="000000"/>
               <w:right w:val="single" w:sz="4" w:space="0" w:color="000000"/>
             </w:tcBorders>
-            <w:shd w:fill="auto" w:val="clear"/>
-          </w:tcPr>
-          <w:p>
-            <w:pPr>
-              <w:pStyle w:val="TableParagraph"/>
-              <w:ind w:left="105" w:right="0" w:hanging="0"/>
+            <w:shd w:val="clear" w:color="auto" w:fill="auto"/>
+          </w:tcPr>
+          <w:p>
+            <w:pPr>
+              <w:pStyle w:val="TableParagraph"/>
+              <w:ind w:left="105"/>
               <w:rPr>
                 <w:color w:val="323232"/>
                 <w:sz w:val="20"/>
@@ -3741,12 +3781,12 @@
               <w:bottom w:val="single" w:sz="4" w:space="0" w:color="000000"/>
               <w:right w:val="single" w:sz="4" w:space="0" w:color="000000"/>
             </w:tcBorders>
-            <w:shd w:fill="auto" w:val="clear"/>
-          </w:tcPr>
-          <w:p>
-            <w:pPr>
-              <w:pStyle w:val="TableParagraph"/>
-              <w:ind w:left="429" w:right="429" w:hanging="0"/>
+            <w:shd w:val="clear" w:color="auto" w:fill="auto"/>
+          </w:tcPr>
+          <w:p>
+            <w:pPr>
+              <w:pStyle w:val="TableParagraph"/>
+              <w:ind w:left="429" w:right="429"/>
               <w:jc w:val="center"/>
               <w:rPr>
                 <w:color w:val="323232"/>
@@ -3765,7 +3805,7 @@
       </w:tr>
       <w:tr>
         <w:trPr>
-          <w:trHeight w:val="273" w:hRule="atLeast"/>
+          <w:trHeight w:val="273"/>
         </w:trPr>
         <w:tc>
           <w:tcPr>
@@ -3776,7 +3816,7 @@
               <w:bottom w:val="single" w:sz="4" w:space="0" w:color="000000"/>
               <w:right w:val="single" w:sz="4" w:space="0" w:color="000000"/>
             </w:tcBorders>
-            <w:shd w:fill="auto" w:val="clear"/>
+            <w:shd w:val="clear" w:color="auto" w:fill="auto"/>
           </w:tcPr>
           <w:p>
             <w:pPr>
@@ -3804,7 +3844,7 @@
               <w:bottom w:val="single" w:sz="4" w:space="0" w:color="000000"/>
               <w:right w:val="single" w:sz="4" w:space="0" w:color="000000"/>
             </w:tcBorders>
-            <w:shd w:fill="auto" w:val="clear"/>
+            <w:shd w:val="clear" w:color="auto" w:fill="auto"/>
           </w:tcPr>
           <w:p>
             <w:pPr>
@@ -3832,12 +3872,12 @@
               <w:bottom w:val="single" w:sz="4" w:space="0" w:color="000000"/>
               <w:right w:val="single" w:sz="4" w:space="0" w:color="000000"/>
             </w:tcBorders>
-            <w:shd w:fill="auto" w:val="clear"/>
-          </w:tcPr>
-          <w:p>
-            <w:pPr>
-              <w:pStyle w:val="TableParagraph"/>
-              <w:ind w:left="106" w:right="0" w:hanging="0"/>
+            <w:shd w:val="clear" w:color="auto" w:fill="auto"/>
+          </w:tcPr>
+          <w:p>
+            <w:pPr>
+              <w:pStyle w:val="TableParagraph"/>
+              <w:ind w:left="106"/>
               <w:rPr>
                 <w:color w:val="323232"/>
                 <w:sz w:val="20"/>
@@ -3861,12 +3901,12 @@
               <w:bottom w:val="single" w:sz="4" w:space="0" w:color="000000"/>
               <w:right w:val="single" w:sz="4" w:space="0" w:color="000000"/>
             </w:tcBorders>
-            <w:shd w:fill="auto" w:val="clear"/>
-          </w:tcPr>
-          <w:p>
-            <w:pPr>
-              <w:pStyle w:val="TableParagraph"/>
-              <w:ind w:left="105" w:right="0" w:hanging="0"/>
+            <w:shd w:val="clear" w:color="auto" w:fill="auto"/>
+          </w:tcPr>
+          <w:p>
+            <w:pPr>
+              <w:pStyle w:val="TableParagraph"/>
+              <w:ind w:left="105"/>
               <w:rPr>
                 <w:color w:val="323232"/>
                 <w:sz w:val="20"/>
@@ -3890,12 +3930,12 @@
               <w:bottom w:val="single" w:sz="4" w:space="0" w:color="000000"/>
               <w:right w:val="single" w:sz="4" w:space="0" w:color="000000"/>
             </w:tcBorders>
-            <w:shd w:fill="auto" w:val="clear"/>
-          </w:tcPr>
-          <w:p>
-            <w:pPr>
-              <w:pStyle w:val="TableParagraph"/>
-              <w:ind w:left="429" w:right="429" w:hanging="0"/>
+            <w:shd w:val="clear" w:color="auto" w:fill="auto"/>
+          </w:tcPr>
+          <w:p>
+            <w:pPr>
+              <w:pStyle w:val="TableParagraph"/>
+              <w:ind w:left="429" w:right="429"/>
               <w:jc w:val="center"/>
               <w:rPr>
                 <w:color w:val="323232"/>
@@ -3914,7 +3954,7 @@
       </w:tr>
       <w:tr>
         <w:trPr>
-          <w:trHeight w:val="275" w:hRule="atLeast"/>
+          <w:trHeight w:val="275"/>
         </w:trPr>
         <w:tc>
           <w:tcPr>
@@ -3925,12 +3965,12 @@
               <w:bottom w:val="single" w:sz="4" w:space="0" w:color="000000"/>
               <w:right w:val="single" w:sz="4" w:space="0" w:color="000000"/>
             </w:tcBorders>
-            <w:shd w:fill="auto" w:val="clear"/>
-          </w:tcPr>
-          <w:p>
-            <w:pPr>
-              <w:pStyle w:val="TableParagraph"/>
-              <w:spacing w:lineRule="exact" w:line="229"/>
+            <w:shd w:val="clear" w:color="auto" w:fill="auto"/>
+          </w:tcPr>
+          <w:p>
+            <w:pPr>
+              <w:pStyle w:val="TableParagraph"/>
+              <w:spacing w:line="229" w:lineRule="exact"/>
               <w:rPr>
                 <w:color w:val="323232"/>
                 <w:sz w:val="20"/>
@@ -3954,12 +3994,12 @@
               <w:bottom w:val="single" w:sz="4" w:space="0" w:color="000000"/>
               <w:right w:val="single" w:sz="4" w:space="0" w:color="000000"/>
             </w:tcBorders>
-            <w:shd w:fill="auto" w:val="clear"/>
-          </w:tcPr>
-          <w:p>
-            <w:pPr>
-              <w:pStyle w:val="TableParagraph"/>
-              <w:spacing w:lineRule="exact" w:line="229"/>
+            <w:shd w:val="clear" w:color="auto" w:fill="auto"/>
+          </w:tcPr>
+          <w:p>
+            <w:pPr>
+              <w:pStyle w:val="TableParagraph"/>
+              <w:spacing w:line="229" w:lineRule="exact"/>
               <w:rPr>
                 <w:color w:val="323232"/>
                 <w:sz w:val="20"/>
@@ -3983,13 +4023,13 @@
               <w:bottom w:val="single" w:sz="4" w:space="0" w:color="000000"/>
               <w:right w:val="single" w:sz="4" w:space="0" w:color="000000"/>
             </w:tcBorders>
-            <w:shd w:fill="auto" w:val="clear"/>
-          </w:tcPr>
-          <w:p>
-            <w:pPr>
-              <w:pStyle w:val="TableParagraph"/>
-              <w:spacing w:lineRule="exact" w:line="229"/>
-              <w:ind w:left="106" w:right="0" w:hanging="0"/>
+            <w:shd w:val="clear" w:color="auto" w:fill="auto"/>
+          </w:tcPr>
+          <w:p>
+            <w:pPr>
+              <w:pStyle w:val="TableParagraph"/>
+              <w:spacing w:line="229" w:lineRule="exact"/>
+              <w:ind w:left="106"/>
               <w:rPr>
                 <w:color w:val="323232"/>
                 <w:sz w:val="20"/>
@@ -4013,13 +4053,13 @@
               <w:bottom w:val="single" w:sz="4" w:space="0" w:color="000000"/>
               <w:right w:val="single" w:sz="4" w:space="0" w:color="000000"/>
             </w:tcBorders>
-            <w:shd w:fill="auto" w:val="clear"/>
-          </w:tcPr>
-          <w:p>
-            <w:pPr>
-              <w:pStyle w:val="TableParagraph"/>
-              <w:spacing w:lineRule="exact" w:line="229"/>
-              <w:ind w:left="105" w:right="0" w:hanging="0"/>
+            <w:shd w:val="clear" w:color="auto" w:fill="auto"/>
+          </w:tcPr>
+          <w:p>
+            <w:pPr>
+              <w:pStyle w:val="TableParagraph"/>
+              <w:spacing w:line="229" w:lineRule="exact"/>
+              <w:ind w:left="105"/>
               <w:rPr>
                 <w:color w:val="323232"/>
                 <w:sz w:val="20"/>
@@ -4043,13 +4083,13 @@
               <w:bottom w:val="single" w:sz="4" w:space="0" w:color="000000"/>
               <w:right w:val="single" w:sz="4" w:space="0" w:color="000000"/>
             </w:tcBorders>
-            <w:shd w:fill="auto" w:val="clear"/>
-          </w:tcPr>
-          <w:p>
-            <w:pPr>
-              <w:pStyle w:val="TableParagraph"/>
-              <w:spacing w:lineRule="exact" w:line="229"/>
-              <w:ind w:left="429" w:right="429" w:hanging="0"/>
+            <w:shd w:val="clear" w:color="auto" w:fill="auto"/>
+          </w:tcPr>
+          <w:p>
+            <w:pPr>
+              <w:pStyle w:val="TableParagraph"/>
+              <w:spacing w:line="229" w:lineRule="exact"/>
+              <w:ind w:left="429" w:right="429"/>
               <w:jc w:val="center"/>
               <w:rPr>
                 <w:color w:val="323232"/>
@@ -4068,7 +4108,7 @@
       </w:tr>
       <w:tr>
         <w:trPr>
-          <w:trHeight w:val="273" w:hRule="atLeast"/>
+          <w:trHeight w:val="273"/>
         </w:trPr>
         <w:tc>
           <w:tcPr>
@@ -4079,7 +4119,7 @@
               <w:bottom w:val="single" w:sz="4" w:space="0" w:color="000000"/>
               <w:right w:val="single" w:sz="4" w:space="0" w:color="000000"/>
             </w:tcBorders>
-            <w:shd w:fill="auto" w:val="clear"/>
+            <w:shd w:val="clear" w:color="auto" w:fill="auto"/>
           </w:tcPr>
           <w:p>
             <w:pPr>
@@ -4107,7 +4147,7 @@
               <w:bottom w:val="single" w:sz="4" w:space="0" w:color="000000"/>
               <w:right w:val="single" w:sz="4" w:space="0" w:color="000000"/>
             </w:tcBorders>
-            <w:shd w:fill="auto" w:val="clear"/>
+            <w:shd w:val="clear" w:color="auto" w:fill="auto"/>
           </w:tcPr>
           <w:p>
             <w:pPr>
@@ -4135,12 +4175,12 @@
               <w:bottom w:val="single" w:sz="4" w:space="0" w:color="000000"/>
               <w:right w:val="single" w:sz="4" w:space="0" w:color="000000"/>
             </w:tcBorders>
-            <w:shd w:fill="auto" w:val="clear"/>
-          </w:tcPr>
-          <w:p>
-            <w:pPr>
-              <w:pStyle w:val="TableParagraph"/>
-              <w:ind w:left="106" w:right="0" w:hanging="0"/>
+            <w:shd w:val="clear" w:color="auto" w:fill="auto"/>
+          </w:tcPr>
+          <w:p>
+            <w:pPr>
+              <w:pStyle w:val="TableParagraph"/>
+              <w:ind w:left="106"/>
               <w:rPr>
                 <w:color w:val="323232"/>
                 <w:sz w:val="20"/>
@@ -4164,12 +4204,12 @@
               <w:bottom w:val="single" w:sz="4" w:space="0" w:color="000000"/>
               <w:right w:val="single" w:sz="4" w:space="0" w:color="000000"/>
             </w:tcBorders>
-            <w:shd w:fill="auto" w:val="clear"/>
-          </w:tcPr>
-          <w:p>
-            <w:pPr>
-              <w:pStyle w:val="TableParagraph"/>
-              <w:ind w:left="105" w:right="0" w:hanging="0"/>
+            <w:shd w:val="clear" w:color="auto" w:fill="auto"/>
+          </w:tcPr>
+          <w:p>
+            <w:pPr>
+              <w:pStyle w:val="TableParagraph"/>
+              <w:ind w:left="105"/>
               <w:rPr>
                 <w:color w:val="323232"/>
                 <w:sz w:val="20"/>
@@ -4193,12 +4233,12 @@
               <w:bottom w:val="single" w:sz="4" w:space="0" w:color="000000"/>
               <w:right w:val="single" w:sz="4" w:space="0" w:color="000000"/>
             </w:tcBorders>
-            <w:shd w:fill="auto" w:val="clear"/>
-          </w:tcPr>
-          <w:p>
-            <w:pPr>
-              <w:pStyle w:val="TableParagraph"/>
-              <w:ind w:left="429" w:right="429" w:hanging="0"/>
+            <w:shd w:val="clear" w:color="auto" w:fill="auto"/>
+          </w:tcPr>
+          <w:p>
+            <w:pPr>
+              <w:pStyle w:val="TableParagraph"/>
+              <w:ind w:left="429" w:right="429"/>
               <w:jc w:val="center"/>
               <w:rPr>
                 <w:color w:val="323232"/>
@@ -4217,7 +4257,7 @@
       </w:tr>
       <w:tr>
         <w:trPr>
-          <w:trHeight w:val="273" w:hRule="atLeast"/>
+          <w:trHeight w:val="273"/>
         </w:trPr>
         <w:tc>
           <w:tcPr>
@@ -4228,7 +4268,7 @@
               <w:bottom w:val="single" w:sz="4" w:space="0" w:color="000000"/>
               <w:right w:val="single" w:sz="4" w:space="0" w:color="000000"/>
             </w:tcBorders>
-            <w:shd w:fill="auto" w:val="clear"/>
+            <w:shd w:val="clear" w:color="auto" w:fill="auto"/>
           </w:tcPr>
           <w:p>
             <w:pPr>
@@ -4256,22 +4296,29 @@
               <w:bottom w:val="single" w:sz="4" w:space="0" w:color="000000"/>
               <w:right w:val="single" w:sz="4" w:space="0" w:color="000000"/>
             </w:tcBorders>
-            <w:shd w:fill="auto" w:val="clear"/>
-          </w:tcPr>
-          <w:p>
-            <w:pPr>
-              <w:pStyle w:val="TableParagraph"/>
-              <w:rPr>
-                <w:color w:val="323232"/>
-                <w:sz w:val="20"/>
-              </w:rPr>
-            </w:pPr>
-            <w:r>
-              <w:rPr>
-                <w:color w:val="323232"/>
-                <w:sz w:val="20"/>
-              </w:rPr>
-              <w:t>ADRIANA MORALES MEJÍAS</w:t>
+            <w:shd w:val="clear" w:color="auto" w:fill="auto"/>
+          </w:tcPr>
+          <w:p>
+            <w:pPr>
+              <w:pStyle w:val="TableParagraph"/>
+              <w:rPr>
+                <w:color w:val="323232"/>
+                <w:sz w:val="20"/>
+              </w:rPr>
+            </w:pPr>
+            <w:r>
+              <w:rPr>
+                <w:color w:val="323232"/>
+                <w:sz w:val="20"/>
+              </w:rPr>
+              <w:t xml:space="preserve">ADRIANA MORALES </w:t>
+            </w:r>
+            <w:r>
+              <w:rPr>
+                <w:color w:val="323232"/>
+                <w:sz w:val="20"/>
+              </w:rPr>
+              <w:t>MEJÍAS</w:t>
             </w:r>
           </w:p>
         </w:tc>
@@ -4284,12 +4331,12 @@
               <w:bottom w:val="single" w:sz="4" w:space="0" w:color="000000"/>
               <w:right w:val="single" w:sz="4" w:space="0" w:color="000000"/>
             </w:tcBorders>
-            <w:shd w:fill="auto" w:val="clear"/>
-          </w:tcPr>
-          <w:p>
-            <w:pPr>
-              <w:pStyle w:val="TableParagraph"/>
-              <w:ind w:left="106" w:right="0" w:hanging="0"/>
+            <w:shd w:val="clear" w:color="auto" w:fill="auto"/>
+          </w:tcPr>
+          <w:p>
+            <w:pPr>
+              <w:pStyle w:val="TableParagraph"/>
+              <w:ind w:left="106"/>
               <w:rPr>
                 <w:color w:val="323232"/>
                 <w:sz w:val="20"/>
@@ -4313,12 +4360,12 @@
               <w:bottom w:val="single" w:sz="4" w:space="0" w:color="000000"/>
               <w:right w:val="single" w:sz="4" w:space="0" w:color="000000"/>
             </w:tcBorders>
-            <w:shd w:fill="auto" w:val="clear"/>
-          </w:tcPr>
-          <w:p>
-            <w:pPr>
-              <w:pStyle w:val="TableParagraph"/>
-              <w:ind w:left="105" w:right="0" w:hanging="0"/>
+            <w:shd w:val="clear" w:color="auto" w:fill="auto"/>
+          </w:tcPr>
+          <w:p>
+            <w:pPr>
+              <w:pStyle w:val="TableParagraph"/>
+              <w:ind w:left="105"/>
               <w:rPr>
                 <w:color w:val="323232"/>
                 <w:sz w:val="20"/>
@@ -4342,12 +4389,12 @@
               <w:bottom w:val="single" w:sz="4" w:space="0" w:color="000000"/>
               <w:right w:val="single" w:sz="4" w:space="0" w:color="000000"/>
             </w:tcBorders>
-            <w:shd w:fill="auto" w:val="clear"/>
-          </w:tcPr>
-          <w:p>
-            <w:pPr>
-              <w:pStyle w:val="TableParagraph"/>
-              <w:ind w:left="429" w:right="429" w:hanging="0"/>
+            <w:shd w:val="clear" w:color="auto" w:fill="auto"/>
+          </w:tcPr>
+          <w:p>
+            <w:pPr>
+              <w:pStyle w:val="TableParagraph"/>
+              <w:ind w:left="429" w:right="429"/>
               <w:jc w:val="center"/>
               <w:rPr>
                 <w:color w:val="323232"/>
@@ -4366,7 +4413,7 @@
       </w:tr>
       <w:tr>
         <w:trPr>
-          <w:trHeight w:val="275" w:hRule="atLeast"/>
+          <w:trHeight w:val="275"/>
         </w:trPr>
         <w:tc>
           <w:tcPr>
@@ -4377,12 +4424,12 @@
               <w:bottom w:val="single" w:sz="4" w:space="0" w:color="000000"/>
               <w:right w:val="single" w:sz="4" w:space="0" w:color="000000"/>
             </w:tcBorders>
-            <w:shd w:fill="auto" w:val="clear"/>
-          </w:tcPr>
-          <w:p>
-            <w:pPr>
-              <w:pStyle w:val="TableParagraph"/>
-              <w:spacing w:lineRule="exact" w:line="229"/>
+            <w:shd w:val="clear" w:color="auto" w:fill="auto"/>
+          </w:tcPr>
+          <w:p>
+            <w:pPr>
+              <w:pStyle w:val="TableParagraph"/>
+              <w:spacing w:line="229" w:lineRule="exact"/>
               <w:rPr>
                 <w:color w:val="323232"/>
                 <w:sz w:val="20"/>
@@ -4406,12 +4453,12 @@
               <w:bottom w:val="single" w:sz="4" w:space="0" w:color="000000"/>
               <w:right w:val="single" w:sz="4" w:space="0" w:color="000000"/>
             </w:tcBorders>
-            <w:shd w:fill="auto" w:val="clear"/>
-          </w:tcPr>
-          <w:p>
-            <w:pPr>
-              <w:pStyle w:val="TableParagraph"/>
-              <w:spacing w:lineRule="exact" w:line="229"/>
+            <w:shd w:val="clear" w:color="auto" w:fill="auto"/>
+          </w:tcPr>
+          <w:p>
+            <w:pPr>
+              <w:pStyle w:val="TableParagraph"/>
+              <w:spacing w:line="229" w:lineRule="exact"/>
               <w:rPr>
                 <w:color w:val="323232"/>
                 <w:sz w:val="20"/>
@@ -4435,13 +4482,13 @@
               <w:bottom w:val="single" w:sz="4" w:space="0" w:color="000000"/>
               <w:right w:val="single" w:sz="4" w:space="0" w:color="000000"/>
             </w:tcBorders>
-            <w:shd w:fill="auto" w:val="clear"/>
-          </w:tcPr>
-          <w:p>
-            <w:pPr>
-              <w:pStyle w:val="TableParagraph"/>
-              <w:spacing w:lineRule="exact" w:line="229"/>
-              <w:ind w:left="106" w:right="0" w:hanging="0"/>
+            <w:shd w:val="clear" w:color="auto" w:fill="auto"/>
+          </w:tcPr>
+          <w:p>
+            <w:pPr>
+              <w:pStyle w:val="TableParagraph"/>
+              <w:spacing w:line="229" w:lineRule="exact"/>
+              <w:ind w:left="106"/>
               <w:rPr>
                 <w:color w:val="323232"/>
                 <w:sz w:val="20"/>
@@ -4465,13 +4512,13 @@
               <w:bottom w:val="single" w:sz="4" w:space="0" w:color="000000"/>
               <w:right w:val="single" w:sz="4" w:space="0" w:color="000000"/>
             </w:tcBorders>
-            <w:shd w:fill="auto" w:val="clear"/>
-          </w:tcPr>
-          <w:p>
-            <w:pPr>
-              <w:pStyle w:val="TableParagraph"/>
-              <w:spacing w:lineRule="exact" w:line="229"/>
-              <w:ind w:left="105" w:right="0" w:hanging="0"/>
+            <w:shd w:val="clear" w:color="auto" w:fill="auto"/>
+          </w:tcPr>
+          <w:p>
+            <w:pPr>
+              <w:pStyle w:val="TableParagraph"/>
+              <w:spacing w:line="229" w:lineRule="exact"/>
+              <w:ind w:left="105"/>
               <w:rPr>
                 <w:color w:val="323232"/>
                 <w:sz w:val="20"/>
@@ -4495,13 +4542,13 @@
               <w:bottom w:val="single" w:sz="4" w:space="0" w:color="000000"/>
               <w:right w:val="single" w:sz="4" w:space="0" w:color="000000"/>
             </w:tcBorders>
-            <w:shd w:fill="auto" w:val="clear"/>
-          </w:tcPr>
-          <w:p>
-            <w:pPr>
-              <w:pStyle w:val="TableParagraph"/>
-              <w:spacing w:lineRule="exact" w:line="229"/>
-              <w:ind w:left="429" w:right="429" w:hanging="0"/>
+            <w:shd w:val="clear" w:color="auto" w:fill="auto"/>
+          </w:tcPr>
+          <w:p>
+            <w:pPr>
+              <w:pStyle w:val="TableParagraph"/>
+              <w:spacing w:line="229" w:lineRule="exact"/>
+              <w:ind w:left="429" w:right="429"/>
               <w:jc w:val="center"/>
               <w:rPr>
                 <w:color w:val="323232"/>
@@ -4521,248 +4568,552 @@
     </w:tbl>
     <w:p>
       <w:pPr>
-        <w:pStyle w:val="Normal"/>
         <w:rPr>
-          <w:rFonts w:ascii="Droid Sans Mono;monospace;monospace;Droid Sans Fallback" w:hAnsi="Droid Sans Mono;monospace;monospace;Droid Sans Fallback"/>
-          <w:b w:val="false"/>
-          <w:b w:val="false"/>
+          <w:rFonts w:ascii="Droid Sans Mono;monospace;monos" w:hAnsi="Droid Sans Mono;monospace;monos"/>
           <w:color w:val="000000"/>
           <w:sz w:val="21"/>
           <w:highlight w:val="white"/>
         </w:rPr>
       </w:pPr>
-      <w:r>
-        <w:rPr>
-          <w:rFonts w:ascii="Droid Sans Mono;monospace;monospace;Droid Sans Fallback" w:hAnsi="Droid Sans Mono;monospace;monospace;Droid Sans Fallback"/>
-          <w:b w:val="false"/>
-          <w:color w:val="000000"/>
-          <w:sz w:val="21"/>
-          <w:highlight w:val="white"/>
-        </w:rPr>
-      </w:r>
     </w:p>
     <w:p>
       <w:pPr>
-        <w:pStyle w:val="Normal"/>
-        <w:bidi w:val="0"/>
-        <w:spacing w:lineRule="atLeast" w:line="285"/>
-        <w:jc w:val="left"/>
+        <w:spacing w:line="285" w:lineRule="atLeast"/>
         <w:rPr>
-          <w:rFonts w:ascii="Droid Sans Mono;monospace;monospace;Droid Sans Fallback" w:hAnsi="Droid Sans Mono;monospace;monospace;Droid Sans Fallback"/>
-          <w:b w:val="false"/>
-          <w:b w:val="false"/>
+          <w:rFonts w:ascii="Droid Sans Mono;monospace;monos" w:hAnsi="Droid Sans Mono;monospace;monos"/>
           <w:color w:val="000000"/>
           <w:sz w:val="21"/>
           <w:highlight w:val="white"/>
         </w:rPr>
       </w:pPr>
-      <w:r>
-        <w:rPr>
-          <w:rFonts w:ascii="Droid Sans Mono;monospace;monospace;Droid Sans Fallback" w:hAnsi="Droid Sans Mono;monospace;monospace;Droid Sans Fallback"/>
-          <w:b w:val="false"/>
-          <w:color w:val="000000"/>
-          <w:sz w:val="21"/>
-          <w:highlight w:val="white"/>
-        </w:rPr>
-      </w:r>
     </w:p>
     <w:p>
       <w:pPr>
-        <w:pStyle w:val="Normal"/>
-        <w:bidi w:val="0"/>
-        <w:spacing w:lineRule="atLeast" w:line="285"/>
-        <w:jc w:val="left"/>
+        <w:spacing w:line="285" w:lineRule="atLeast"/>
         <w:rPr>
-          <w:rFonts w:ascii="Droid Sans Mono;monospace;monospace;Droid Sans Fallback" w:hAnsi="Droid Sans Mono;monospace;monospace;Droid Sans Fallback"/>
-          <w:b w:val="false"/>
-          <w:b w:val="false"/>
+          <w:rFonts w:ascii="Droid Sans Mono;monospace;monos" w:hAnsi="Droid Sans Mono;monospace;monos"/>
           <w:color w:val="000000"/>
           <w:sz w:val="21"/>
           <w:highlight w:val="white"/>
         </w:rPr>
       </w:pPr>
-      <w:r>
-        <w:rPr>
-          <w:rFonts w:ascii="Droid Sans Mono;monospace;monospace;Droid Sans Fallback" w:hAnsi="Droid Sans Mono;monospace;monospace;Droid Sans Fallback"/>
-          <w:b w:val="false"/>
-          <w:color w:val="000000"/>
-          <w:sz w:val="21"/>
-          <w:highlight w:val="white"/>
-        </w:rPr>
-      </w:r>
     </w:p>
     <w:p>
       <w:pPr>
-        <w:pStyle w:val="Normal"/>
-        <w:bidi w:val="0"/>
-        <w:spacing w:lineRule="atLeast" w:line="285"/>
-        <w:jc w:val="left"/>
+        <w:spacing w:line="285" w:lineRule="atLeast"/>
         <w:rPr>
-          <w:rFonts w:ascii="Droid Sans Mono;monospace;monospace;Droid Sans Fallback" w:hAnsi="Droid Sans Mono;monospace;monospace;Droid Sans Fallback"/>
-          <w:b w:val="false"/>
-          <w:b w:val="false"/>
+          <w:rFonts w:ascii="Droid Sans Mono;monospace;monos" w:hAnsi="Droid Sans Mono;monospace;monos"/>
           <w:color w:val="000000"/>
           <w:sz w:val="21"/>
           <w:highlight w:val="white"/>
         </w:rPr>
       </w:pPr>
-      <w:r>
-        <w:rPr>
-          <w:rFonts w:ascii="Droid Sans Mono;monospace;monospace;Droid Sans Fallback" w:hAnsi="Droid Sans Mono;monospace;monospace;Droid Sans Fallback"/>
-          <w:b w:val="false"/>
-          <w:color w:val="000000"/>
-          <w:sz w:val="21"/>
-          <w:highlight w:val="white"/>
-        </w:rPr>
-      </w:r>
     </w:p>
     <w:p>
       <w:pPr>
-        <w:pStyle w:val="Normal"/>
-        <w:bidi w:val="0"/>
-        <w:spacing w:lineRule="atLeast" w:line="285"/>
-        <w:jc w:val="left"/>
+        <w:spacing w:line="285" w:lineRule="atLeast"/>
         <w:rPr>
-          <w:rFonts w:ascii="Droid Sans Mono;monospace;monospace;Droid Sans Fallback" w:hAnsi="Droid Sans Mono;monospace;monospace;Droid Sans Fallback"/>
-          <w:b w:val="false"/>
-          <w:b w:val="false"/>
+          <w:rFonts w:ascii="Droid Sans Mono;monospace;monos" w:hAnsi="Droid Sans Mono;monospace;monos"/>
           <w:color w:val="D4D4D4"/>
           <w:sz w:val="21"/>
           <w:highlight w:val="black"/>
         </w:rPr>
       </w:pPr>
-      <w:r>
-        <w:rPr>
-          <w:rFonts w:ascii="Droid Sans Mono;monospace;monospace;Droid Sans Fallback" w:hAnsi="Droid Sans Mono;monospace;monospace;Droid Sans Fallback"/>
-          <w:b w:val="false"/>
-          <w:color w:val="D4D4D4"/>
-          <w:sz w:val="21"/>
-          <w:highlight w:val="black"/>
-        </w:rPr>
-      </w:r>
     </w:p>
-    <w:p>
-      <w:pPr>
-        <w:pStyle w:val="Normal"/>
-        <w:bidi w:val="0"/>
-        <w:jc w:val="left"/>
-        <w:rPr/>
-      </w:pPr>
-      <w:r>
-        <w:rPr/>
-      </w:r>
-    </w:p>
+    <w:p/>
     <w:sectPr>
-      <w:type w:val="nextPage"/>
       <w:pgSz w:w="11906" w:h="16838"/>
-      <w:pgMar w:left="1134" w:right="1134" w:header="0" w:top="1134" w:footer="0" w:bottom="1134" w:gutter="0"/>
-      <w:pgNumType w:fmt="decimal"/>
-      <w:formProt w:val="false"/>
-      <w:textDirection w:val="lrTb"/>
-      <w:docGrid w:type="default" w:linePitch="100" w:charSpace="0"/>
+      <w:pgMar w:top="1134" w:right="1134" w:bottom="1134" w:left="1134" w:header="0" w:footer="0" w:gutter="0"/>
+      <w:cols w:space="720"/>
+      <w:formProt w:val="0"/>
+      <w:docGrid w:linePitch="100"/>
     </w:sectPr>
   </w:body>
 </w:document>
 </file>
 
 <file path=word/styles.xml><?xml version="1.0" encoding="utf-8"?>
-<w:styles xmlns:w="http://schemas.openxmlformats.org/wordprocessingml/2006/main" xmlns:w14="http://schemas.microsoft.com/office/word/2010/wordml" xmlns:mc="http://schemas.openxmlformats.org/markup-compatibility/2006" mc:Ignorable="w14">
+<w:styles xmlns:mc="http://schemas.openxmlformats.org/markup-compatibility/2006" xmlns:r="http://schemas.openxmlformats.org/officeDocument/2006/relationships" xmlns:w="http://schemas.openxmlformats.org/wordprocessingml/2006/main" xmlns:w14="http://schemas.microsoft.com/office/word/2010/wordml" xmlns:w15="http://schemas.microsoft.com/office/word/2012/wordml" xmlns:w16cex="http://schemas.microsoft.com/office/word/2018/wordml/cex" xmlns:w16cid="http://schemas.microsoft.com/office/word/2016/wordml/cid" xmlns:w16="http://schemas.microsoft.com/office/word/2018/wordml" xmlns:w16se="http://schemas.microsoft.com/office/word/2015/wordml/symex" mc:Ignorable="w14 w15 w16se w16cid w16 w16cex">
   <w:docDefaults>
     <w:rPrDefault>
       <w:rPr>
-        <w:rFonts w:ascii="Liberation Serif" w:hAnsi="Liberation Serif" w:eastAsia="Noto Serif CJK SC" w:cs="Lohit Devanagari"/>
+        <w:rFonts w:ascii="Liberation Serif" w:eastAsia="Noto Serif CJK SC" w:hAnsi="Liberation Serif" w:cs="Lohit Devanagari"/>
         <w:kern w:val="2"/>
-        <w:sz w:val="20"/>
         <w:szCs w:val="24"/>
         <w:lang w:val="es-ES" w:eastAsia="zh-CN" w:bidi="hi-IN"/>
       </w:rPr>
     </w:rPrDefault>
-    <w:pPrDefault>
-      <w:pPr/>
-    </w:pPrDefault>
+    <w:pPrDefault/>
   </w:docDefaults>
-  <w:style w:type="paragraph" w:styleId="Normal">
+  <w:latentStyles w:defLockedState="0" w:defUIPriority="99" w:defSemiHidden="0" w:defUnhideWhenUsed="0" w:defQFormat="0" w:count="376">
+    <w:lsdException w:name="Normal" w:uiPriority="0" w:qFormat="1"/>
+    <w:lsdException w:name="heading 1" w:uiPriority="9" w:qFormat="1"/>
+    <w:lsdException w:name="heading 2" w:semiHidden="1" w:uiPriority="9" w:unhideWhenUsed="1" w:qFormat="1"/>
+    <w:lsdException w:name="heading 3" w:semiHidden="1" w:uiPriority="9" w:unhideWhenUsed="1" w:qFormat="1"/>
+    <w:lsdException w:name="heading 4" w:semiHidden="1" w:uiPriority="9" w:unhideWhenUsed="1" w:qFormat="1"/>
+    <w:lsdException w:name="heading 5" w:semiHidden="1" w:uiPriority="9" w:unhideWhenUsed="1" w:qFormat="1"/>
+    <w:lsdException w:name="heading 6" w:semiHidden="1" w:uiPriority="9" w:unhideWhenUsed="1" w:qFormat="1"/>
+    <w:lsdException w:name="heading 7" w:semiHidden="1" w:uiPriority="9" w:unhideWhenUsed="1" w:qFormat="1"/>
+    <w:lsdException w:name="heading 8" w:semiHidden="1" w:uiPriority="9" w:unhideWhenUsed="1" w:qFormat="1"/>
+    <w:lsdException w:name="heading 9" w:semiHidden="1" w:uiPriority="9" w:unhideWhenUsed="1" w:qFormat="1"/>
+    <w:lsdException w:name="index 1" w:semiHidden="1" w:unhideWhenUsed="1"/>
+    <w:lsdException w:name="index 2" w:semiHidden="1" w:unhideWhenUsed="1"/>
+    <w:lsdException w:name="index 3" w:semiHidden="1" w:unhideWhenUsed="1"/>
+    <w:lsdException w:name="index 4" w:semiHidden="1" w:unhideWhenUsed="1"/>
+    <w:lsdException w:name="index 5" w:semiHidden="1" w:unhideWhenUsed="1"/>
+    <w:lsdException w:name="index 6" w:semiHidden="1" w:unhideWhenUsed="1"/>
+    <w:lsdException w:name="index 7" w:semiHidden="1" w:unhideWhenUsed="1"/>
+    <w:lsdException w:name="index 8" w:semiHidden="1" w:unhideWhenUsed="1"/>
+    <w:lsdException w:name="index 9" w:semiHidden="1" w:unhideWhenUsed="1"/>
+    <w:lsdException w:name="toc 1" w:semiHidden="1" w:uiPriority="39" w:unhideWhenUsed="1"/>
+    <w:lsdException w:name="toc 2" w:semiHidden="1" w:uiPriority="39" w:unhideWhenUsed="1"/>
+    <w:lsdException w:name="toc 3" w:semiHidden="1" w:uiPriority="39" w:unhideWhenUsed="1"/>
+    <w:lsdException w:name="toc 4" w:semiHidden="1" w:uiPriority="39" w:unhideWhenUsed="1"/>
+    <w:lsdException w:name="toc 5" w:semiHidden="1" w:uiPriority="39" w:unhideWhenUsed="1"/>
+    <w:lsdException w:name="toc 6" w:semiHidden="1" w:uiPriority="39" w:unhideWhenUsed="1"/>
+    <w:lsdException w:name="toc 7" w:semiHidden="1" w:uiPriority="39" w:unhideWhenUsed="1"/>
+    <w:lsdException w:name="toc 8" w:semiHidden="1" w:uiPriority="39" w:unhideWhenUsed="1"/>
+    <w:lsdException w:name="toc 9" w:semiHidden="1" w:uiPriority="39" w:unhideWhenUsed="1"/>
+    <w:lsdException w:name="Normal Indent" w:semiHidden="1" w:unhideWhenUsed="1"/>
+    <w:lsdException w:name="footnote text" w:semiHidden="1" w:unhideWhenUsed="1"/>
+    <w:lsdException w:name="annotation text" w:semiHidden="1" w:unhideWhenUsed="1"/>
+    <w:lsdException w:name="header" w:semiHidden="1" w:unhideWhenUsed="1"/>
+    <w:lsdException w:name="footer" w:semiHidden="1" w:unhideWhenUsed="1"/>
+    <w:lsdException w:name="index heading" w:semiHidden="1" w:unhideWhenUsed="1"/>
+    <w:lsdException w:name="caption" w:semiHidden="1" w:uiPriority="35" w:unhideWhenUsed="1" w:qFormat="1"/>
+    <w:lsdException w:name="table of figures" w:semiHidden="1" w:unhideWhenUsed="1"/>
+    <w:lsdException w:name="envelope address" w:semiHidden="1" w:unhideWhenUsed="1"/>
+    <w:lsdException w:name="envelope return" w:semiHidden="1" w:unhideWhenUsed="1"/>
+    <w:lsdException w:name="footnote reference" w:semiHidden="1" w:unhideWhenUsed="1"/>
+    <w:lsdException w:name="annotation reference" w:semiHidden="1" w:unhideWhenUsed="1"/>
+    <w:lsdException w:name="line number" w:semiHidden="1" w:unhideWhenUsed="1"/>
+    <w:lsdException w:name="page number" w:semiHidden="1" w:unhideWhenUsed="1"/>
+    <w:lsdException w:name="endnote reference" w:semiHidden="1" w:unhideWhenUsed="1"/>
+    <w:lsdException w:name="endnote text" w:semiHidden="1" w:unhideWhenUsed="1"/>
+    <w:lsdException w:name="table of authorities" w:semiHidden="1" w:unhideWhenUsed="1"/>
+    <w:lsdException w:name="macro" w:semiHidden="1" w:unhideWhenUsed="1"/>
+    <w:lsdException w:name="toa heading" w:semiHidden="1" w:unhideWhenUsed="1"/>
+    <w:lsdException w:name="List" w:semiHidden="1" w:unhideWhenUsed="1"/>
+    <w:lsdException w:name="List Bullet" w:semiHidden="1" w:unhideWhenUsed="1"/>
+    <w:lsdException w:name="List Number" w:semiHidden="1" w:unhideWhenUsed="1"/>
+    <w:lsdException w:name="List 2" w:semiHidden="1" w:unhideWhenUsed="1"/>
+    <w:lsdException w:name="List 3" w:semiHidden="1" w:unhideWhenUsed="1"/>
+    <w:lsdException w:name="List 4" w:semiHidden="1" w:unhideWhenUsed="1"/>
+    <w:lsdException w:name="List 5" w:semiHidden="1" w:unhideWhenUsed="1"/>
+    <w:lsdException w:name="List Bullet 2" w:semiHidden="1" w:unhideWhenUsed="1"/>
+    <w:lsdException w:name="List Bullet 3" w:semiHidden="1" w:unhideWhenUsed="1"/>
+    <w:lsdException w:name="List Bullet 4" w:semiHidden="1" w:unhideWhenUsed="1"/>
+    <w:lsdException w:name="List Bullet 5" w:semiHidden="1" w:unhideWhenUsed="1"/>
+    <w:lsdException w:name="List Number 2" w:semiHidden="1" w:unhideWhenUsed="1"/>
+    <w:lsdException w:name="List Number 3" w:semiHidden="1" w:unhideWhenUsed="1"/>
+    <w:lsdException w:name="List Number 4" w:semiHidden="1" w:unhideWhenUsed="1"/>
+    <w:lsdException w:name="List Number 5" w:semiHidden="1" w:unhideWhenUsed="1"/>
+    <w:lsdException w:name="Title" w:uiPriority="10" w:qFormat="1"/>
+    <w:lsdException w:name="Closing" w:semiHidden="1" w:unhideWhenUsed="1"/>
+    <w:lsdException w:name="Signature" w:semiHidden="1" w:unhideWhenUsed="1"/>
+    <w:lsdException w:name="Default Paragraph Font" w:semiHidden="1" w:uiPriority="1" w:unhideWhenUsed="1"/>
+    <w:lsdException w:name="Body Text" w:semiHidden="1" w:unhideWhenUsed="1"/>
+    <w:lsdException w:name="Body Text Indent" w:semiHidden="1" w:unhideWhenUsed="1"/>
+    <w:lsdException w:name="List Continue" w:semiHidden="1" w:unhideWhenUsed="1"/>
+    <w:lsdException w:name="List Continue 2" w:semiHidden="1" w:unhideWhenUsed="1"/>
+    <w:lsdException w:name="List Continue 3" w:semiHidden="1" w:unhideWhenUsed="1"/>
+    <w:lsdException w:name="List Continue 4" w:semiHidden="1" w:unhideWhenUsed="1"/>
+    <w:lsdException w:name="List Continue 5" w:semiHidden="1" w:unhideWhenUsed="1"/>
+    <w:lsdException w:name="Message Header" w:semiHidden="1" w:unhideWhenUsed="1"/>
+    <w:lsdException w:name="Subtitle" w:uiPriority="11" w:qFormat="1"/>
+    <w:lsdException w:name="Salutation" w:semiHidden="1" w:unhideWhenUsed="1"/>
+    <w:lsdException w:name="Date" w:semiHidden="1" w:unhideWhenUsed="1"/>
+    <w:lsdException w:name="Body Text First Indent" w:semiHidden="1" w:unhideWhenUsed="1"/>
+    <w:lsdException w:name="Body Text First Indent 2" w:semiHidden="1" w:unhideWhenUsed="1"/>
+    <w:lsdException w:name="Note Heading" w:semiHidden="1" w:unhideWhenUsed="1"/>
+    <w:lsdException w:name="Body Text 2" w:semiHidden="1" w:unhideWhenUsed="1"/>
+    <w:lsdException w:name="Body Text 3" w:semiHidden="1" w:unhideWhenUsed="1"/>
+    <w:lsdException w:name="Body Text Indent 2" w:semiHidden="1" w:unhideWhenUsed="1"/>
+    <w:lsdException w:name="Body Text Indent 3" w:semiHidden="1" w:unhideWhenUsed="1"/>
+    <w:lsdException w:name="Block Text" w:semiHidden="1" w:unhideWhenUsed="1"/>
+    <w:lsdException w:name="Hyperlink" w:semiHidden="1" w:unhideWhenUsed="1"/>
+    <w:lsdException w:name="FollowedHyperlink" w:semiHidden="1" w:unhideWhenUsed="1"/>
+    <w:lsdException w:name="Strong" w:uiPriority="22" w:qFormat="1"/>
+    <w:lsdException w:name="Emphasis" w:uiPriority="20" w:qFormat="1"/>
+    <w:lsdException w:name="Document Map" w:semiHidden="1" w:unhideWhenUsed="1"/>
+    <w:lsdException w:name="Plain Text" w:semiHidden="1" w:unhideWhenUsed="1"/>
+    <w:lsdException w:name="E-mail Signature" w:semiHidden="1" w:unhideWhenUsed="1"/>
+    <w:lsdException w:name="HTML Top of Form" w:semiHidden="1" w:unhideWhenUsed="1"/>
+    <w:lsdException w:name="HTML Bottom of Form" w:semiHidden="1" w:unhideWhenUsed="1"/>
+    <w:lsdException w:name="Normal (Web)" w:semiHidden="1" w:unhideWhenUsed="1"/>
+    <w:lsdException w:name="HTML Acronym" w:semiHidden="1" w:unhideWhenUsed="1"/>
+    <w:lsdException w:name="HTML Address" w:semiHidden="1" w:unhideWhenUsed="1"/>
+    <w:lsdException w:name="HTML Cite" w:semiHidden="1" w:unhideWhenUsed="1"/>
+    <w:lsdException w:name="HTML Code" w:semiHidden="1" w:unhideWhenUsed="1"/>
+    <w:lsdException w:name="HTML Definition" w:semiHidden="1" w:unhideWhenUsed="1"/>
+    <w:lsdException w:name="HTML Keyboard" w:semiHidden="1" w:unhideWhenUsed="1"/>
+    <w:lsdException w:name="HTML Preformatted" w:semiHidden="1" w:unhideWhenUsed="1"/>
+    <w:lsdException w:name="HTML Sample" w:semiHidden="1" w:unhideWhenUsed="1"/>
+    <w:lsdException w:name="HTML Typewriter" w:semiHidden="1" w:unhideWhenUsed="1"/>
+    <w:lsdException w:name="HTML Variable" w:semiHidden="1" w:unhideWhenUsed="1"/>
+    <w:lsdException w:name="Normal Table" w:semiHidden="1" w:unhideWhenUsed="1"/>
+    <w:lsdException w:name="annotation subject" w:semiHidden="1" w:unhideWhenUsed="1"/>
+    <w:lsdException w:name="No List" w:semiHidden="1" w:unhideWhenUsed="1"/>
+    <w:lsdException w:name="Outline List 1" w:semiHidden="1" w:unhideWhenUsed="1"/>
+    <w:lsdException w:name="Outline List 2" w:semiHidden="1" w:unhideWhenUsed="1"/>
+    <w:lsdException w:name="Outline List 3" w:semiHidden="1" w:unhideWhenUsed="1"/>
+    <w:lsdException w:name="Table Simple 1" w:semiHidden="1" w:unhideWhenUsed="1"/>
+    <w:lsdException w:name="Table Simple 2" w:semiHidden="1" w:unhideWhenUsed="1"/>
+    <w:lsdException w:name="Table Simple 3" w:semiHidden="1" w:unhideWhenUsed="1"/>
+    <w:lsdException w:name="Table Classic 1" w:semiHidden="1" w:unhideWhenUsed="1"/>
+    <w:lsdException w:name="Table Classic 2" w:semiHidden="1" w:unhideWhenUsed="1"/>
+    <w:lsdException w:name="Table Classic 3" w:semiHidden="1" w:unhideWhenUsed="1"/>
+    <w:lsdException w:name="Table Classic 4" w:semiHidden="1" w:unhideWhenUsed="1"/>
+    <w:lsdException w:name="Table Colorful 1" w:semiHidden="1" w:unhideWhenUsed="1"/>
+    <w:lsdException w:name="Table Colorful 2" w:semiHidden="1" w:unhideWhenUsed="1"/>
+    <w:lsdException w:name="Table Colorful 3" w:semiHidden="1" w:unhideWhenUsed="1"/>
+    <w:lsdException w:name="Table Columns 1" w:semiHidden="1" w:unhideWhenUsed="1"/>
+    <w:lsdException w:name="Table Columns 2" w:semiHidden="1" w:unhideWhenUsed="1"/>
+    <w:lsdException w:name="Table Columns 3" w:semiHidden="1" w:unhideWhenUsed="1"/>
+    <w:lsdException w:name="Table Columns 4" w:semiHidden="1" w:unhideWhenUsed="1"/>
+    <w:lsdException w:name="Table Columns 5" w:semiHidden="1" w:unhideWhenUsed="1"/>
+    <w:lsdException w:name="Table Grid 1" w:semiHidden="1" w:unhideWhenUsed="1"/>
+    <w:lsdException w:name="Table Grid 2" w:semiHidden="1" w:unhideWhenUsed="1"/>
+    <w:lsdException w:name="Table Grid 3" w:semiHidden="1" w:unhideWhenUsed="1"/>
+    <w:lsdException w:name="Table Grid 4" w:semiHidden="1" w:unhideWhenUsed="1"/>
+    <w:lsdException w:name="Table Grid 5" w:semiHidden="1" w:unhideWhenUsed="1"/>
+    <w:lsdException w:name="Table Grid 6" w:semiHidden="1" w:unhideWhenUsed="1"/>
+    <w:lsdException w:name="Table Grid 7" w:semiHidden="1" w:unhideWhenUsed="1"/>
+    <w:lsdException w:name="Table Grid 8" w:semiHidden="1" w:unhideWhenUsed="1"/>
+    <w:lsdException w:name="Table List 1" w:semiHidden="1" w:unhideWhenUsed="1"/>
+    <w:lsdException w:name="Table List 2" w:semiHidden="1" w:unhideWhenUsed="1"/>
+    <w:lsdException w:name="Table List 3" w:semiHidden="1" w:unhideWhenUsed="1"/>
+    <w:lsdException w:name="Table List 4" w:semiHidden="1" w:unhideWhenUsed="1"/>
+    <w:lsdException w:name="Table List 5" w:semiHidden="1" w:unhideWhenUsed="1"/>
+    <w:lsdException w:name="Table List 6" w:semiHidden="1" w:unhideWhenUsed="1"/>
+    <w:lsdException w:name="Table List 7" w:semiHidden="1" w:unhideWhenUsed="1"/>
+    <w:lsdException w:name="Table List 8" w:semiHidden="1" w:unhideWhenUsed="1"/>
+    <w:lsdException w:name="Table 3D effects 1" w:semiHidden="1" w:unhideWhenUsed="1"/>
+    <w:lsdException w:name="Table 3D effects 2" w:semiHidden="1" w:unhideWhenUsed="1"/>
+    <w:lsdException w:name="Table 3D effects 3" w:semiHidden="1" w:unhideWhenUsed="1"/>
+    <w:lsdException w:name="Table Contemporary" w:semiHidden="1" w:unhideWhenUsed="1"/>
+    <w:lsdException w:name="Table Elegant" w:semiHidden="1" w:unhideWhenUsed="1"/>
+    <w:lsdException w:name="Table Professional" w:semiHidden="1" w:unhideWhenUsed="1"/>
+    <w:lsdException w:name="Table Subtle 1" w:semiHidden="1" w:unhideWhenUsed="1"/>
+    <w:lsdException w:name="Table Subtle 2" w:semiHidden="1" w:unhideWhenUsed="1"/>
+    <w:lsdException w:name="Table Web 1" w:semiHidden="1" w:unhideWhenUsed="1"/>
+    <w:lsdException w:name="Table Web 2" w:semiHidden="1" w:unhideWhenUsed="1"/>
+    <w:lsdException w:name="Table Web 3" w:semiHidden="1" w:unhideWhenUsed="1"/>
+    <w:lsdException w:name="Balloon Text" w:semiHidden="1" w:unhideWhenUsed="1"/>
+    <w:lsdException w:name="Table Grid" w:uiPriority="39"/>
+    <w:lsdException w:name="Table Theme" w:semiHidden="1" w:unhideWhenUsed="1"/>
+    <w:lsdException w:name="Placeholder Text" w:semiHidden="1"/>
+    <w:lsdException w:name="No Spacing" w:uiPriority="1" w:qFormat="1"/>
+    <w:lsdException w:name="Light Shading" w:uiPriority="60"/>
+    <w:lsdException w:name="Light List" w:uiPriority="61"/>
+    <w:lsdException w:name="Light Grid" w:uiPriority="62"/>
+    <w:lsdException w:name="Medium Shading 1" w:uiPriority="63"/>
+    <w:lsdException w:name="Medium Shading 2" w:uiPriority="64"/>
+    <w:lsdException w:name="Medium List 1" w:uiPriority="65"/>
+    <w:lsdException w:name="Medium List 2" w:uiPriority="66"/>
+    <w:lsdException w:name="Medium Grid 1" w:uiPriority="67"/>
+    <w:lsdException w:name="Medium Grid 2" w:uiPriority="68"/>
+    <w:lsdException w:name="Medium Grid 3" w:uiPriority="69"/>
+    <w:lsdException w:name="Dark List" w:uiPriority="70"/>
+    <w:lsdException w:name="Colorful Shading" w:uiPriority="71"/>
+    <w:lsdException w:name="Colorful List" w:uiPriority="72"/>
+    <w:lsdException w:name="Colorful Grid" w:uiPriority="73"/>
+    <w:lsdException w:name="Light Shading Accent 1" w:uiPriority="60"/>
+    <w:lsdException w:name="Light List Accent 1" w:uiPriority="61"/>
+    <w:lsdException w:name="Light Grid Accent 1" w:uiPriority="62"/>
+    <w:lsdException w:name="Medium Shading 1 Accent 1" w:uiPriority="63"/>
+    <w:lsdException w:name="Medium Shading 2 Accent 1" w:uiPriority="64"/>
+    <w:lsdException w:name="Medium List 1 Accent 1" w:uiPriority="65"/>
+    <w:lsdException w:name="Revision" w:semiHidden="1"/>
+    <w:lsdException w:name="List Paragraph" w:uiPriority="34" w:qFormat="1"/>
+    <w:lsdException w:name="Quote" w:uiPriority="29" w:qFormat="1"/>
+    <w:lsdException w:name="Intense Quote" w:uiPriority="30" w:qFormat="1"/>
+    <w:lsdException w:name="Medium List 2 Accent 1" w:uiPriority="66"/>
+    <w:lsdException w:name="Medium Grid 1 Accent 1" w:uiPriority="67"/>
+    <w:lsdException w:name="Medium Grid 2 Accent 1" w:uiPriority="68"/>
+    <w:lsdException w:name="Medium Grid 3 Accent 1" w:uiPriority="69"/>
+    <w:lsdException w:name="Dark List Accent 1" w:uiPriority="70"/>
+    <w:lsdException w:name="Colorful Shading Accent 1" w:uiPriority="71"/>
+    <w:lsdException w:name="Colorful List Accent 1" w:uiPriority="72"/>
+    <w:lsdException w:name="Colorful Grid Accent 1" w:uiPriority="73"/>
+    <w:lsdException w:name="Light Shading Accent 2" w:uiPriority="60"/>
+    <w:lsdException w:name="Light List Accent 2" w:uiPriority="61"/>
+    <w:lsdException w:name="Light Grid Accent 2" w:uiPriority="62"/>
+    <w:lsdException w:name="Medium Shading 1 Accent 2" w:uiPriority="63"/>
+    <w:lsdException w:name="Medium Shading 2 Accent 2" w:uiPriority="64"/>
+    <w:lsdException w:name="Medium List 1 Accent 2" w:uiPriority="65"/>
+    <w:lsdException w:name="Medium List 2 Accent 2" w:uiPriority="66"/>
+    <w:lsdException w:name="Medium Grid 1 Accent 2" w:uiPriority="67"/>
+    <w:lsdException w:name="Medium Grid 2 Accent 2" w:uiPriority="68"/>
+    <w:lsdException w:name="Medium Grid 3 Accent 2" w:uiPriority="69"/>
+    <w:lsdException w:name="Dark List Accent 2" w:uiPriority="70"/>
+    <w:lsdException w:name="Colorful Shading Accent 2" w:uiPriority="71"/>
+    <w:lsdException w:name="Colorful List Accent 2" w:uiPriority="72"/>
+    <w:lsdException w:name="Colorful Grid Accent 2" w:uiPriority="73"/>
+    <w:lsdException w:name="Light Shading Accent 3" w:uiPriority="60"/>
+    <w:lsdException w:name="Light List Accent 3" w:uiPriority="61"/>
+    <w:lsdException w:name="Light Grid Accent 3" w:uiPriority="62"/>
+    <w:lsdException w:name="Medium Shading 1 Accent 3" w:uiPriority="63"/>
+    <w:lsdException w:name="Medium Shading 2 Accent 3" w:uiPriority="64"/>
+    <w:lsdException w:name="Medium List 1 Accent 3" w:uiPriority="65"/>
+    <w:lsdException w:name="Medium List 2 Accent 3" w:uiPriority="66"/>
+    <w:lsdException w:name="Medium Grid 1 Accent 3" w:uiPriority="67"/>
+    <w:lsdException w:name="Medium Grid 2 Accent 3" w:uiPriority="68"/>
+    <w:lsdException w:name="Medium Grid 3 Accent 3" w:uiPriority="69"/>
+    <w:lsdException w:name="Dark List Accent 3" w:uiPriority="70"/>
+    <w:lsdException w:name="Colorful Shading Accent 3" w:uiPriority="71"/>
+    <w:lsdException w:name="Colorful List Accent 3" w:uiPriority="72"/>
+    <w:lsdException w:name="Colorful Grid Accent 3" w:uiPriority="73"/>
+    <w:lsdException w:name="Light Shading Accent 4" w:uiPriority="60"/>
+    <w:lsdException w:name="Light List Accent 4" w:uiPriority="61"/>
+    <w:lsdException w:name="Light Grid Accent 4" w:uiPriority="62"/>
+    <w:lsdException w:name="Medium Shading 1 Accent 4" w:uiPriority="63"/>
+    <w:lsdException w:name="Medium Shading 2 Accent 4" w:uiPriority="64"/>
+    <w:lsdException w:name="Medium List 1 Accent 4" w:uiPriority="65"/>
+    <w:lsdException w:name="Medium List 2 Accent 4" w:uiPriority="66"/>
+    <w:lsdException w:name="Medium Grid 1 Accent 4" w:uiPriority="67"/>
+    <w:lsdException w:name="Medium Grid 2 Accent 4" w:uiPriority="68"/>
+    <w:lsdException w:name="Medium Grid 3 Accent 4" w:uiPriority="69"/>
+    <w:lsdException w:name="Dark List Accent 4" w:uiPriority="70"/>
+    <w:lsdException w:name="Colorful Shading Accent 4" w:uiPriority="71"/>
+    <w:lsdException w:name="Colorful List Accent 4" w:uiPriority="72"/>
+    <w:lsdException w:name="Colorful Grid Accent 4" w:uiPriority="73"/>
+    <w:lsdException w:name="Light Shading Accent 5" w:uiPriority="60"/>
+    <w:lsdException w:name="Light List Accent 5" w:uiPriority="61"/>
+    <w:lsdException w:name="Light Grid Accent 5" w:uiPriority="62"/>
+    <w:lsdException w:name="Medium Shading 1 Accent 5" w:uiPriority="63"/>
+    <w:lsdException w:name="Medium Shading 2 Accent 5" w:uiPriority="64"/>
+    <w:lsdException w:name="Medium List 1 Accent 5" w:uiPriority="65"/>
+    <w:lsdException w:name="Medium List 2 Accent 5" w:uiPriority="66"/>
+    <w:lsdException w:name="Medium Grid 1 Accent 5" w:uiPriority="67"/>
+    <w:lsdException w:name="Medium Grid 2 Accent 5" w:uiPriority="68"/>
+    <w:lsdException w:name="Medium Grid 3 Accent 5" w:uiPriority="69"/>
+    <w:lsdException w:name="Dark List Accent 5" w:uiPriority="70"/>
+    <w:lsdException w:name="Colorful Shading Accent 5" w:uiPriority="71"/>
+    <w:lsdException w:name="Colorful List Accent 5" w:uiPriority="72"/>
+    <w:lsdException w:name="Colorful Grid Accent 5" w:uiPriority="73"/>
+    <w:lsdException w:name="Light Shading Accent 6" w:uiPriority="60"/>
+    <w:lsdException w:name="Light List Accent 6" w:uiPriority="61"/>
+    <w:lsdException w:name="Light Grid Accent 6" w:uiPriority="62"/>
+    <w:lsdException w:name="Medium Shading 1 Accent 6" w:uiPriority="63"/>
+    <w:lsdException w:name="Medium Shading 2 Accent 6" w:uiPriority="64"/>
+    <w:lsdException w:name="Medium List 1 Accent 6" w:uiPriority="65"/>
+    <w:lsdException w:name="Medium List 2 Accent 6" w:uiPriority="66"/>
+    <w:lsdException w:name="Medium Grid 1 Accent 6" w:uiPriority="67"/>
+    <w:lsdException w:name="Medium Grid 2 Accent 6" w:uiPriority="68"/>
+    <w:lsdException w:name="Medium Grid 3 Accent 6" w:uiPriority="69"/>
+    <w:lsdException w:name="Dark List Accent 6" w:uiPriority="70"/>
+    <w:lsdException w:name="Colorful Shading Accent 6" w:uiPriority="71"/>
+    <w:lsdException w:name="Colorful List Accent 6" w:uiPriority="72"/>
+    <w:lsdException w:name="Colorful Grid Accent 6" w:uiPriority="73"/>
+    <w:lsdException w:name="Subtle Emphasis" w:uiPriority="19" w:qFormat="1"/>
+    <w:lsdException w:name="Intense Emphasis" w:uiPriority="21" w:qFormat="1"/>
+    <w:lsdException w:name="Subtle Reference" w:uiPriority="31" w:qFormat="1"/>
+    <w:lsdException w:name="Intense Reference" w:uiPriority="32" w:qFormat="1"/>
+    <w:lsdException w:name="Book Title" w:uiPriority="33" w:qFormat="1"/>
+    <w:lsdException w:name="Bibliography" w:semiHidden="1" w:uiPriority="37" w:unhideWhenUsed="1"/>
+    <w:lsdException w:name="TOC Heading" w:semiHidden="1" w:uiPriority="39" w:unhideWhenUsed="1" w:qFormat="1"/>
+    <w:lsdException w:name="Plain Table 1" w:uiPriority="41"/>
+    <w:lsdException w:name="Plain Table 2" w:uiPriority="42"/>
+    <w:lsdException w:name="Plain Table 3" w:uiPriority="43"/>
+    <w:lsdException w:name="Plain Table 4" w:uiPriority="44"/>
+    <w:lsdException w:name="Plain Table 5" w:uiPriority="45"/>
+    <w:lsdException w:name="Grid Table Light" w:uiPriority="40"/>
+    <w:lsdException w:name="Grid Table 1 Light" w:uiPriority="46"/>
+    <w:lsdException w:name="Grid Table 2" w:uiPriority="47"/>
+    <w:lsdException w:name="Grid Table 3" w:uiPriority="48"/>
+    <w:lsdException w:name="Grid Table 4" w:uiPriority="49"/>
+    <w:lsdException w:name="Grid Table 5 Dark" w:uiPriority="50"/>
+    <w:lsdException w:name="Grid Table 6 Colorful" w:uiPriority="51"/>
+    <w:lsdException w:name="Grid Table 7 Colorful" w:uiPriority="52"/>
+    <w:lsdException w:name="Grid Table 1 Light Accent 1" w:uiPriority="46"/>
+    <w:lsdException w:name="Grid Table 2 Accent 1" w:uiPriority="47"/>
+    <w:lsdException w:name="Grid Table 3 Accent 1" w:uiPriority="48"/>
+    <w:lsdException w:name="Grid Table 4 Accent 1" w:uiPriority="49"/>
+    <w:lsdException w:name="Grid Table 5 Dark Accent 1" w:uiPriority="50"/>
+    <w:lsdException w:name="Grid Table 6 Colorful Accent 1" w:uiPriority="51"/>
+    <w:lsdException w:name="Grid Table 7 Colorful Accent 1" w:uiPriority="52"/>
+    <w:lsdException w:name="Grid Table 1 Light Accent 2" w:uiPriority="46"/>
+    <w:lsdException w:name="Grid Table 2 Accent 2" w:uiPriority="47"/>
+    <w:lsdException w:name="Grid Table 3 Accent 2" w:uiPriority="48"/>
+    <w:lsdException w:name="Grid Table 4 Accent 2" w:uiPriority="49"/>
+    <w:lsdException w:name="Grid Table 5 Dark Accent 2" w:uiPriority="50"/>
+    <w:lsdException w:name="Grid Table 6 Colorful Accent 2" w:uiPriority="51"/>
+    <w:lsdException w:name="Grid Table 7 Colorful Accent 2" w:uiPriority="52"/>
+    <w:lsdException w:name="Grid Table 1 Light Accent 3" w:uiPriority="46"/>
+    <w:lsdException w:name="Grid Table 2 Accent 3" w:uiPriority="47"/>
+    <w:lsdException w:name="Grid Table 3 Accent 3" w:uiPriority="48"/>
+    <w:lsdException w:name="Grid Table 4 Accent 3" w:uiPriority="49"/>
+    <w:lsdException w:name="Grid Table 5 Dark Accent 3" w:uiPriority="50"/>
+    <w:lsdException w:name="Grid Table 6 Colorful Accent 3" w:uiPriority="51"/>
+    <w:lsdException w:name="Grid Table 7 Colorful Accent 3" w:uiPriority="52"/>
+    <w:lsdException w:name="Grid Table 1 Light Accent 4" w:uiPriority="46"/>
+    <w:lsdException w:name="Grid Table 2 Accent 4" w:uiPriority="47"/>
+    <w:lsdException w:name="Grid Table 3 Accent 4" w:uiPriority="48"/>
+    <w:lsdException w:name="Grid Table 4 Accent 4" w:uiPriority="49"/>
+    <w:lsdException w:name="Grid Table 5 Dark Accent 4" w:uiPriority="50"/>
+    <w:lsdException w:name="Grid Table 6 Colorful Accent 4" w:uiPriority="51"/>
+    <w:lsdException w:name="Grid Table 7 Colorful Accent 4" w:uiPriority="52"/>
+    <w:lsdException w:name="Grid Table 1 Light Accent 5" w:uiPriority="46"/>
+    <w:lsdException w:name="Grid Table 2 Accent 5" w:uiPriority="47"/>
+    <w:lsdException w:name="Grid Table 3 Accent 5" w:uiPriority="48"/>
+    <w:lsdException w:name="Grid Table 4 Accent 5" w:uiPriority="49"/>
+    <w:lsdException w:name="Grid Table 5 Dark Accent 5" w:uiPriority="50"/>
+    <w:lsdException w:name="Grid Table 6 Colorful Accent 5" w:uiPriority="51"/>
+    <w:lsdException w:name="Grid Table 7 Colorful Accent 5" w:uiPriority="52"/>
+    <w:lsdException w:name="Grid Table 1 Light Accent 6" w:uiPriority="46"/>
+    <w:lsdException w:name="Grid Table 2 Accent 6" w:uiPriority="47"/>
+    <w:lsdException w:name="Grid Table 3 Accent 6" w:uiPriority="48"/>
+    <w:lsdException w:name="Grid Table 4 Accent 6" w:uiPriority="49"/>
+    <w:lsdException w:name="Grid Table 5 Dark Accent 6" w:uiPriority="50"/>
+    <w:lsdException w:name="Grid Table 6 Colorful Accent 6" w:uiPriority="51"/>
+    <w:lsdException w:name="Grid Table 7 Colorful Accent 6" w:uiPriority="52"/>
+    <w:lsdException w:name="List Table 1 Light" w:uiPriority="46"/>
+    <w:lsdException w:name="List Table 2" w:uiPriority="47"/>
+    <w:lsdException w:name="List Table 3" w:uiPriority="48"/>
+    <w:lsdException w:name="List Table 4" w:uiPriority="49"/>
+    <w:lsdException w:name="List Table 5 Dark" w:uiPriority="50"/>
+    <w:lsdException w:name="List Table 6 Colorful" w:uiPriority="51"/>
+    <w:lsdException w:name="List Table 7 Colorful" w:uiPriority="52"/>
+    <w:lsdException w:name="List Table 1 Light Accent 1" w:uiPriority="46"/>
+    <w:lsdException w:name="List Table 2 Accent 1" w:uiPriority="47"/>
+    <w:lsdException w:name="List Table 3 Accent 1" w:uiPriority="48"/>
+    <w:lsdException w:name="List Table 4 Accent 1" w:uiPriority="49"/>
+    <w:lsdException w:name="List Table 5 Dark Accent 1" w:uiPriority="50"/>
+    <w:lsdException w:name="List Table 6 Colorful Accent 1" w:uiPriority="51"/>
+    <w:lsdException w:name="List Table 7 Colorful Accent 1" w:uiPriority="52"/>
+    <w:lsdException w:name="List Table 1 Light Accent 2" w:uiPriority="46"/>
+    <w:lsdException w:name="List Table 2 Accent 2" w:uiPriority="47"/>
+    <w:lsdException w:name="List Table 3 Accent 2" w:uiPriority="48"/>
+    <w:lsdException w:name="List Table 4 Accent 2" w:uiPriority="49"/>
+    <w:lsdException w:name="List Table 5 Dark Accent 2" w:uiPriority="50"/>
+    <w:lsdException w:name="List Table 6 Colorful Accent 2" w:uiPriority="51"/>
+    <w:lsdException w:name="List Table 7 Colorful Accent 2" w:uiPriority="52"/>
+    <w:lsdException w:name="List Table 1 Light Accent 3" w:uiPriority="46"/>
+    <w:lsdException w:name="List Table 2 Accent 3" w:uiPriority="47"/>
+    <w:lsdException w:name="List Table 3 Accent 3" w:uiPriority="48"/>
+    <w:lsdException w:name="List Table 4 Accent 3" w:uiPriority="49"/>
+    <w:lsdException w:name="List Table 5 Dark Accent 3" w:uiPriority="50"/>
+    <w:lsdException w:name="List Table 6 Colorful Accent 3" w:uiPriority="51"/>
+    <w:lsdException w:name="List Table 7 Colorful Accent 3" w:uiPriority="52"/>
+    <w:lsdException w:name="List Table 1 Light Accent 4" w:uiPriority="46"/>
+    <w:lsdException w:name="List Table 2 Accent 4" w:uiPriority="47"/>
+    <w:lsdException w:name="List Table 3 Accent 4" w:uiPriority="48"/>
+    <w:lsdException w:name="List Table 4 Accent 4" w:uiPriority="49"/>
+    <w:lsdException w:name="List Table 5 Dark Accent 4" w:uiPriority="50"/>
+    <w:lsdException w:name="List Table 6 Colorful Accent 4" w:uiPriority="51"/>
+    <w:lsdException w:name="List Table 7 Colorful Accent 4" w:uiPriority="52"/>
+    <w:lsdException w:name="List Table 1 Light Accent 5" w:uiPriority="46"/>
+    <w:lsdException w:name="List Table 2 Accent 5" w:uiPriority="47"/>
+    <w:lsdException w:name="List Table 3 Accent 5" w:uiPriority="48"/>
+    <w:lsdException w:name="List Table 4 Accent 5" w:uiPriority="49"/>
+    <w:lsdException w:name="List Table 5 Dark Accent 5" w:uiPriority="50"/>
+    <w:lsdException w:name="List Table 6 Colorful Accent 5" w:uiPriority="51"/>
+    <w:lsdException w:name="List Table 7 Colorful Accent 5" w:uiPriority="52"/>
+    <w:lsdException w:name="List Table 1 Light Accent 6" w:uiPriority="46"/>
+    <w:lsdException w:name="List Table 2 Accent 6" w:uiPriority="47"/>
+    <w:lsdException w:name="List Table 3 Accent 6" w:uiPriority="48"/>
+    <w:lsdException w:name="List Table 4 Accent 6" w:uiPriority="49"/>
+    <w:lsdException w:name="List Table 5 Dark Accent 6" w:uiPriority="50"/>
+    <w:lsdException w:name="List Table 6 Colorful Accent 6" w:uiPriority="51"/>
+    <w:lsdException w:name="List Table 7 Colorful Accent 6" w:uiPriority="52"/>
+    <w:lsdException w:name="Mention" w:semiHidden="1" w:unhideWhenUsed="1"/>
+    <w:lsdException w:name="Smart Hyperlink" w:semiHidden="1" w:unhideWhenUsed="1"/>
+    <w:lsdException w:name="Hashtag" w:semiHidden="1" w:unhideWhenUsed="1"/>
+    <w:lsdException w:name="Unresolved Mention" w:semiHidden="1" w:unhideWhenUsed="1"/>
+    <w:lsdException w:name="Smart Link" w:semiHidden="1" w:unhideWhenUsed="1"/>
+  </w:latentStyles>
+  <w:style w:type="paragraph" w:default="1" w:styleId="Normal">
     <w:name w:val="Normal"/>
     <w:qFormat/>
     <w:pPr>
-      <w:widowControl/>
-      <w:overflowPunct w:val="false"/>
-      <w:bidi w:val="0"/>
-      <w:jc w:val="left"/>
+      <w:overflowPunct w:val="0"/>
     </w:pPr>
     <w:rPr>
-      <w:rFonts w:ascii="Liberation Serif" w:hAnsi="Liberation Serif" w:eastAsia="Noto Serif CJK SC" w:cs="Lohit Devanagari"/>
-      <w:color w:val="auto"/>
-      <w:kern w:val="2"/>
       <w:sz w:val="24"/>
-      <w:szCs w:val="24"/>
-      <w:lang w:val="es-ES" w:eastAsia="zh-CN" w:bidi="hi-IN"/>
     </w:rPr>
   </w:style>
   <w:style w:type="paragraph" w:styleId="Ttulo1">
-    <w:name w:val="Heading 1"/>
+    <w:name w:val="heading 1"/>
     <w:basedOn w:val="Normal"/>
+    <w:uiPriority w:val="9"/>
     <w:qFormat/>
     <w:pPr>
-      <w:spacing w:before="99" w:after="0"/>
-      <w:ind w:left="4552" w:right="4547" w:hanging="0"/>
-      <w:outlineLvl w:val="1"/>
+      <w:spacing w:before="99"/>
+      <w:ind w:left="4552" w:right="4547"/>
+      <w:outlineLvl w:val="0"/>
     </w:pPr>
     <w:rPr>
-      <w:rFonts w:ascii="Arial" w:hAnsi="Arial" w:eastAsia="Arial" w:cs="Arial"/>
+      <w:rFonts w:ascii="Arial" w:eastAsia="Arial" w:hAnsi="Arial" w:cs="Arial"/>
       <w:b/>
       <w:bCs/>
-      <w:sz w:val="24"/>
-      <w:szCs w:val="24"/>
-      <w:lang w:val="es-ES" w:eastAsia="es-ES" w:bidi="es-ES"/>
+      <w:lang w:eastAsia="es-ES" w:bidi="es-ES"/>
     </w:rPr>
   </w:style>
-  <w:style w:type="character" w:styleId="EnlacedeInternet">
+  <w:style w:type="character" w:default="1" w:styleId="Fuentedeprrafopredeter">
+    <w:name w:val="Default Paragraph Font"/>
+    <w:uiPriority w:val="1"/>
+    <w:semiHidden/>
+    <w:unhideWhenUsed/>
+  </w:style>
+  <w:style w:type="table" w:default="1" w:styleId="Tablanormal">
+    <w:name w:val="Normal Table"/>
+    <w:uiPriority w:val="99"/>
+    <w:semiHidden/>
+    <w:unhideWhenUsed/>
+    <w:tblPr>
+      <w:tblInd w:w="0" w:type="dxa"/>
+      <w:tblCellMar>
+        <w:top w:w="0" w:type="dxa"/>
+        <w:left w:w="108" w:type="dxa"/>
+        <w:bottom w:w="0" w:type="dxa"/>
+        <w:right w:w="108" w:type="dxa"/>
+      </w:tblCellMar>
+    </w:tblPr>
+  </w:style>
+  <w:style w:type="numbering" w:default="1" w:styleId="Sinlista">
+    <w:name w:val="No List"/>
+    <w:uiPriority w:val="99"/>
+    <w:semiHidden/>
+    <w:unhideWhenUsed/>
+  </w:style>
+  <w:style w:type="character" w:customStyle="1" w:styleId="EnlacedeInternet">
     <w:name w:val="Enlace de Internet"/>
     <w:rPr>
       <w:color w:val="000080"/>
       <w:u w:val="single"/>
-      <w:lang w:val="zxx" w:eastAsia="zxx" w:bidi="zxx"/>
+      <w:lang/>
     </w:rPr>
   </w:style>
-  <w:style w:type="character" w:styleId="DefaultParagraphFont">
-    <w:name w:val="Default Paragraph Font"/>
-    <w:qFormat/>
-    <w:rPr/>
-  </w:style>
   <w:style w:type="paragraph" w:styleId="Ttulo">
-    <w:name w:val="Título"/>
+    <w:name w:val="Title"/>
     <w:basedOn w:val="Normal"/>
-    <w:next w:val="Cuerpodetexto"/>
+    <w:next w:val="Textoindependiente"/>
+    <w:uiPriority w:val="10"/>
     <w:qFormat/>
     <w:pPr>
-      <w:keepNext w:val="true"/>
+      <w:keepNext/>
       <w:spacing w:before="240" w:after="120"/>
     </w:pPr>
     <w:rPr>
-      <w:rFonts w:ascii="Liberation Sans" w:hAnsi="Liberation Sans" w:eastAsia="Noto Sans CJK SC" w:cs="Lohit Devanagari"/>
+      <w:rFonts w:ascii="Liberation Sans" w:eastAsia="Noto Sans CJK SC" w:hAnsi="Liberation Sans"/>
       <w:sz w:val="28"/>
       <w:szCs w:val="28"/>
     </w:rPr>
   </w:style>
-  <w:style w:type="paragraph" w:styleId="Cuerpodetexto">
+  <w:style w:type="paragraph" w:styleId="Textoindependiente">
     <w:name w:val="Body Text"/>
     <w:basedOn w:val="Normal"/>
     <w:pPr>
-      <w:spacing w:lineRule="auto" w:line="276" w:before="0" w:after="140"/>
+      <w:spacing w:after="140" w:line="276" w:lineRule="auto"/>
     </w:pPr>
-    <w:rPr/>
   </w:style>
   <w:style w:type="paragraph" w:styleId="Lista">
     <w:name w:val="List"/>
-    <w:basedOn w:val="Cuerpodetexto"/>
-    <w:pPr/>
-    <w:rPr>
-      <w:rFonts w:cs="Lohit Devanagari"/>
-    </w:rPr>
+    <w:basedOn w:val="Textoindependiente"/>
   </w:style>
-  <w:style w:type="paragraph" w:styleId="Leyenda">
-    <w:name w:val="Caption"/>
+  <w:style w:type="paragraph" w:styleId="Descripcin">
+    <w:name w:val="caption"/>
     <w:basedOn w:val="Normal"/>
     <w:qFormat/>
     <w:pPr>
@@ -4770,68 +5121,57 @@
       <w:spacing w:before="120" w:after="120"/>
     </w:pPr>
     <w:rPr>
-      <w:rFonts w:cs="Lohit Devanagari"/>
       <w:i/>
       <w:iCs/>
-      <w:sz w:val="24"/>
-      <w:szCs w:val="24"/>
     </w:rPr>
   </w:style>
-  <w:style w:type="paragraph" w:styleId="Ndice">
+  <w:style w:type="paragraph" w:customStyle="1" w:styleId="ndice">
     <w:name w:val="Índice"/>
     <w:basedOn w:val="Normal"/>
     <w:qFormat/>
     <w:pPr>
       <w:suppressLineNumbers/>
     </w:pPr>
-    <w:rPr>
-      <w:rFonts w:cs="Lohit Devanagari"/>
-    </w:rPr>
   </w:style>
-  <w:style w:type="paragraph" w:styleId="Contenidodelmarco">
+  <w:style w:type="paragraph" w:customStyle="1" w:styleId="Contenidodelmarco">
     <w:name w:val="Contenido del marco"/>
     <w:basedOn w:val="Normal"/>
     <w:qFormat/>
-    <w:pPr/>
-    <w:rPr/>
   </w:style>
-  <w:style w:type="paragraph" w:styleId="TableParagraph">
+  <w:style w:type="paragraph" w:customStyle="1" w:styleId="TableParagraph">
     <w:name w:val="Table Paragraph"/>
     <w:basedOn w:val="Normal"/>
     <w:qFormat/>
     <w:pPr>
-      <w:spacing w:lineRule="exact" w:line="227"/>
-      <w:ind w:left="107" w:right="0" w:hanging="0"/>
+      <w:spacing w:line="227" w:lineRule="exact"/>
+      <w:ind w:left="107"/>
     </w:pPr>
     <w:rPr>
-      <w:rFonts w:ascii="Arial" w:hAnsi="Arial" w:eastAsia="Arial" w:cs="Arial"/>
-      <w:lang w:val="es-ES" w:eastAsia="es-ES" w:bidi="es-ES"/>
+      <w:rFonts w:ascii="Arial" w:eastAsia="Arial" w:hAnsi="Arial" w:cs="Arial"/>
+      <w:lang w:eastAsia="es-ES" w:bidi="es-ES"/>
     </w:rPr>
   </w:style>
-  <w:style w:type="paragraph" w:styleId="ListParagraph">
+  <w:style w:type="paragraph" w:styleId="Prrafodelista">
     <w:name w:val="List Paragraph"/>
     <w:basedOn w:val="Normal"/>
     <w:qFormat/>
-    <w:pPr/>
     <w:rPr>
-      <w:lang w:val="es-ES" w:eastAsia="es-ES" w:bidi="es-ES"/>
+      <w:lang w:eastAsia="es-ES" w:bidi="es-ES"/>
     </w:rPr>
   </w:style>
-  <w:style w:type="paragraph" w:styleId="Contenidodelatabla">
+  <w:style w:type="paragraph" w:customStyle="1" w:styleId="Contenidodelatabla">
     <w:name w:val="Contenido de la tabla"/>
     <w:basedOn w:val="Normal"/>
     <w:qFormat/>
     <w:pPr>
       <w:suppressLineNumbers/>
     </w:pPr>
-    <w:rPr/>
   </w:style>
-  <w:style w:type="paragraph" w:styleId="Ttulodelatabla">
+  <w:style w:type="paragraph" w:customStyle="1" w:styleId="Ttulodelatabla">
     <w:name w:val="Título de la tabla"/>
     <w:basedOn w:val="Contenidodelatabla"/>
     <w:qFormat/>
     <w:pPr>
-      <w:suppressLineNumbers/>
       <w:jc w:val="center"/>
     </w:pPr>
     <w:rPr>
@@ -4839,9 +5179,300 @@
       <w:bCs/>
     </w:rPr>
   </w:style>
-  <w:style w:type="numbering" w:styleId="NoList">
-    <w:name w:val="No List"/>
-    <w:qFormat/>
-  </w:style>
 </w:styles>
+</file>
+
+<file path=word/theme/theme1.xml><?xml version="1.0" encoding="utf-8"?>
+<a:theme xmlns:a="http://schemas.openxmlformats.org/drawingml/2006/main" name="Tema de Office">
+  <a:themeElements>
+    <a:clrScheme name="Office">
+      <a:dk1>
+        <a:sysClr val="windowText" lastClr="000000"/>
+      </a:dk1>
+      <a:lt1>
+        <a:sysClr val="window" lastClr="FFFFFF"/>
+      </a:lt1>
+      <a:dk2>
+        <a:srgbClr val="44546A"/>
+      </a:dk2>
+      <a:lt2>
+        <a:srgbClr val="E7E6E6"/>
+      </a:lt2>
+      <a:accent1>
+        <a:srgbClr val="4472C4"/>
+      </a:accent1>
+      <a:accent2>
+        <a:srgbClr val="ED7D31"/>
+      </a:accent2>
+      <a:accent3>
+        <a:srgbClr val="A5A5A5"/>
+      </a:accent3>
+      <a:accent4>
+        <a:srgbClr val="FFC000"/>
+      </a:accent4>
+      <a:accent5>
+        <a:srgbClr val="5B9BD5"/>
+      </a:accent5>
+      <a:accent6>
+        <a:srgbClr val="70AD47"/>
+      </a:accent6>
+      <a:hlink>
+        <a:srgbClr val="0563C1"/>
+      </a:hlink>
+      <a:folHlink>
+        <a:srgbClr val="954F72"/>
+      </a:folHlink>
+    </a:clrScheme>
+    <a:fontScheme name="Office">
+      <a:majorFont>
+        <a:latin typeface="Calibri Light" panose="020F0302020204030204"/>
+        <a:ea typeface=""/>
+        <a:cs typeface=""/>
+        <a:font script="Jpan" typeface="游ゴシック Light"/>
+        <a:font script="Hang" typeface="맑은 고딕"/>
+        <a:font script="Hans" typeface="等线 Light"/>
+        <a:font script="Hant" typeface="新細明體"/>
+        <a:font script="Arab" typeface="Times New Roman"/>
+        <a:font script="Hebr" typeface="Times New Roman"/>
+        <a:font script="Thai" typeface="Angsana New"/>
+        <a:font script="Ethi" typeface="Nyala"/>
+        <a:font script="Beng" typeface="Vrinda"/>
+        <a:font script="Gujr" typeface="Shruti"/>
+        <a:font script="Khmr" typeface="MoolBoran"/>
+        <a:font script="Knda" typeface="Tunga"/>
+        <a:font script="Guru" typeface="Raavi"/>
+        <a:font script="Cans" typeface="Euphemia"/>
+        <a:font script="Cher" typeface="Plantagenet Cherokee"/>
+        <a:font script="Yiii" typeface="Microsoft Yi Baiti"/>
+        <a:font script="Tibt" typeface="Microsoft Himalaya"/>
+        <a:font script="Thaa" typeface="MV Boli"/>
+        <a:font script="Deva" typeface="Mangal"/>
+        <a:font script="Telu" typeface="Gautami"/>
+        <a:font script="Taml" typeface="Latha"/>
+        <a:font script="Syrc" typeface="Estrangelo Edessa"/>
+        <a:font script="Orya" typeface="Kalinga"/>
+        <a:font script="Mlym" typeface="Kartika"/>
+        <a:font script="Laoo" typeface="DokChampa"/>
+        <a:font script="Sinh" typeface="Iskoola Pota"/>
+        <a:font script="Mong" typeface="Mongolian Baiti"/>
+        <a:font script="Viet" typeface="Times New Roman"/>
+        <a:font script="Uigh" typeface="Microsoft Uighur"/>
+        <a:font script="Geor" typeface="Sylfaen"/>
+        <a:font script="Armn" typeface="Arial"/>
+        <a:font script="Bugi" typeface="Leelawadee UI"/>
+        <a:font script="Bopo" typeface="Microsoft JhengHei"/>
+        <a:font script="Java" typeface="Javanese Text"/>
+        <a:font script="Lisu" typeface="Segoe UI"/>
+        <a:font script="Mymr" typeface="Myanmar Text"/>
+        <a:font script="Nkoo" typeface="Ebrima"/>
+        <a:font script="Olck" typeface="Nirmala UI"/>
+        <a:font script="Osma" typeface="Ebrima"/>
+        <a:font script="Phag" typeface="Phagspa"/>
+        <a:font script="Syrn" typeface="Estrangelo Edessa"/>
+        <a:font script="Syrj" typeface="Estrangelo Edessa"/>
+        <a:font script="Syre" typeface="Estrangelo Edessa"/>
+        <a:font script="Sora" typeface="Nirmala UI"/>
+        <a:font script="Tale" typeface="Microsoft Tai Le"/>
+        <a:font script="Talu" typeface="Microsoft New Tai Lue"/>
+        <a:font script="Tfng" typeface="Ebrima"/>
+      </a:majorFont>
+      <a:minorFont>
+        <a:latin typeface="Calibri" panose="020F0502020204030204"/>
+        <a:ea typeface=""/>
+        <a:cs typeface=""/>
+        <a:font script="Jpan" typeface="游明朝"/>
+        <a:font script="Hang" typeface="맑은 고딕"/>
+        <a:font script="Hans" typeface="等线"/>
+        <a:font script="Hant" typeface="新細明體"/>
+        <a:font script="Arab" typeface="Arial"/>
+        <a:font script="Hebr" typeface="Arial"/>
+        <a:font script="Thai" typeface="Cordia New"/>
+        <a:font script="Ethi" typeface="Nyala"/>
+        <a:font script="Beng" typeface="Vrinda"/>
+        <a:font script="Gujr" typeface="Shruti"/>
+        <a:font script="Khmr" typeface="DaunPenh"/>
+        <a:font script="Knda" typeface="Tunga"/>
+        <a:font script="Guru" typeface="Raavi"/>
+        <a:font script="Cans" typeface="Euphemia"/>
+        <a:font script="Cher" typeface="Plantagenet Cherokee"/>
+        <a:font script="Yiii" typeface="Microsoft Yi Baiti"/>
+        <a:font script="Tibt" typeface="Microsoft Himalaya"/>
+        <a:font script="Thaa" typeface="MV Boli"/>
+        <a:font script="Deva" typeface="Mangal"/>
+        <a:font script="Telu" typeface="Gautami"/>
+        <a:font script="Taml" typeface="Latha"/>
+        <a:font script="Syrc" typeface="Estrangelo Edessa"/>
+        <a:font script="Orya" typeface="Kalinga"/>
+        <a:font script="Mlym" typeface="Kartika"/>
+        <a:font script="Laoo" typeface="DokChampa"/>
+        <a:font script="Sinh" typeface="Iskoola Pota"/>
+        <a:font script="Mong" typeface="Mongolian Baiti"/>
+        <a:font script="Viet" typeface="Arial"/>
+        <a:font script="Uigh" typeface="Microsoft Uighur"/>
+        <a:font script="Geor" typeface="Sylfaen"/>
+        <a:font script="Armn" typeface="Arial"/>
+        <a:font script="Bugi" typeface="Leelawadee UI"/>
+        <a:font script="Bopo" typeface="Microsoft JhengHei"/>
+        <a:font script="Java" typeface="Javanese Text"/>
+        <a:font script="Lisu" typeface="Segoe UI"/>
+        <a:font script="Mymr" typeface="Myanmar Text"/>
+        <a:font script="Nkoo" typeface="Ebrima"/>
+        <a:font script="Olck" typeface="Nirmala UI"/>
+        <a:font script="Osma" typeface="Ebrima"/>
+        <a:font script="Phag" typeface="Phagspa"/>
+        <a:font script="Syrn" typeface="Estrangelo Edessa"/>
+        <a:font script="Syrj" typeface="Estrangelo Edessa"/>
+        <a:font script="Syre" typeface="Estrangelo Edessa"/>
+        <a:font script="Sora" typeface="Nirmala UI"/>
+        <a:font script="Tale" typeface="Microsoft Tai Le"/>
+        <a:font script="Talu" typeface="Microsoft New Tai Lue"/>
+        <a:font script="Tfng" typeface="Ebrima"/>
+      </a:minorFont>
+    </a:fontScheme>
+    <a:fmtScheme name="Office">
+      <a:fillStyleLst>
+        <a:solidFill>
+          <a:schemeClr val="phClr"/>
+        </a:solidFill>
+        <a:gradFill rotWithShape="1">
+          <a:gsLst>
+            <a:gs pos="0">
+              <a:schemeClr val="phClr">
+                <a:lumMod val="110000"/>
+                <a:satMod val="105000"/>
+                <a:tint val="67000"/>
+              </a:schemeClr>
+            </a:gs>
+            <a:gs pos="50000">
+              <a:schemeClr val="phClr">
+                <a:lumMod val="105000"/>
+                <a:satMod val="103000"/>
+                <a:tint val="73000"/>
+              </a:schemeClr>
+            </a:gs>
+            <a:gs pos="100000">
+              <a:schemeClr val="phClr">
+                <a:lumMod val="105000"/>
+                <a:satMod val="109000"/>
+                <a:tint val="81000"/>
+              </a:schemeClr>
+            </a:gs>
+          </a:gsLst>
+          <a:lin ang="5400000" scaled="0"/>
+        </a:gradFill>
+        <a:gradFill rotWithShape="1">
+          <a:gsLst>
+            <a:gs pos="0">
+              <a:schemeClr val="phClr">
+                <a:satMod val="103000"/>
+                <a:lumMod val="102000"/>
+                <a:tint val="94000"/>
+              </a:schemeClr>
+            </a:gs>
+            <a:gs pos="50000">
+              <a:schemeClr val="phClr">
+                <a:satMod val="110000"/>
+                <a:lumMod val="100000"/>
+                <a:shade val="100000"/>
+              </a:schemeClr>
+            </a:gs>
+            <a:gs pos="100000">
+              <a:schemeClr val="phClr">
+                <a:lumMod val="99000"/>
+                <a:satMod val="120000"/>
+                <a:shade val="78000"/>
+              </a:schemeClr>
+            </a:gs>
+          </a:gsLst>
+          <a:lin ang="5400000" scaled="0"/>
+        </a:gradFill>
+      </a:fillStyleLst>
+      <a:lnStyleLst>
+        <a:ln w="6350" cap="flat" cmpd="sng" algn="ctr">
+          <a:solidFill>
+            <a:schemeClr val="phClr"/>
+          </a:solidFill>
+          <a:prstDash val="solid"/>
+          <a:miter lim="800000"/>
+        </a:ln>
+        <a:ln w="12700" cap="flat" cmpd="sng" algn="ctr">
+          <a:solidFill>
+            <a:schemeClr val="phClr"/>
+          </a:solidFill>
+          <a:prstDash val="solid"/>
+          <a:miter lim="800000"/>
+        </a:ln>
+        <a:ln w="19050" cap="flat" cmpd="sng" algn="ctr">
+          <a:solidFill>
+            <a:schemeClr val="phClr"/>
+          </a:solidFill>
+          <a:prstDash val="solid"/>
+          <a:miter lim="800000"/>
+        </a:ln>
+      </a:lnStyleLst>
+      <a:effectStyleLst>
+        <a:effectStyle>
+          <a:effectLst/>
+        </a:effectStyle>
+        <a:effectStyle>
+          <a:effectLst/>
+        </a:effectStyle>
+        <a:effectStyle>
+          <a:effectLst>
+            <a:outerShdw blurRad="57150" dist="19050" dir="5400000" algn="ctr" rotWithShape="0">
+              <a:srgbClr val="000000">
+                <a:alpha val="63000"/>
+              </a:srgbClr>
+            </a:outerShdw>
+          </a:effectLst>
+        </a:effectStyle>
+      </a:effectStyleLst>
+      <a:bgFillStyleLst>
+        <a:solidFill>
+          <a:schemeClr val="phClr"/>
+        </a:solidFill>
+        <a:solidFill>
+          <a:schemeClr val="phClr">
+            <a:tint val="95000"/>
+            <a:satMod val="170000"/>
+          </a:schemeClr>
+        </a:solidFill>
+        <a:gradFill rotWithShape="1">
+          <a:gsLst>
+            <a:gs pos="0">
+              <a:schemeClr val="phClr">
+                <a:tint val="93000"/>
+                <a:satMod val="150000"/>
+                <a:shade val="98000"/>
+                <a:lumMod val="102000"/>
+              </a:schemeClr>
+            </a:gs>
+            <a:gs pos="50000">
+              <a:schemeClr val="phClr">
+                <a:tint val="98000"/>
+                <a:satMod val="130000"/>
+                <a:shade val="90000"/>
+                <a:lumMod val="103000"/>
+              </a:schemeClr>
+            </a:gs>
+            <a:gs pos="100000">
+              <a:schemeClr val="phClr">
+                <a:shade val="63000"/>
+                <a:satMod val="120000"/>
+              </a:schemeClr>
+            </a:gs>
+          </a:gsLst>
+          <a:lin ang="5400000" scaled="0"/>
+        </a:gradFill>
+      </a:bgFillStyleLst>
+    </a:fmtScheme>
+  </a:themeElements>
+  <a:objectDefaults/>
+  <a:extraClrSchemeLst/>
+  <a:extLst>
+    <a:ext uri="{05A4C25C-085E-4340-85A3-A5531E510DB2}">
+      <thm15:themeFamily xmlns:thm15="http://schemas.microsoft.com/office/thememl/2012/main" name="Office Theme" id="{62F939B6-93AF-4DB8-9C6B-D6C7DFDC589F}" vid="{4A3C46E8-61CC-4603-A589-7422A47A8E4A}"/>
+    </a:ext>
+  </a:extLst>
+</a:theme>
 </file>
</xml_diff>